<commit_message>
feat: feito apendice I e acrescentado informacoes da segunda entrega nos sistemas distribuidos
</commit_message>
<xml_diff>
--- a/PFC_2025_Docs/ApêndiceI-ProjetodeSistemaDistribuído/ProjetodeSistemaDistribuído.docx
+++ b/PFC_2025_Docs/ApêndiceI-ProjetodeSistemaDistribuído/ProjetodeSistemaDistribuído.docx
@@ -1,6 +1,6 @@
 
 <file path=word/document.xml><?xml version="1.0" encoding="utf-8"?>
-<w:document xmlns:wpc="http://schemas.microsoft.com/office/word/2010/wordprocessingCanvas" xmlns:cx="http://schemas.microsoft.com/office/drawing/2014/chartex" xmlns:cx1="http://schemas.microsoft.com/office/drawing/2015/9/8/chartex" xmlns:mc="http://schemas.openxmlformats.org/markup-compatibility/2006" xmlns:o="urn:schemas-microsoft-com:office:office" xmlns:r="http://schemas.openxmlformats.org/officeDocument/2006/relationships" xmlns:m="http://schemas.openxmlformats.org/officeDocument/2006/math" xmlns:v="urn:schemas-microsoft-com:vml" xmlns:wp14="http://schemas.microsoft.com/office/word/2010/wordprocessingDrawing" xmlns:wp="http://schemas.openxmlformats.org/drawingml/2006/wordprocessingDrawing" xmlns:w10="urn:schemas-microsoft-com:office:word" xmlns:w="http://schemas.openxmlformats.org/wordprocessingml/2006/main" xmlns:w14="http://schemas.microsoft.com/office/word/2010/wordml" xmlns:w15="http://schemas.microsoft.com/office/word/2012/wordml" xmlns:w16se="http://schemas.microsoft.com/office/word/2015/wordml/symex" xmlns:wpg="http://schemas.microsoft.com/office/word/2010/wordprocessingGroup" xmlns:wpi="http://schemas.microsoft.com/office/word/2010/wordprocessingInk" xmlns:wne="http://schemas.microsoft.com/office/word/2006/wordml" xmlns:wps="http://schemas.microsoft.com/office/word/2010/wordprocessingShape" mc:Ignorable="w14 w15 w16se wp14">
+<w:document xmlns:wpc="http://schemas.microsoft.com/office/word/2010/wordprocessingCanvas" xmlns:cx="http://schemas.microsoft.com/office/drawing/2014/chartex" xmlns:mc="http://schemas.openxmlformats.org/markup-compatibility/2006" xmlns:o="urn:schemas-microsoft-com:office:office" xmlns:r="http://schemas.openxmlformats.org/officeDocument/2006/relationships" xmlns:m="http://schemas.openxmlformats.org/officeDocument/2006/math" xmlns:v="urn:schemas-microsoft-com:vml" xmlns:wp14="http://schemas.microsoft.com/office/word/2010/wordprocessingDrawing" xmlns:wp="http://schemas.openxmlformats.org/drawingml/2006/wordprocessingDrawing" xmlns:w10="urn:schemas-microsoft-com:office:word" xmlns:w="http://schemas.openxmlformats.org/wordprocessingml/2006/main" xmlns:w14="http://schemas.microsoft.com/office/word/2010/wordml" xmlns:w15="http://schemas.microsoft.com/office/word/2012/wordml" xmlns:w16se="http://schemas.microsoft.com/office/word/2015/wordml/symex" xmlns:wpg="http://schemas.microsoft.com/office/word/2010/wordprocessingGroup" xmlns:wpi="http://schemas.microsoft.com/office/word/2010/wordprocessingInk" xmlns:wne="http://schemas.microsoft.com/office/word/2006/wordml" xmlns:wps="http://schemas.microsoft.com/office/word/2010/wordprocessingShape" mc:Ignorable="w14 w15 w16se wp14">
   <w:body>
     <w:p>
       <w:pPr>
@@ -60,18 +60,44 @@
     <w:p>
       <w:pPr>
         <w:pStyle w:val="CAPA"/>
+      </w:pPr>
+      <w:r>
+        <w:t>DILTON THALES MELO DA SILVA</w:t>
+      </w:r>
+    </w:p>
+    <w:p>
+      <w:pPr>
+        <w:pStyle w:val="CAPA"/>
+      </w:pPr>
+      <w:r>
+        <w:t>LUCAS DOS REIS SEVERINI</w:t>
+      </w:r>
+    </w:p>
+    <w:p>
+      <w:pPr>
+        <w:pStyle w:val="CAPA"/>
+      </w:pPr>
+      <w:r>
+        <w:t>MATEUS BOCHE DANIEL</w:t>
+      </w:r>
+    </w:p>
+    <w:p>
+      <w:pPr>
+        <w:pStyle w:val="CAPA"/>
         <w:rPr>
           <w:sz w:val="24"/>
           <w:szCs w:val="24"/>
         </w:rPr>
       </w:pPr>
-      <w:r>
+    </w:p>
+    <w:p>
+      <w:pPr>
+        <w:pStyle w:val="CAPA"/>
         <w:rPr>
           <w:sz w:val="24"/>
           <w:szCs w:val="24"/>
         </w:rPr>
-        <w:t>ALUNO 1</w:t>
-      </w:r>
+      </w:pPr>
     </w:p>
     <w:p>
       <w:pPr>
@@ -81,13 +107,15 @@
           <w:szCs w:val="24"/>
         </w:rPr>
       </w:pPr>
-      <w:r>
+    </w:p>
+    <w:p>
+      <w:pPr>
+        <w:pStyle w:val="CAPA"/>
         <w:rPr>
           <w:sz w:val="24"/>
           <w:szCs w:val="24"/>
         </w:rPr>
-        <w:t>ALUNO 2</w:t>
-      </w:r>
+      </w:pPr>
     </w:p>
     <w:p>
       <w:pPr>
@@ -97,13 +125,39 @@
           <w:szCs w:val="24"/>
         </w:rPr>
       </w:pPr>
-      <w:r>
+    </w:p>
+    <w:p>
+      <w:pPr>
+        <w:pStyle w:val="CAPA"/>
         <w:rPr>
           <w:sz w:val="24"/>
           <w:szCs w:val="24"/>
         </w:rPr>
-        <w:t>ALUNO 3</w:t>
-      </w:r>
+      </w:pPr>
+    </w:p>
+    <w:p>
+      <w:pPr>
+        <w:pStyle w:val="CAPA"/>
+      </w:pPr>
+      <w:r>
+        <w:t>DONATE</w:t>
+      </w:r>
+    </w:p>
+    <w:p>
+      <w:pPr>
+        <w:rPr>
+          <w:szCs w:val="24"/>
+        </w:rPr>
+      </w:pPr>
+      <w:bookmarkStart w:id="0" w:name="_GoBack"/>
+      <w:bookmarkEnd w:id="0"/>
+    </w:p>
+    <w:p>
+      <w:pPr>
+        <w:rPr>
+          <w:szCs w:val="24"/>
+        </w:rPr>
+      </w:pPr>
     </w:p>
     <w:p>
       <w:pPr>
@@ -172,31 +226,15 @@
           <w:sz w:val="24"/>
           <w:szCs w:val="24"/>
         </w:rPr>
-        <w:t>TÍTULO DO PROJETO</w:t>
-      </w:r>
-    </w:p>
-    <w:p>
-      <w:pPr>
-        <w:rPr>
-          <w:szCs w:val="24"/>
-        </w:rPr>
-      </w:pPr>
-    </w:p>
-    <w:p>
-      <w:pPr>
-        <w:rPr>
-          <w:szCs w:val="24"/>
-        </w:rPr>
-      </w:pPr>
-    </w:p>
-    <w:p>
-      <w:pPr>
-        <w:pStyle w:val="CAPA"/>
+        <w:t>S</w:t>
+      </w:r>
+      <w:r>
         <w:rPr>
           <w:sz w:val="24"/>
           <w:szCs w:val="24"/>
         </w:rPr>
-      </w:pPr>
+        <w:t>ANTA RITA DO SAPUCAÍ - MG</w:t>
+      </w:r>
     </w:p>
     <w:p>
       <w:pPr>
@@ -206,93 +244,25 @@
           <w:szCs w:val="24"/>
         </w:rPr>
       </w:pPr>
-    </w:p>
-    <w:p>
-      <w:pPr>
-        <w:pStyle w:val="CAPA"/>
+      <w:r>
         <w:rPr>
           <w:sz w:val="24"/>
           <w:szCs w:val="24"/>
         </w:rPr>
-      </w:pPr>
-    </w:p>
-    <w:p>
-      <w:pPr>
-        <w:pStyle w:val="CAPA"/>
+        <w:t>20</w:t>
+      </w:r>
+      <w:r>
         <w:rPr>
           <w:sz w:val="24"/>
           <w:szCs w:val="24"/>
         </w:rPr>
-      </w:pPr>
-    </w:p>
-    <w:p>
-      <w:pPr>
-        <w:pStyle w:val="CAPA"/>
+        <w:t>2</w:t>
+      </w:r>
+      <w:r>
         <w:rPr>
           <w:sz w:val="24"/>
           <w:szCs w:val="24"/>
         </w:rPr>
-      </w:pPr>
-    </w:p>
-    <w:p>
-      <w:pPr>
-        <w:pStyle w:val="CAPA"/>
-        <w:rPr>
-          <w:sz w:val="24"/>
-          <w:szCs w:val="24"/>
-        </w:rPr>
-      </w:pPr>
-    </w:p>
-    <w:p>
-      <w:pPr>
-        <w:pStyle w:val="CAPA"/>
-        <w:rPr>
-          <w:sz w:val="24"/>
-          <w:szCs w:val="24"/>
-        </w:rPr>
-      </w:pPr>
-      <w:r>
-        <w:rPr>
-          <w:sz w:val="24"/>
-          <w:szCs w:val="24"/>
-        </w:rPr>
-        <w:t>S</w:t>
-      </w:r>
-      <w:r>
-        <w:rPr>
-          <w:sz w:val="24"/>
-          <w:szCs w:val="24"/>
-        </w:rPr>
-        <w:t>ANTA RITA DO SAPUCAÍ - MG</w:t>
-      </w:r>
-    </w:p>
-    <w:p>
-      <w:pPr>
-        <w:pStyle w:val="CAPA"/>
-        <w:rPr>
-          <w:sz w:val="24"/>
-          <w:szCs w:val="24"/>
-        </w:rPr>
-      </w:pPr>
-      <w:r>
-        <w:rPr>
-          <w:sz w:val="24"/>
-          <w:szCs w:val="24"/>
-        </w:rPr>
-        <w:t>20</w:t>
-      </w:r>
-      <w:r>
-        <w:rPr>
-          <w:sz w:val="24"/>
-          <w:szCs w:val="24"/>
-        </w:rPr>
-        <w:t>2</w:t>
-      </w:r>
-      <w:r>
-        <w:rPr>
-          <w:sz w:val="24"/>
-          <w:szCs w:val="24"/>
-        </w:rPr>
         <w:t>5</w:t>
       </w:r>
     </w:p>
@@ -320,7 +290,7 @@
       <w:pPr>
         <w:pStyle w:val="EstiloFonte12NegritoCentralizado"/>
       </w:pPr>
-      <w:bookmarkStart w:id="0" w:name="_Toc192060077"/>
+      <w:bookmarkStart w:id="1" w:name="_Toc192060077"/>
     </w:p>
     <w:sdt>
       <w:sdtPr>
@@ -348,8 +318,6 @@
             <w:pStyle w:val="CabealhodoSumrio"/>
           </w:pPr>
         </w:p>
-        <w:bookmarkStart w:id="1" w:name="_GoBack"/>
-        <w:bookmarkEnd w:id="1"/>
         <w:p>
           <w:pPr>
             <w:pStyle w:val="Sumrio1"/>
@@ -1110,7 +1078,7 @@
       <w:bookmarkStart w:id="3" w:name="_Toc14345934"/>
       <w:bookmarkStart w:id="4" w:name="_Toc46909575"/>
       <w:bookmarkStart w:id="5" w:name="_Toc204949122"/>
-      <w:bookmarkEnd w:id="0"/>
+      <w:bookmarkEnd w:id="1"/>
       <w:r>
         <w:lastRenderedPageBreak/>
         <w:t xml:space="preserve">1 </w:t>
@@ -1128,10 +1096,37 @@
       <w:bookmarkStart w:id="7" w:name="_Toc14345935"/>
       <w:bookmarkStart w:id="8" w:name="_Toc46909576"/>
       <w:r>
-        <w:t>Insira uma apresentação sobre o assunto tratado nest</w:t>
-      </w:r>
-      <w:r>
-        <w:t>e apêndice.</w:t>
+        <w:t>Um s</w:t>
+      </w:r>
+      <w:r>
+        <w:t>istema distribuído é aquele em que os componentes localizados em um computador estão conectado</w:t>
+      </w:r>
+      <w:r>
+        <w:t xml:space="preserve">s uns aos outros em uma rede, </w:t>
+      </w:r>
+      <w:r>
+        <w:t>comunicam</w:t>
+      </w:r>
+      <w:r>
+        <w:t>-se</w:t>
+      </w:r>
+      <w:r>
+        <w:t xml:space="preserve"> e coordenam suas ações apenas passando mensagens. Essa definição leva as seguintes características de sistemas distribuídos: dispositivos sendo acessados por vários usu</w:t>
+      </w:r>
+      <w:r>
+        <w:t>ários ao mesmo tempo, falta de r</w:t>
+      </w:r>
+      <w:r>
+        <w:t>elógio global e falhas de comp</w:t>
+      </w:r>
+      <w:r>
+        <w:t>onentes individuais (COULOURIS; DOLLIMORE;</w:t>
+      </w:r>
+      <w:r>
+        <w:t xml:space="preserve"> KINDBERG</w:t>
+      </w:r>
+      <w:r>
+        <w:t>, 2007).</w:t>
       </w:r>
     </w:p>
     <w:p>
@@ -1181,12 +1176,10 @@
     </w:p>
     <w:p>
       <w:r>
-        <w:t>Defina o projeto para atender os requisitos de sistemas distribuídos: heterogeneidade, abertura, segurança, manuseio de falhas, escalabilidade, concorrência e transparência. Cada item requer uma análise e a explicação de quais procedimentos são utilizados no pr</w:t>
-      </w:r>
-      <w:r>
-        <w:t>ojeto para tratar cada desafio.</w:t>
-      </w:r>
-    </w:p>
+        <w:t>Esta seção descreve os principais requisitos necessários para um sistema distribuído apresentar interoperabilidade funcional. Esses requisitos são: heterogeneidade, escalabilidade, abertura, segurança, manuseio de falhas, concorrência e transparência.</w:t>
+      </w:r>
+    </w:p>
+    <w:p/>
     <w:p>
       <w:pPr>
         <w:pStyle w:val="Ttulo3"/>
@@ -1200,6 +1193,164 @@
       </w:r>
       <w:bookmarkEnd w:id="10"/>
     </w:p>
+    <w:p>
+      <w:r>
+        <w:t>Com a I</w:t>
+      </w:r>
+      <w:r>
+        <w:t xml:space="preserve">nternet, é possível aos usuários acessarem serviços e executarem aplicativos por meio de um conjunto heterogêneo de computadores e redes </w:t>
+      </w:r>
+      <w:r>
+        <w:t>(COULOURIS; DOLLIMORE;</w:t>
+      </w:r>
+      <w:r>
+        <w:t xml:space="preserve"> KINDBERG</w:t>
+      </w:r>
+      <w:r>
+        <w:t>, 2007).</w:t>
+      </w:r>
+    </w:p>
+    <w:p>
+      <w:r>
+        <w:t>A heterogeneidade se aplica aos seguintes aspectos:</w:t>
+      </w:r>
+    </w:p>
+    <w:p>
+      <w:pPr>
+        <w:pStyle w:val="PargrafodaLista"/>
+        <w:numPr>
+          <w:ilvl w:val="0"/>
+          <w:numId w:val="16"/>
+        </w:numPr>
+      </w:pPr>
+      <w:proofErr w:type="gramStart"/>
+      <w:r>
+        <w:t>r</w:t>
+      </w:r>
+      <w:r>
+        <w:t>edes</w:t>
+      </w:r>
+      <w:proofErr w:type="gramEnd"/>
+      <w:r>
+        <w:t xml:space="preserve">: </w:t>
+      </w:r>
+      <w:r>
+        <w:t xml:space="preserve"> via protocolos de I</w:t>
+      </w:r>
+      <w:r>
+        <w:t>nternet é possível ser realizada a comunicação;</w:t>
+      </w:r>
+    </w:p>
+    <w:p>
+      <w:pPr>
+        <w:pStyle w:val="PargrafodaLista"/>
+        <w:numPr>
+          <w:ilvl w:val="0"/>
+          <w:numId w:val="16"/>
+        </w:numPr>
+      </w:pPr>
+      <w:proofErr w:type="gramStart"/>
+      <w:r>
+        <w:rPr>
+          <w:i/>
+        </w:rPr>
+        <w:t>h</w:t>
+      </w:r>
+      <w:r>
+        <w:rPr>
+          <w:i/>
+        </w:rPr>
+        <w:t>ardwares</w:t>
+      </w:r>
+      <w:proofErr w:type="gramEnd"/>
+      <w:r>
+        <w:t xml:space="preserve"> de computador: diferentes padrões de placas de rede fazem que aconteça diferentes implementações. Exemplo: placa de rede Ethernet têm uma implementação diferente daqueles que possuem placas de outros padrões, isto acontece também com arquiteturas de microprocessadores (Intel, ARM,</w:t>
+      </w:r>
+      <w:r>
+        <w:t xml:space="preserve"> por exemplo</w:t>
+      </w:r>
+      <w:r>
+        <w:t>);</w:t>
+      </w:r>
+    </w:p>
+    <w:p>
+      <w:pPr>
+        <w:pStyle w:val="PargrafodaLista"/>
+        <w:numPr>
+          <w:ilvl w:val="0"/>
+          <w:numId w:val="16"/>
+        </w:numPr>
+      </w:pPr>
+      <w:proofErr w:type="gramStart"/>
+      <w:r>
+        <w:t>s</w:t>
+      </w:r>
+      <w:r>
+        <w:t>istemas</w:t>
+      </w:r>
+      <w:proofErr w:type="gramEnd"/>
+      <w:r>
+        <w:t xml:space="preserve"> operacionais: diferentes sistemas operacionais trazem consigo diferentes formas de programação;</w:t>
+      </w:r>
+    </w:p>
+    <w:p>
+      <w:pPr>
+        <w:pStyle w:val="PargrafodaLista"/>
+        <w:numPr>
+          <w:ilvl w:val="0"/>
+          <w:numId w:val="16"/>
+        </w:numPr>
+      </w:pPr>
+      <w:proofErr w:type="gramStart"/>
+      <w:r>
+        <w:t>l</w:t>
+      </w:r>
+      <w:r>
+        <w:t>inguagens</w:t>
+      </w:r>
+      <w:proofErr w:type="gramEnd"/>
+      <w:r>
+        <w:t xml:space="preserve"> de programação: cada lingu</w:t>
+      </w:r>
+      <w:r>
+        <w:t>agem de programação possui particularidades</w:t>
+      </w:r>
+      <w:r>
+        <w:t xml:space="preserve">, seja no tratamento de vetores, registros e variáveis. É necessário tratar essas diferenças para que não haja erros de </w:t>
+      </w:r>
+      <w:r>
+        <w:t>dados e aconteça</w:t>
+      </w:r>
+      <w:r>
+        <w:t xml:space="preserve"> uma comunicação efetiva;</w:t>
+      </w:r>
+    </w:p>
+    <w:p>
+      <w:proofErr w:type="gramStart"/>
+      <w:r>
+        <w:lastRenderedPageBreak/>
+        <w:t>i</w:t>
+      </w:r>
+      <w:r>
+        <w:t>mplementação</w:t>
+      </w:r>
+      <w:proofErr w:type="gramEnd"/>
+      <w:r>
+        <w:t xml:space="preserve"> de diferentes desenvolvedores: é necessário que diferentes desenvolvedores utilizem de padrões </w:t>
+      </w:r>
+      <w:r>
+        <w:t xml:space="preserve">e convenções </w:t>
+      </w:r>
+      <w:r>
+        <w:t xml:space="preserve">comuns </w:t>
+      </w:r>
+      <w:r>
+        <w:t>durante a programação</w:t>
+      </w:r>
+      <w:r>
+        <w:t xml:space="preserve"> para que haja comunicação entre os diferentes sistemas.</w:t>
+      </w:r>
+    </w:p>
     <w:p/>
     <w:p>
       <w:pPr>
@@ -1214,6 +1365,26 @@
       </w:r>
       <w:bookmarkEnd w:id="11"/>
     </w:p>
+    <w:p>
+      <w:r>
+        <w:t>Um sistema é classificado como escalável se, perante um significativo número de recursos e usuários</w:t>
+      </w:r>
+      <w:r>
+        <w:t>,</w:t>
+      </w:r>
+      <w:r>
+        <w:t xml:space="preserve"> ele permanece eficiente </w:t>
+      </w:r>
+      <w:r>
+        <w:t>(COULOURIS; DOLLIMORE;</w:t>
+      </w:r>
+      <w:r>
+        <w:t xml:space="preserve"> KINDBERG</w:t>
+      </w:r>
+      <w:r>
+        <w:t>, 2007).</w:t>
+      </w:r>
+    </w:p>
     <w:p/>
     <w:p>
       <w:pPr>
@@ -1228,6 +1399,86 @@
       </w:r>
       <w:bookmarkEnd w:id="12"/>
     </w:p>
+    <w:p>
+      <w:r>
+        <w:t xml:space="preserve">De acordo com </w:t>
+      </w:r>
+      <w:proofErr w:type="spellStart"/>
+      <w:r>
+        <w:t>Tanenbaum</w:t>
+      </w:r>
+      <w:proofErr w:type="spellEnd"/>
+      <w:r>
+        <w:t xml:space="preserve"> </w:t>
+      </w:r>
+      <w:r>
+        <w:t>(2007, p.4), um sistema distribuído aberto é um sistema que oferece serviços de acordo com regras padronizadas que descrevem a sintaxe e a semântica desses serviços. No caso de sistemas distribuídos, em geral os serviços são especificados por meio de interfaces, que costumam ser descritas em uma linguagem de definição de interface (</w:t>
+      </w:r>
+      <w:r>
+        <w:rPr>
+          <w:i/>
+        </w:rPr>
+        <w:t xml:space="preserve">Interface </w:t>
+      </w:r>
+      <w:proofErr w:type="spellStart"/>
+      <w:r>
+        <w:rPr>
+          <w:i/>
+        </w:rPr>
+        <w:t>Definition</w:t>
+      </w:r>
+      <w:proofErr w:type="spellEnd"/>
+      <w:r>
+        <w:rPr>
+          <w:i/>
+        </w:rPr>
+        <w:t xml:space="preserve"> </w:t>
+      </w:r>
+      <w:proofErr w:type="spellStart"/>
+      <w:r>
+        <w:rPr>
+          <w:i/>
+        </w:rPr>
+        <w:t>Language</w:t>
+      </w:r>
+      <w:proofErr w:type="spellEnd"/>
+      <w:r>
+        <w:t xml:space="preserve"> – IDL).</w:t>
+      </w:r>
+    </w:p>
+    <w:p>
+      <w:r>
+        <w:t xml:space="preserve">A principal característica de um sistema aberto é a documentação das principais interfaces do software com as principais funções, como utilizá-las em outras aplicações e principalmente a divulgação da API para que outros desenvolvedores possam utilizar dos recursos oferecidos pelo sistema. Um exemplo são os aplicativos que utilizam as </w:t>
+      </w:r>
+      <w:proofErr w:type="spellStart"/>
+      <w:r>
+        <w:t>APIs</w:t>
+      </w:r>
+      <w:proofErr w:type="spellEnd"/>
+      <w:r>
+        <w:t xml:space="preserve"> do Google </w:t>
+      </w:r>
+      <w:proofErr w:type="spellStart"/>
+      <w:r>
+        <w:t>Maps</w:t>
+      </w:r>
+      <w:proofErr w:type="spellEnd"/>
+      <w:r>
+        <w:t xml:space="preserve">, conseguindo utilizar dados </w:t>
+      </w:r>
+      <w:r>
+        <w:t>fornecidos pela</w:t>
+      </w:r>
+      <w:r>
+        <w:t xml:space="preserve"> API, sem precisar ter contato com os desenvolvedores d</w:t>
+      </w:r>
+      <w:r>
+        <w:t>a</w:t>
+      </w:r>
+      <w:r>
+        <w:t xml:space="preserve"> Google.</w:t>
+      </w:r>
+    </w:p>
     <w:p/>
     <w:p>
       <w:pPr>
@@ -1242,6 +1493,42 @@
       </w:r>
       <w:bookmarkEnd w:id="13"/>
     </w:p>
+    <w:p>
+      <w:r>
+        <w:t xml:space="preserve">Muitos recursos de informação que se tornam disponíveis e são mantidos em sistemas distribuídos têm um alto valor intrínseco para seus usuários. Portanto, sua segurança é de </w:t>
+      </w:r>
+      <w:r>
+        <w:t>fundamental</w:t>
+      </w:r>
+      <w:r>
+        <w:t xml:space="preserve"> importância. As seguranças de recursos de informação têm três componentes: confidencialidade (proteção contra exposição para pessoas não autorizadas), integridade (proteção contra alteração ou dano)</w:t>
+      </w:r>
+      <w:r>
+        <w:t>,</w:t>
+      </w:r>
+      <w:r>
+        <w:t xml:space="preserve"> disponibilidade (proteção contra interferência com os </w:t>
+      </w:r>
+      <w:r>
+        <w:lastRenderedPageBreak/>
+        <w:t xml:space="preserve">meios de acesso aos recursos) </w:t>
+      </w:r>
+      <w:r>
+        <w:t>e autenticidade (provar a identidade do usuário a traves de s</w:t>
+      </w:r>
+      <w:r>
+        <w:t>enhas, certificados digitais, assinaturas digitais</w:t>
+      </w:r>
+      <w:r>
+        <w:t>) (COULOURIS; DOLLIMORE;</w:t>
+      </w:r>
+      <w:r>
+        <w:t xml:space="preserve"> KINDBERG</w:t>
+      </w:r>
+      <w:r>
+        <w:t>, 2007).</w:t>
+      </w:r>
+    </w:p>
     <w:p/>
     <w:p>
       <w:pPr>
@@ -1262,6 +1549,41 @@
       </w:r>
       <w:bookmarkEnd w:id="14"/>
     </w:p>
+    <w:p>
+      <w:proofErr w:type="spellStart"/>
+      <w:r>
+        <w:t>Coulouris</w:t>
+      </w:r>
+      <w:proofErr w:type="spellEnd"/>
+      <w:r>
+        <w:t xml:space="preserve">, </w:t>
+      </w:r>
+      <w:proofErr w:type="spellStart"/>
+      <w:r>
+        <w:t>Dollimore</w:t>
+      </w:r>
+      <w:proofErr w:type="spellEnd"/>
+      <w:r>
+        <w:t xml:space="preserve"> e </w:t>
+      </w:r>
+      <w:proofErr w:type="spellStart"/>
+      <w:r>
+        <w:t>Kindberg</w:t>
+      </w:r>
+      <w:proofErr w:type="spellEnd"/>
+      <w:r>
+        <w:t xml:space="preserve"> </w:t>
+      </w:r>
+      <w:r>
+        <w:t>(2007) afirmam que falhas em sistemas distribuídos são parciais, pois todos eles possuem componentes que funcionam independentemente, portanto, mesmo c</w:t>
+      </w:r>
+      <w:r>
+        <w:t xml:space="preserve">om a falha de um componente, </w:t>
+      </w:r>
+      <w:r>
+        <w:t>outros podem continuar operando normalmente, dificultando assim o manuseio de falhas. É essencial que todo componente seja desenvolvido com o objetivo de que ele, mesmo ocorrendo falhas dos componentes que depende, funcione ou trate destas falhas apropriadamente.</w:t>
+      </w:r>
+    </w:p>
     <w:p/>
     <w:p>
       <w:pPr>
@@ -1276,7 +1598,20 @@
       </w:r>
       <w:bookmarkEnd w:id="15"/>
     </w:p>
-    <w:p/>
+    <w:p>
+      <w:r>
+        <w:t xml:space="preserve">Em um ambiente concorrente, cada recurso deve ser projetado para oferecer consistência nos estados de seus dados. É essencial que todos os recursos estejam disponíveis, com o maior desempenho possível e para o maior número de usuários possíveis simultaneamente </w:t>
+      </w:r>
+      <w:r>
+        <w:t>(COULOURIS; DOLLIMORE;</w:t>
+      </w:r>
+      <w:r>
+        <w:t xml:space="preserve"> KINDBERG</w:t>
+      </w:r>
+      <w:r>
+        <w:t>, 2007).</w:t>
+      </w:r>
+    </w:p>
     <w:p>
       <w:pPr>
         <w:pStyle w:val="Ttulo3"/>
@@ -1291,9 +1626,18 @@
       <w:bookmarkEnd w:id="16"/>
     </w:p>
     <w:p>
-      <w:pPr>
-        <w:pStyle w:val="Ttulo3"/>
-      </w:pPr>
+      <w:r>
+        <w:t xml:space="preserve">O desafio da transparência tem o objetivo de tornar aspectos da distribuição invisíveis para o desenvolvedor e usuários, a fim de que ele se preocupe apenas com o projeto de seu sistema em particular. O objetivo de tornar ocultos certos aspectos da distribuição é para que este seja percebido como um sistema único em vez de uma coleção de componentes independentes </w:t>
+      </w:r>
+      <w:r>
+        <w:t>(COULOURIS; DOLLIMORE;</w:t>
+      </w:r>
+      <w:r>
+        <w:t xml:space="preserve"> KINDBERG</w:t>
+      </w:r>
+      <w:r>
+        <w:t>, 2007).</w:t>
+      </w:r>
     </w:p>
     <w:p>
       <w:pPr>
@@ -1317,7 +1661,6 @@
         <w:rPr>
           <w:caps w:val="0"/>
         </w:rPr>
-        <w:lastRenderedPageBreak/>
         <w:t xml:space="preserve">1.2 </w:t>
       </w:r>
       <w:r>
@@ -1333,20 +1676,579 @@
     </w:p>
     <w:p>
       <w:r>
-        <w:t>Apresente as tecnologias utilizadas na distribuição. Insira o diagrama</w:t>
-      </w:r>
-      <w:r>
-        <w:t xml:space="preserve"> de si</w:t>
-      </w:r>
-      <w:r>
-        <w:t>stemas distribuídos como figura e o explique.</w:t>
-      </w:r>
-    </w:p>
-    <w:p/>
+        <w:t xml:space="preserve">A </w:t>
+      </w:r>
+      <w:r>
+        <w:t>sistema</w:t>
+      </w:r>
+      <w:r>
+        <w:t xml:space="preserve"> </w:t>
+      </w:r>
+      <w:proofErr w:type="spellStart"/>
+      <w:r>
+        <w:t>Donate</w:t>
+      </w:r>
+      <w:proofErr w:type="spellEnd"/>
+      <w:r>
+        <w:t xml:space="preserve"> possui uma arquitetura baseada em </w:t>
+      </w:r>
+      <w:r>
+        <w:t>Cliente-Servidor</w:t>
+      </w:r>
+      <w:r>
+        <w:t>. Para cada requisição de um cliente é o servidor que irá fazer todo o processamento e retornar as respostas,</w:t>
+      </w:r>
+      <w:r>
+        <w:t xml:space="preserve"> por meio de protocolos de rede e com passagens de métodos Rest.</w:t>
+      </w:r>
+    </w:p>
+    <w:p>
+      <w:r>
+        <w:lastRenderedPageBreak/>
+        <w:t>O servidor é responsável por validar as requisições do cliente, processar, persistir os dados e retornar o resultado. O cliente (um navegador) é o canal de comunicação com o usuário, sendo por intermédio dele que ele terá acesso ao sistema, além de prover a interface gráfica de usuário necessária para a interação.</w:t>
+      </w:r>
+    </w:p>
+    <w:p>
+      <w:r>
+        <w:t xml:space="preserve">O diagrama de distribuição do sistema </w:t>
+      </w:r>
+      <w:proofErr w:type="spellStart"/>
+      <w:r>
+        <w:t>Donate</w:t>
+      </w:r>
+      <w:proofErr w:type="spellEnd"/>
+      <w:r>
+        <w:t xml:space="preserve"> está apresentado abaixo e</w:t>
+      </w:r>
+      <w:r>
+        <w:t xml:space="preserve">la explica como funciona o sistema </w:t>
+      </w:r>
+      <w:r>
+        <w:t>da</w:t>
+      </w:r>
+      <w:r>
+        <w:t xml:space="preserve"> perspectiva de um </w:t>
+      </w:r>
+      <w:r>
+        <w:t>s</w:t>
+      </w:r>
+      <w:r>
+        <w:t xml:space="preserve">istema </w:t>
+      </w:r>
+      <w:r>
+        <w:t>d</w:t>
+      </w:r>
+      <w:r>
+        <w:t>istribuído. Nela está presente os processos clientes, que são constituídos pelos processos:</w:t>
+      </w:r>
+    </w:p>
+    <w:p>
+      <w:pPr>
+        <w:pStyle w:val="PargrafodaLista"/>
+        <w:numPr>
+          <w:ilvl w:val="0"/>
+          <w:numId w:val="17"/>
+        </w:numPr>
+      </w:pPr>
+      <w:r>
+        <w:t xml:space="preserve">P1 - processo SGBD </w:t>
+      </w:r>
+      <w:proofErr w:type="spellStart"/>
+      <w:r>
+        <w:t>PostgreSQL</w:t>
+      </w:r>
+      <w:proofErr w:type="spellEnd"/>
+      <w:r>
+        <w:t>: gerenciamento de acessos ao banco de dados</w:t>
+      </w:r>
+    </w:p>
+    <w:p>
+      <w:pPr>
+        <w:pStyle w:val="PargrafodaLista"/>
+        <w:numPr>
+          <w:ilvl w:val="0"/>
+          <w:numId w:val="17"/>
+        </w:numPr>
+      </w:pPr>
+      <w:r>
+        <w:t>P2 - processo Outlook: recebimento e envio de e-mails</w:t>
+      </w:r>
+    </w:p>
+    <w:p>
+      <w:pPr>
+        <w:pStyle w:val="PargrafodaLista"/>
+        <w:numPr>
+          <w:ilvl w:val="0"/>
+          <w:numId w:val="17"/>
+        </w:numPr>
+      </w:pPr>
+      <w:r>
+        <w:t xml:space="preserve">P3 - processo </w:t>
+      </w:r>
+      <w:proofErr w:type="spellStart"/>
+      <w:r>
+        <w:rPr>
+          <w:i/>
+          <w:iCs/>
+        </w:rPr>
+        <w:t>back-end</w:t>
+      </w:r>
+      <w:proofErr w:type="spellEnd"/>
+      <w:r>
+        <w:t xml:space="preserve"> (Spring Boot): conecta </w:t>
+      </w:r>
+      <w:proofErr w:type="spellStart"/>
+      <w:r>
+        <w:t>APIs</w:t>
+      </w:r>
+      <w:proofErr w:type="spellEnd"/>
+      <w:r>
+        <w:t xml:space="preserve"> com o banco de dados, gerencia conexões de usuários e alimenta os aplicativos Web e mobile</w:t>
+      </w:r>
+    </w:p>
+    <w:p>
+      <w:pPr>
+        <w:pStyle w:val="PargrafodaLista"/>
+        <w:numPr>
+          <w:ilvl w:val="0"/>
+          <w:numId w:val="17"/>
+        </w:numPr>
+      </w:pPr>
+      <w:r>
+        <w:t xml:space="preserve">P4 - processo </w:t>
+      </w:r>
+      <w:r>
+        <w:rPr>
+          <w:i/>
+          <w:iCs/>
+        </w:rPr>
+        <w:t>front-</w:t>
+      </w:r>
+      <w:proofErr w:type="spellStart"/>
+      <w:r>
+        <w:rPr>
+          <w:i/>
+          <w:iCs/>
+        </w:rPr>
+        <w:t>end</w:t>
+      </w:r>
+      <w:proofErr w:type="spellEnd"/>
+      <w:r>
+        <w:t xml:space="preserve"> (Angular): interface gráfica do projeto</w:t>
+      </w:r>
+    </w:p>
+    <w:p>
+      <w:pPr>
+        <w:pStyle w:val="PargrafodaLista"/>
+        <w:numPr>
+          <w:ilvl w:val="0"/>
+          <w:numId w:val="17"/>
+        </w:numPr>
+      </w:pPr>
+      <w:r>
+        <w:t>P5 - processo do navegador cliente: processamento do aplicativo Web</w:t>
+      </w:r>
+    </w:p>
+    <w:p>
+      <w:pPr>
+        <w:pStyle w:val="PargrafodaLista"/>
+        <w:numPr>
+          <w:ilvl w:val="0"/>
+          <w:numId w:val="17"/>
+        </w:numPr>
+      </w:pPr>
+      <w:r>
+        <w:t xml:space="preserve">P6 - processo </w:t>
+      </w:r>
+      <w:proofErr w:type="spellStart"/>
+      <w:r>
+        <w:t>Donate</w:t>
+      </w:r>
+      <w:proofErr w:type="spellEnd"/>
+      <w:r>
+        <w:t xml:space="preserve"> mobile: processamento do aplicativo mobile</w:t>
+      </w:r>
+    </w:p>
+    <w:p>
+      <w:pPr>
+        <w:rPr>
+          <w:bCs/>
+          <w:szCs w:val="24"/>
+        </w:rPr>
+      </w:pPr>
+      <w:r>
+        <w:rPr>
+          <w:bCs/>
+          <w:noProof/>
+          <w:szCs w:val="24"/>
+        </w:rPr>
+        <mc:AlternateContent>
+          <mc:Choice Requires="wps">
+            <w:drawing>
+              <wp:anchor distT="0" distB="0" distL="114300" distR="114300" simplePos="0" relativeHeight="251661312" behindDoc="0" locked="0" layoutInCell="1" allowOverlap="1" wp14:anchorId="295D223F" wp14:editId="74F79BA8">
+                <wp:simplePos x="0" y="0"/>
+                <wp:positionH relativeFrom="column">
+                  <wp:posOffset>5441915</wp:posOffset>
+                </wp:positionH>
+                <wp:positionV relativeFrom="paragraph">
+                  <wp:posOffset>979742</wp:posOffset>
+                </wp:positionV>
+                <wp:extent cx="866899" cy="45924"/>
+                <wp:effectExtent l="181928" t="0" r="191452" b="0"/>
+                <wp:wrapNone/>
+                <wp:docPr id="8" name="Retângulo 8"/>
+                <wp:cNvGraphicFramePr/>
+                <a:graphic xmlns:a="http://schemas.openxmlformats.org/drawingml/2006/main">
+                  <a:graphicData uri="http://schemas.microsoft.com/office/word/2010/wordprocessingShape">
+                    <wps:wsp>
+                      <wps:cNvSpPr/>
+                      <wps:spPr>
+                        <a:xfrm rot="17705314">
+                          <a:off x="0" y="0"/>
+                          <a:ext cx="866899" cy="45924"/>
+                        </a:xfrm>
+                        <a:prstGeom prst="rect">
+                          <a:avLst/>
+                        </a:prstGeom>
+                        <a:solidFill>
+                          <a:schemeClr val="bg1">
+                            <a:lumMod val="95000"/>
+                          </a:schemeClr>
+                        </a:solidFill>
+                        <a:ln>
+                          <a:noFill/>
+                        </a:ln>
+                      </wps:spPr>
+                      <wps:style>
+                        <a:lnRef idx="2">
+                          <a:schemeClr val="accent1">
+                            <a:shade val="50000"/>
+                          </a:schemeClr>
+                        </a:lnRef>
+                        <a:fillRef idx="1">
+                          <a:schemeClr val="accent1"/>
+                        </a:fillRef>
+                        <a:effectRef idx="0">
+                          <a:schemeClr val="accent1"/>
+                        </a:effectRef>
+                        <a:fontRef idx="minor">
+                          <a:schemeClr val="lt1"/>
+                        </a:fontRef>
+                      </wps:style>
+                      <wps:bodyPr rot="0" spcFirstLastPara="0" vertOverflow="overflow" horzOverflow="overflow" vert="horz" wrap="square" lIns="91440" tIns="45720" rIns="91440" bIns="45720" numCol="1" spcCol="0" rtlCol="0" fromWordArt="0" anchor="ctr" anchorCtr="0" forceAA="0" compatLnSpc="1">
+                        <a:prstTxWarp prst="textNoShape">
+                          <a:avLst/>
+                        </a:prstTxWarp>
+                        <a:noAutofit/>
+                      </wps:bodyPr>
+                    </wps:wsp>
+                  </a:graphicData>
+                </a:graphic>
+                <wp14:sizeRelH relativeFrom="margin">
+                  <wp14:pctWidth>0</wp14:pctWidth>
+                </wp14:sizeRelH>
+                <wp14:sizeRelV relativeFrom="margin">
+                  <wp14:pctHeight>0</wp14:pctHeight>
+                </wp14:sizeRelV>
+              </wp:anchor>
+            </w:drawing>
+          </mc:Choice>
+          <mc:Fallback>
+            <w:pict>
+              <v:rect w14:anchorId="526CEF31" id="Retângulo 8" o:spid="_x0000_s1026" style="position:absolute;margin-left:428.5pt;margin-top:77.15pt;width:68.25pt;height:3.6pt;rotation:-4254036fd;z-index:251661312;visibility:visible;mso-wrap-style:square;mso-width-percent:0;mso-height-percent:0;mso-wrap-distance-left:9pt;mso-wrap-distance-top:0;mso-wrap-distance-right:9pt;mso-wrap-distance-bottom:0;mso-position-horizontal:absolute;mso-position-horizontal-relative:text;mso-position-vertical:absolute;mso-position-vertical-relative:text;mso-width-percent:0;mso-height-percent:0;mso-width-relative:margin;mso-height-relative:margin;v-text-anchor:middle" o:gfxdata="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" fillcolor="#f2f2f2 [3052]" stroked="f" strokeweight="2pt"/>
+            </w:pict>
+          </mc:Fallback>
+        </mc:AlternateContent>
+      </w:r>
+      <w:r>
+        <w:rPr>
+          <w:bCs/>
+          <w:noProof/>
+          <w:szCs w:val="24"/>
+        </w:rPr>
+        <mc:AlternateContent>
+          <mc:Choice Requires="wps">
+            <w:drawing>
+              <wp:anchor distT="0" distB="0" distL="114300" distR="114300" simplePos="0" relativeHeight="251660288" behindDoc="0" locked="0" layoutInCell="1" allowOverlap="1" wp14:anchorId="5A1B74E4" wp14:editId="6A602837">
+                <wp:simplePos x="0" y="0"/>
+                <wp:positionH relativeFrom="column">
+                  <wp:posOffset>5670987</wp:posOffset>
+                </wp:positionH>
+                <wp:positionV relativeFrom="paragraph">
+                  <wp:posOffset>1380267</wp:posOffset>
+                </wp:positionV>
+                <wp:extent cx="77190" cy="45719"/>
+                <wp:effectExtent l="0" t="0" r="0" b="0"/>
+                <wp:wrapNone/>
+                <wp:docPr id="7" name="Retângulo 7"/>
+                <wp:cNvGraphicFramePr/>
+                <a:graphic xmlns:a="http://schemas.openxmlformats.org/drawingml/2006/main">
+                  <a:graphicData uri="http://schemas.microsoft.com/office/word/2010/wordprocessingShape">
+                    <wps:wsp>
+                      <wps:cNvSpPr/>
+                      <wps:spPr>
+                        <a:xfrm>
+                          <a:off x="0" y="0"/>
+                          <a:ext cx="77190" cy="45719"/>
+                        </a:xfrm>
+                        <a:prstGeom prst="rect">
+                          <a:avLst/>
+                        </a:prstGeom>
+                        <a:solidFill>
+                          <a:schemeClr val="bg1">
+                            <a:lumMod val="95000"/>
+                          </a:schemeClr>
+                        </a:solidFill>
+                        <a:ln>
+                          <a:noFill/>
+                        </a:ln>
+                      </wps:spPr>
+                      <wps:style>
+                        <a:lnRef idx="2">
+                          <a:schemeClr val="accent1">
+                            <a:shade val="50000"/>
+                          </a:schemeClr>
+                        </a:lnRef>
+                        <a:fillRef idx="1">
+                          <a:schemeClr val="accent1"/>
+                        </a:fillRef>
+                        <a:effectRef idx="0">
+                          <a:schemeClr val="accent1"/>
+                        </a:effectRef>
+                        <a:fontRef idx="minor">
+                          <a:schemeClr val="lt1"/>
+                        </a:fontRef>
+                      </wps:style>
+                      <wps:bodyPr rot="0" spcFirstLastPara="0" vertOverflow="overflow" horzOverflow="overflow" vert="horz" wrap="square" lIns="91440" tIns="45720" rIns="91440" bIns="45720" numCol="1" spcCol="0" rtlCol="0" fromWordArt="0" anchor="ctr" anchorCtr="0" forceAA="0" compatLnSpc="1">
+                        <a:prstTxWarp prst="textNoShape">
+                          <a:avLst/>
+                        </a:prstTxWarp>
+                        <a:noAutofit/>
+                      </wps:bodyPr>
+                    </wps:wsp>
+                  </a:graphicData>
+                </a:graphic>
+                <wp14:sizeRelH relativeFrom="margin">
+                  <wp14:pctWidth>0</wp14:pctWidth>
+                </wp14:sizeRelH>
+                <wp14:sizeRelV relativeFrom="margin">
+                  <wp14:pctHeight>0</wp14:pctHeight>
+                </wp14:sizeRelV>
+              </wp:anchor>
+            </w:drawing>
+          </mc:Choice>
+          <mc:Fallback>
+            <w:pict>
+              <v:rect w14:anchorId="2E450538" id="Retângulo 7" o:spid="_x0000_s1026" style="position:absolute;margin-left:446.55pt;margin-top:108.7pt;width:6.1pt;height:3.6pt;z-index:251660288;visibility:visible;mso-wrap-style:square;mso-width-percent:0;mso-height-percent:0;mso-wrap-distance-left:9pt;mso-wrap-distance-top:0;mso-wrap-distance-right:9pt;mso-wrap-distance-bottom:0;mso-position-horizontal:absolute;mso-position-horizontal-relative:text;mso-position-vertical:absolute;mso-position-vertical-relative:text;mso-width-percent:0;mso-height-percent:0;mso-width-relative:margin;mso-height-relative:margin;v-text-anchor:middle" o:gfxdata="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" fillcolor="#f2f2f2 [3052]" stroked="f" strokeweight="2pt"/>
+            </w:pict>
+          </mc:Fallback>
+        </mc:AlternateContent>
+      </w:r>
+      <w:r>
+        <w:rPr>
+          <w:bCs/>
+          <w:noProof/>
+          <w:szCs w:val="24"/>
+        </w:rPr>
+        <mc:AlternateContent>
+          <mc:Choice Requires="wps">
+            <w:drawing>
+              <wp:anchor distT="0" distB="0" distL="114300" distR="114300" simplePos="0" relativeHeight="251659264" behindDoc="0" locked="0" layoutInCell="1" allowOverlap="1" wp14:anchorId="05F3BA93" wp14:editId="72493ECA">
+                <wp:simplePos x="0" y="0"/>
+                <wp:positionH relativeFrom="column">
+                  <wp:posOffset>5878607</wp:posOffset>
+                </wp:positionH>
+                <wp:positionV relativeFrom="paragraph">
+                  <wp:posOffset>590113</wp:posOffset>
+                </wp:positionV>
+                <wp:extent cx="178130" cy="59377"/>
+                <wp:effectExtent l="0" t="0" r="0" b="0"/>
+                <wp:wrapNone/>
+                <wp:docPr id="4" name="Retângulo 4"/>
+                <wp:cNvGraphicFramePr/>
+                <a:graphic xmlns:a="http://schemas.openxmlformats.org/drawingml/2006/main">
+                  <a:graphicData uri="http://schemas.microsoft.com/office/word/2010/wordprocessingShape">
+                    <wps:wsp>
+                      <wps:cNvSpPr/>
+                      <wps:spPr>
+                        <a:xfrm flipV="1">
+                          <a:off x="0" y="0"/>
+                          <a:ext cx="178130" cy="59377"/>
+                        </a:xfrm>
+                        <a:prstGeom prst="rect">
+                          <a:avLst/>
+                        </a:prstGeom>
+                        <a:solidFill>
+                          <a:schemeClr val="bg1">
+                            <a:lumMod val="95000"/>
+                          </a:schemeClr>
+                        </a:solidFill>
+                        <a:ln>
+                          <a:noFill/>
+                        </a:ln>
+                      </wps:spPr>
+                      <wps:style>
+                        <a:lnRef idx="2">
+                          <a:schemeClr val="accent1">
+                            <a:shade val="50000"/>
+                          </a:schemeClr>
+                        </a:lnRef>
+                        <a:fillRef idx="1">
+                          <a:schemeClr val="accent1"/>
+                        </a:fillRef>
+                        <a:effectRef idx="0">
+                          <a:schemeClr val="accent1"/>
+                        </a:effectRef>
+                        <a:fontRef idx="minor">
+                          <a:schemeClr val="lt1"/>
+                        </a:fontRef>
+                      </wps:style>
+                      <wps:bodyPr rot="0" spcFirstLastPara="0" vertOverflow="overflow" horzOverflow="overflow" vert="horz" wrap="square" lIns="91440" tIns="45720" rIns="91440" bIns="45720" numCol="1" spcCol="0" rtlCol="0" fromWordArt="0" anchor="ctr" anchorCtr="0" forceAA="0" compatLnSpc="1">
+                        <a:prstTxWarp prst="textNoShape">
+                          <a:avLst/>
+                        </a:prstTxWarp>
+                        <a:noAutofit/>
+                      </wps:bodyPr>
+                    </wps:wsp>
+                  </a:graphicData>
+                </a:graphic>
+                <wp14:sizeRelH relativeFrom="margin">
+                  <wp14:pctWidth>0</wp14:pctWidth>
+                </wp14:sizeRelH>
+                <wp14:sizeRelV relativeFrom="margin">
+                  <wp14:pctHeight>0</wp14:pctHeight>
+                </wp14:sizeRelV>
+              </wp:anchor>
+            </w:drawing>
+          </mc:Choice>
+          <mc:Fallback>
+            <w:pict>
+              <v:rect w14:anchorId="784987EC" id="Retângulo 4" o:spid="_x0000_s1026" style="position:absolute;margin-left:462.9pt;margin-top:46.45pt;width:14.05pt;height:4.7pt;flip:y;z-index:251659264;visibility:visible;mso-wrap-style:square;mso-width-percent:0;mso-height-percent:0;mso-wrap-distance-left:9pt;mso-wrap-distance-top:0;mso-wrap-distance-right:9pt;mso-wrap-distance-bottom:0;mso-position-horizontal:absolute;mso-position-horizontal-relative:text;mso-position-vertical:absolute;mso-position-vertical-relative:text;mso-width-percent:0;mso-height-percent:0;mso-width-relative:margin;mso-height-relative:margin;v-text-anchor:middle" o:gfxdata="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" fillcolor="#f2f2f2 [3052]" stroked="f" strokeweight="2pt"/>
+            </w:pict>
+          </mc:Fallback>
+        </mc:AlternateContent>
+      </w:r>
+      <w:r>
+        <w:rPr>
+          <w:noProof/>
+        </w:rPr>
+        <w:t xml:space="preserve"> </w:t>
+      </w:r>
+      <w:r>
+        <w:rPr>
+          <w:bCs/>
+          <w:noProof/>
+          <w:szCs w:val="24"/>
+        </w:rPr>
+        <w:drawing>
+          <wp:inline distT="0" distB="0" distL="0" distR="0" wp14:anchorId="7EFABDB8" wp14:editId="744D433C">
+            <wp:extent cx="5705475" cy="4048125"/>
+            <wp:effectExtent l="0" t="0" r="9525" b="9525"/>
+            <wp:docPr id="5" name="Imagem 5"/>
+            <wp:cNvGraphicFramePr>
+              <a:graphicFrameLocks xmlns:a="http://schemas.openxmlformats.org/drawingml/2006/main" noChangeAspect="1"/>
+            </wp:cNvGraphicFramePr>
+            <a:graphic xmlns:a="http://schemas.openxmlformats.org/drawingml/2006/main">
+              <a:graphicData uri="http://schemas.openxmlformats.org/drawingml/2006/picture">
+                <pic:pic xmlns:pic="http://schemas.openxmlformats.org/drawingml/2006/picture">
+                  <pic:nvPicPr>
+                    <pic:cNvPr id="1" name=""/>
+                    <pic:cNvPicPr/>
+                  </pic:nvPicPr>
+                  <pic:blipFill>
+                    <a:blip r:embed="rId10"/>
+                    <a:stretch>
+                      <a:fillRect/>
+                    </a:stretch>
+                  </pic:blipFill>
+                  <pic:spPr>
+                    <a:xfrm>
+                      <a:off x="0" y="0"/>
+                      <a:ext cx="5705475" cy="4048125"/>
+                    </a:xfrm>
+                    <a:prstGeom prst="rect">
+                      <a:avLst/>
+                    </a:prstGeom>
+                  </pic:spPr>
+                </pic:pic>
+              </a:graphicData>
+            </a:graphic>
+          </wp:inline>
+        </w:drawing>
+      </w:r>
+    </w:p>
+    <w:p>
+      <w:pPr>
+        <w:pStyle w:val="Legenda"/>
+        <w:rPr>
+          <w:i/>
+          <w:szCs w:val="20"/>
+        </w:rPr>
+      </w:pPr>
+      <w:r>
+        <w:rPr>
+          <w:szCs w:val="20"/>
+        </w:rPr>
+        <w:t xml:space="preserve">FIGURA </w:t>
+      </w:r>
+      <w:r>
+        <w:rPr>
+          <w:szCs w:val="20"/>
+        </w:rPr>
+        <w:t>1</w:t>
+      </w:r>
+      <w:r>
+        <w:rPr>
+          <w:szCs w:val="20"/>
+        </w:rPr>
+        <w:t xml:space="preserve">- Diagrama de </w:t>
+      </w:r>
+      <w:r>
+        <w:rPr>
+          <w:szCs w:val="20"/>
+        </w:rPr>
+        <w:t>sistemas distribuído do projeto DONATE</w:t>
+      </w:r>
+    </w:p>
+    <w:p>
+      <w:pPr>
+        <w:pStyle w:val="Legenda"/>
+      </w:pPr>
+      <w:r>
+        <w:rPr>
+          <w:szCs w:val="20"/>
+        </w:rPr>
+        <w:t xml:space="preserve">FONTE: </w:t>
+      </w:r>
+      <w:r>
+        <w:rPr>
+          <w:szCs w:val="20"/>
+        </w:rPr>
+        <w:t>A</w:t>
+      </w:r>
+      <w:r>
+        <w:rPr>
+          <w:szCs w:val="20"/>
+        </w:rPr>
+        <w:t xml:space="preserve">utoria </w:t>
+      </w:r>
+      <w:r>
+        <w:rPr>
+          <w:szCs w:val="20"/>
+        </w:rPr>
+        <w:t>P</w:t>
+      </w:r>
+      <w:r>
+        <w:rPr>
+          <w:szCs w:val="20"/>
+        </w:rPr>
+        <w:t>rópria</w:t>
+      </w:r>
+    </w:p>
     <w:sectPr>
-      <w:headerReference w:type="even" r:id="rId10"/>
-      <w:headerReference w:type="default" r:id="rId11"/>
-      <w:headerReference w:type="first" r:id="rId12"/>
+      <w:headerReference w:type="even" r:id="rId11"/>
+      <w:headerReference w:type="default" r:id="rId12"/>
+      <w:headerReference w:type="first" r:id="rId13"/>
       <w:pgSz w:w="11907" w:h="16840" w:code="9"/>
       <w:pgMar w:top="1701" w:right="1134" w:bottom="1134" w:left="1701" w:header="709" w:footer="709" w:gutter="0"/>
       <w:cols w:space="708"/>
@@ -1357,7 +2259,7 @@
 </file>
 
 <file path=word/endnotes.xml><?xml version="1.0" encoding="utf-8"?>
-<w:endnotes xmlns:wpc="http://schemas.microsoft.com/office/word/2010/wordprocessingCanvas" xmlns:cx="http://schemas.microsoft.com/office/drawing/2014/chartex" xmlns:cx1="http://schemas.microsoft.com/office/drawing/2015/9/8/chartex" xmlns:mc="http://schemas.openxmlformats.org/markup-compatibility/2006" xmlns:o="urn:schemas-microsoft-com:office:office" xmlns:r="http://schemas.openxmlformats.org/officeDocument/2006/relationships" xmlns:m="http://schemas.openxmlformats.org/officeDocument/2006/math" xmlns:v="urn:schemas-microsoft-com:vml" xmlns:wp14="http://schemas.microsoft.com/office/word/2010/wordprocessingDrawing" xmlns:wp="http://schemas.openxmlformats.org/drawingml/2006/wordprocessingDrawing" xmlns:w10="urn:schemas-microsoft-com:office:word" xmlns:w="http://schemas.openxmlformats.org/wordprocessingml/2006/main" xmlns:w14="http://schemas.microsoft.com/office/word/2010/wordml" xmlns:w15="http://schemas.microsoft.com/office/word/2012/wordml" xmlns:w16se="http://schemas.microsoft.com/office/word/2015/wordml/symex" xmlns:wpg="http://schemas.microsoft.com/office/word/2010/wordprocessingGroup" xmlns:wpi="http://schemas.microsoft.com/office/word/2010/wordprocessingInk" xmlns:wne="http://schemas.microsoft.com/office/word/2006/wordml" xmlns:wps="http://schemas.microsoft.com/office/word/2010/wordprocessingShape" mc:Ignorable="w14 w15 w16se wp14">
+<w:endnotes xmlns:wpc="http://schemas.microsoft.com/office/word/2010/wordprocessingCanvas" xmlns:cx="http://schemas.microsoft.com/office/drawing/2014/chartex" xmlns:mc="http://schemas.openxmlformats.org/markup-compatibility/2006" xmlns:o="urn:schemas-microsoft-com:office:office" xmlns:r="http://schemas.openxmlformats.org/officeDocument/2006/relationships" xmlns:m="http://schemas.openxmlformats.org/officeDocument/2006/math" xmlns:v="urn:schemas-microsoft-com:vml" xmlns:wp14="http://schemas.microsoft.com/office/word/2010/wordprocessingDrawing" xmlns:wp="http://schemas.openxmlformats.org/drawingml/2006/wordprocessingDrawing" xmlns:w10="urn:schemas-microsoft-com:office:word" xmlns:w="http://schemas.openxmlformats.org/wordprocessingml/2006/main" xmlns:w14="http://schemas.microsoft.com/office/word/2010/wordml" xmlns:w15="http://schemas.microsoft.com/office/word/2012/wordml" xmlns:w16se="http://schemas.microsoft.com/office/word/2015/wordml/symex" xmlns:wpg="http://schemas.microsoft.com/office/word/2010/wordprocessingGroup" xmlns:wpi="http://schemas.microsoft.com/office/word/2010/wordprocessingInk" xmlns:wne="http://schemas.microsoft.com/office/word/2006/wordml" xmlns:wps="http://schemas.microsoft.com/office/word/2010/wordprocessingShape" mc:Ignorable="w14 w15 w16se wp14">
   <w:endnote w:type="separator" w:id="-1">
     <w:p>
       <w:r>
@@ -1452,7 +2354,7 @@
 </file>
 
 <file path=word/footnotes.xml><?xml version="1.0" encoding="utf-8"?>
-<w:footnotes xmlns:wpc="http://schemas.microsoft.com/office/word/2010/wordprocessingCanvas" xmlns:cx="http://schemas.microsoft.com/office/drawing/2014/chartex" xmlns:cx1="http://schemas.microsoft.com/office/drawing/2015/9/8/chartex" xmlns:mc="http://schemas.openxmlformats.org/markup-compatibility/2006" xmlns:o="urn:schemas-microsoft-com:office:office" xmlns:r="http://schemas.openxmlformats.org/officeDocument/2006/relationships" xmlns:m="http://schemas.openxmlformats.org/officeDocument/2006/math" xmlns:v="urn:schemas-microsoft-com:vml" xmlns:wp14="http://schemas.microsoft.com/office/word/2010/wordprocessingDrawing" xmlns:wp="http://schemas.openxmlformats.org/drawingml/2006/wordprocessingDrawing" xmlns:w10="urn:schemas-microsoft-com:office:word" xmlns:w="http://schemas.openxmlformats.org/wordprocessingml/2006/main" xmlns:w14="http://schemas.microsoft.com/office/word/2010/wordml" xmlns:w15="http://schemas.microsoft.com/office/word/2012/wordml" xmlns:w16se="http://schemas.microsoft.com/office/word/2015/wordml/symex" xmlns:wpg="http://schemas.microsoft.com/office/word/2010/wordprocessingGroup" xmlns:wpi="http://schemas.microsoft.com/office/word/2010/wordprocessingInk" xmlns:wne="http://schemas.microsoft.com/office/word/2006/wordml" xmlns:wps="http://schemas.microsoft.com/office/word/2010/wordprocessingShape" mc:Ignorable="w14 w15 w16se wp14">
+<w:footnotes xmlns:wpc="http://schemas.microsoft.com/office/word/2010/wordprocessingCanvas" xmlns:cx="http://schemas.microsoft.com/office/drawing/2014/chartex" xmlns:mc="http://schemas.openxmlformats.org/markup-compatibility/2006" xmlns:o="urn:schemas-microsoft-com:office:office" xmlns:r="http://schemas.openxmlformats.org/officeDocument/2006/relationships" xmlns:m="http://schemas.openxmlformats.org/officeDocument/2006/math" xmlns:v="urn:schemas-microsoft-com:vml" xmlns:wp14="http://schemas.microsoft.com/office/word/2010/wordprocessingDrawing" xmlns:wp="http://schemas.openxmlformats.org/drawingml/2006/wordprocessingDrawing" xmlns:w10="urn:schemas-microsoft-com:office:word" xmlns:w="http://schemas.openxmlformats.org/wordprocessingml/2006/main" xmlns:w14="http://schemas.microsoft.com/office/word/2010/wordml" xmlns:w15="http://schemas.microsoft.com/office/word/2012/wordml" xmlns:w16se="http://schemas.microsoft.com/office/word/2015/wordml/symex" xmlns:wpg="http://schemas.microsoft.com/office/word/2010/wordprocessingGroup" xmlns:wpi="http://schemas.microsoft.com/office/word/2010/wordprocessingInk" xmlns:wne="http://schemas.microsoft.com/office/word/2006/wordml" xmlns:wps="http://schemas.microsoft.com/office/word/2010/wordprocessingShape" mc:Ignorable="w14 w15 w16se wp14">
   <w:footnote w:type="separator" w:id="-1">
     <w:p>
       <w:r>
@@ -1547,14 +2449,14 @@
 </file>
 
 <file path=word/header1.xml><?xml version="1.0" encoding="utf-8"?>
-<w:hdr xmlns:wpc="http://schemas.microsoft.com/office/word/2010/wordprocessingCanvas" xmlns:cx="http://schemas.microsoft.com/office/drawing/2014/chartex" xmlns:cx1="http://schemas.microsoft.com/office/drawing/2015/9/8/chartex" xmlns:mc="http://schemas.openxmlformats.org/markup-compatibility/2006" xmlns:o="urn:schemas-microsoft-com:office:office" xmlns:r="http://schemas.openxmlformats.org/officeDocument/2006/relationships" xmlns:m="http://schemas.openxmlformats.org/officeDocument/2006/math" xmlns:v="urn:schemas-microsoft-com:vml" xmlns:wp14="http://schemas.microsoft.com/office/word/2010/wordprocessingDrawing" xmlns:wp="http://schemas.openxmlformats.org/drawingml/2006/wordprocessingDrawing" xmlns:w10="urn:schemas-microsoft-com:office:word" xmlns:w="http://schemas.openxmlformats.org/wordprocessingml/2006/main" xmlns:w14="http://schemas.microsoft.com/office/word/2010/wordml" xmlns:w15="http://schemas.microsoft.com/office/word/2012/wordml" xmlns:w16se="http://schemas.microsoft.com/office/word/2015/wordml/symex" xmlns:wpg="http://schemas.microsoft.com/office/word/2010/wordprocessingGroup" xmlns:wpi="http://schemas.microsoft.com/office/word/2010/wordprocessingInk" xmlns:wne="http://schemas.microsoft.com/office/word/2006/wordml" xmlns:wps="http://schemas.microsoft.com/office/word/2010/wordprocessingShape" mc:Ignorable="w14 w15 w16se wp14">
+<w:hdr xmlns:wpc="http://schemas.microsoft.com/office/word/2010/wordprocessingCanvas" xmlns:cx="http://schemas.microsoft.com/office/drawing/2014/chartex" xmlns:mc="http://schemas.openxmlformats.org/markup-compatibility/2006" xmlns:o="urn:schemas-microsoft-com:office:office" xmlns:r="http://schemas.openxmlformats.org/officeDocument/2006/relationships" xmlns:m="http://schemas.openxmlformats.org/officeDocument/2006/math" xmlns:v="urn:schemas-microsoft-com:vml" xmlns:wp14="http://schemas.microsoft.com/office/word/2010/wordprocessingDrawing" xmlns:wp="http://schemas.openxmlformats.org/drawingml/2006/wordprocessingDrawing" xmlns:w10="urn:schemas-microsoft-com:office:word" xmlns:w="http://schemas.openxmlformats.org/wordprocessingml/2006/main" xmlns:w14="http://schemas.microsoft.com/office/word/2010/wordml" xmlns:w15="http://schemas.microsoft.com/office/word/2012/wordml" xmlns:w16se="http://schemas.microsoft.com/office/word/2015/wordml/symex" xmlns:wpg="http://schemas.microsoft.com/office/word/2010/wordprocessingGroup" xmlns:wpi="http://schemas.microsoft.com/office/word/2010/wordprocessingInk" xmlns:wne="http://schemas.microsoft.com/office/word/2006/wordml" xmlns:wps="http://schemas.microsoft.com/office/word/2010/wordprocessingShape" mc:Ignorable="w14 w15 w16se wp14">
   <w:p/>
   <w:p/>
 </w:hdr>
 </file>
 
 <file path=word/header2.xml><?xml version="1.0" encoding="utf-8"?>
-<w:hdr xmlns:wpc="http://schemas.microsoft.com/office/word/2010/wordprocessingCanvas" xmlns:cx="http://schemas.microsoft.com/office/drawing/2014/chartex" xmlns:cx1="http://schemas.microsoft.com/office/drawing/2015/9/8/chartex" xmlns:mc="http://schemas.openxmlformats.org/markup-compatibility/2006" xmlns:o="urn:schemas-microsoft-com:office:office" xmlns:r="http://schemas.openxmlformats.org/officeDocument/2006/relationships" xmlns:m="http://schemas.openxmlformats.org/officeDocument/2006/math" xmlns:v="urn:schemas-microsoft-com:vml" xmlns:wp14="http://schemas.microsoft.com/office/word/2010/wordprocessingDrawing" xmlns:wp="http://schemas.openxmlformats.org/drawingml/2006/wordprocessingDrawing" xmlns:w10="urn:schemas-microsoft-com:office:word" xmlns:w="http://schemas.openxmlformats.org/wordprocessingml/2006/main" xmlns:w14="http://schemas.microsoft.com/office/word/2010/wordml" xmlns:w15="http://schemas.microsoft.com/office/word/2012/wordml" xmlns:w16se="http://schemas.microsoft.com/office/word/2015/wordml/symex" xmlns:wpg="http://schemas.microsoft.com/office/word/2010/wordprocessingGroup" xmlns:wpi="http://schemas.microsoft.com/office/word/2010/wordprocessingInk" xmlns:wne="http://schemas.microsoft.com/office/word/2006/wordml" xmlns:wps="http://schemas.microsoft.com/office/word/2010/wordprocessingShape" mc:Ignorable="w14 w15 w16se wp14">
+<w:hdr xmlns:wpc="http://schemas.microsoft.com/office/word/2010/wordprocessingCanvas" xmlns:cx="http://schemas.microsoft.com/office/drawing/2014/chartex" xmlns:mc="http://schemas.openxmlformats.org/markup-compatibility/2006" xmlns:o="urn:schemas-microsoft-com:office:office" xmlns:r="http://schemas.openxmlformats.org/officeDocument/2006/relationships" xmlns:m="http://schemas.openxmlformats.org/officeDocument/2006/math" xmlns:v="urn:schemas-microsoft-com:vml" xmlns:wp14="http://schemas.microsoft.com/office/word/2010/wordprocessingDrawing" xmlns:wp="http://schemas.openxmlformats.org/drawingml/2006/wordprocessingDrawing" xmlns:w10="urn:schemas-microsoft-com:office:word" xmlns:w="http://schemas.openxmlformats.org/wordprocessingml/2006/main" xmlns:w14="http://schemas.microsoft.com/office/word/2010/wordml" xmlns:w15="http://schemas.microsoft.com/office/word/2012/wordml" xmlns:w16se="http://schemas.microsoft.com/office/word/2015/wordml/symex" xmlns:wpg="http://schemas.microsoft.com/office/word/2010/wordprocessingGroup" xmlns:wpi="http://schemas.microsoft.com/office/word/2010/wordprocessingInk" xmlns:wne="http://schemas.microsoft.com/office/word/2006/wordml" xmlns:wps="http://schemas.microsoft.com/office/word/2010/wordprocessingShape" mc:Ignorable="w14 w15 w16se wp14">
   <w:p>
     <w:pPr>
       <w:pStyle w:val="Cabealho"/>
@@ -1568,6 +2470,7 @@
           <w:docPartUnique/>
         </w:docPartObj>
       </w:sdtPr>
+      <w:sdtEndPr/>
       <w:sdtContent>
         <w:r>
           <w:rPr>
@@ -1606,7 +2509,7 @@
 </file>
 
 <file path=word/header3.xml><?xml version="1.0" encoding="utf-8"?>
-<w:hdr xmlns:wpc="http://schemas.microsoft.com/office/word/2010/wordprocessingCanvas" xmlns:cx="http://schemas.microsoft.com/office/drawing/2014/chartex" xmlns:cx1="http://schemas.microsoft.com/office/drawing/2015/9/8/chartex" xmlns:mc="http://schemas.openxmlformats.org/markup-compatibility/2006" xmlns:o="urn:schemas-microsoft-com:office:office" xmlns:r="http://schemas.openxmlformats.org/officeDocument/2006/relationships" xmlns:m="http://schemas.openxmlformats.org/officeDocument/2006/math" xmlns:v="urn:schemas-microsoft-com:vml" xmlns:wp14="http://schemas.microsoft.com/office/word/2010/wordprocessingDrawing" xmlns:wp="http://schemas.openxmlformats.org/drawingml/2006/wordprocessingDrawing" xmlns:w10="urn:schemas-microsoft-com:office:word" xmlns:w="http://schemas.openxmlformats.org/wordprocessingml/2006/main" xmlns:w14="http://schemas.microsoft.com/office/word/2010/wordml" xmlns:w15="http://schemas.microsoft.com/office/word/2012/wordml" xmlns:w16se="http://schemas.microsoft.com/office/word/2015/wordml/symex" xmlns:wpg="http://schemas.microsoft.com/office/word/2010/wordprocessingGroup" xmlns:wpi="http://schemas.microsoft.com/office/word/2010/wordprocessingInk" xmlns:wne="http://schemas.microsoft.com/office/word/2006/wordml" xmlns:wps="http://schemas.microsoft.com/office/word/2010/wordprocessingShape" mc:Ignorable="w14 w15 w16se wp14">
+<w:hdr xmlns:wpc="http://schemas.microsoft.com/office/word/2010/wordprocessingCanvas" xmlns:cx="http://schemas.microsoft.com/office/drawing/2014/chartex" xmlns:mc="http://schemas.openxmlformats.org/markup-compatibility/2006" xmlns:o="urn:schemas-microsoft-com:office:office" xmlns:r="http://schemas.openxmlformats.org/officeDocument/2006/relationships" xmlns:m="http://schemas.openxmlformats.org/officeDocument/2006/math" xmlns:v="urn:schemas-microsoft-com:vml" xmlns:wp14="http://schemas.microsoft.com/office/word/2010/wordprocessingDrawing" xmlns:wp="http://schemas.openxmlformats.org/drawingml/2006/wordprocessingDrawing" xmlns:w10="urn:schemas-microsoft-com:office:word" xmlns:w="http://schemas.openxmlformats.org/wordprocessingml/2006/main" xmlns:w14="http://schemas.microsoft.com/office/word/2010/wordml" xmlns:w15="http://schemas.microsoft.com/office/word/2012/wordml" xmlns:w16se="http://schemas.microsoft.com/office/word/2015/wordml/symex" xmlns:wpg="http://schemas.microsoft.com/office/word/2010/wordprocessingGroup" xmlns:wpi="http://schemas.microsoft.com/office/word/2010/wordprocessingInk" xmlns:wne="http://schemas.microsoft.com/office/word/2006/wordml" xmlns:wps="http://schemas.microsoft.com/office/word/2010/wordprocessingShape" mc:Ignorable="w14 w15 w16se wp14">
   <w:p>
     <w:pPr>
       <w:pStyle w:val="Cabealho"/>
@@ -1625,7 +2528,7 @@
 </file>
 
 <file path=word/header4.xml><?xml version="1.0" encoding="utf-8"?>
-<w:hdr xmlns:wpc="http://schemas.microsoft.com/office/word/2010/wordprocessingCanvas" xmlns:cx="http://schemas.microsoft.com/office/drawing/2014/chartex" xmlns:cx1="http://schemas.microsoft.com/office/drawing/2015/9/8/chartex" xmlns:mc="http://schemas.openxmlformats.org/markup-compatibility/2006" xmlns:o="urn:schemas-microsoft-com:office:office" xmlns:r="http://schemas.openxmlformats.org/officeDocument/2006/relationships" xmlns:m="http://schemas.openxmlformats.org/officeDocument/2006/math" xmlns:v="urn:schemas-microsoft-com:vml" xmlns:wp14="http://schemas.microsoft.com/office/word/2010/wordprocessingDrawing" xmlns:wp="http://schemas.openxmlformats.org/drawingml/2006/wordprocessingDrawing" xmlns:w10="urn:schemas-microsoft-com:office:word" xmlns:w="http://schemas.openxmlformats.org/wordprocessingml/2006/main" xmlns:w14="http://schemas.microsoft.com/office/word/2010/wordml" xmlns:w15="http://schemas.microsoft.com/office/word/2012/wordml" xmlns:w16se="http://schemas.microsoft.com/office/word/2015/wordml/symex" xmlns:wpg="http://schemas.microsoft.com/office/word/2010/wordprocessingGroup" xmlns:wpi="http://schemas.microsoft.com/office/word/2010/wordprocessingInk" xmlns:wne="http://schemas.microsoft.com/office/word/2006/wordml" xmlns:wps="http://schemas.microsoft.com/office/word/2010/wordprocessingShape" mc:Ignorable="w14 w15 w16se wp14">
+<w:hdr xmlns:wpc="http://schemas.microsoft.com/office/word/2010/wordprocessingCanvas" xmlns:cx="http://schemas.microsoft.com/office/drawing/2014/chartex" xmlns:mc="http://schemas.openxmlformats.org/markup-compatibility/2006" xmlns:o="urn:schemas-microsoft-com:office:office" xmlns:r="http://schemas.openxmlformats.org/officeDocument/2006/relationships" xmlns:m="http://schemas.openxmlformats.org/officeDocument/2006/math" xmlns:v="urn:schemas-microsoft-com:vml" xmlns:wp14="http://schemas.microsoft.com/office/word/2010/wordprocessingDrawing" xmlns:wp="http://schemas.openxmlformats.org/drawingml/2006/wordprocessingDrawing" xmlns:w10="urn:schemas-microsoft-com:office:word" xmlns:w="http://schemas.openxmlformats.org/wordprocessingml/2006/main" xmlns:w14="http://schemas.microsoft.com/office/word/2010/wordml" xmlns:w15="http://schemas.microsoft.com/office/word/2012/wordml" xmlns:w16se="http://schemas.microsoft.com/office/word/2015/wordml/symex" xmlns:wpg="http://schemas.microsoft.com/office/word/2010/wordprocessingGroup" xmlns:wpi="http://schemas.microsoft.com/office/word/2010/wordprocessingInk" xmlns:wne="http://schemas.microsoft.com/office/word/2006/wordml" xmlns:wps="http://schemas.microsoft.com/office/word/2010/wordprocessingShape" mc:Ignorable="w14 w15 w16se wp14">
   <w:sdt>
     <w:sdtPr>
       <w:id w:val="-936437513"/>
@@ -1634,6 +2537,7 @@
         <w:docPartUnique/>
       </w:docPartObj>
     </w:sdtPr>
+    <w:sdtEndPr/>
     <w:sdtContent>
       <w:p>
         <w:pPr>
@@ -1677,7 +2581,7 @@
 </file>
 
 <file path=word/header5.xml><?xml version="1.0" encoding="utf-8"?>
-<w:hdr xmlns:wpc="http://schemas.microsoft.com/office/word/2010/wordprocessingCanvas" xmlns:cx="http://schemas.microsoft.com/office/drawing/2014/chartex" xmlns:cx1="http://schemas.microsoft.com/office/drawing/2015/9/8/chartex" xmlns:mc="http://schemas.openxmlformats.org/markup-compatibility/2006" xmlns:o="urn:schemas-microsoft-com:office:office" xmlns:r="http://schemas.openxmlformats.org/officeDocument/2006/relationships" xmlns:m="http://schemas.openxmlformats.org/officeDocument/2006/math" xmlns:v="urn:schemas-microsoft-com:vml" xmlns:wp14="http://schemas.microsoft.com/office/word/2010/wordprocessingDrawing" xmlns:wp="http://schemas.openxmlformats.org/drawingml/2006/wordprocessingDrawing" xmlns:w10="urn:schemas-microsoft-com:office:word" xmlns:w="http://schemas.openxmlformats.org/wordprocessingml/2006/main" xmlns:w14="http://schemas.microsoft.com/office/word/2010/wordml" xmlns:w15="http://schemas.microsoft.com/office/word/2012/wordml" xmlns:w16se="http://schemas.microsoft.com/office/word/2015/wordml/symex" xmlns:wpg="http://schemas.microsoft.com/office/word/2010/wordprocessingGroup" xmlns:wpi="http://schemas.microsoft.com/office/word/2010/wordprocessingInk" xmlns:wne="http://schemas.microsoft.com/office/word/2006/wordml" xmlns:wps="http://schemas.microsoft.com/office/word/2010/wordprocessingShape" mc:Ignorable="w14 w15 w16se wp14">
+<w:hdr xmlns:wpc="http://schemas.microsoft.com/office/word/2010/wordprocessingCanvas" xmlns:cx="http://schemas.microsoft.com/office/drawing/2014/chartex" xmlns:mc="http://schemas.openxmlformats.org/markup-compatibility/2006" xmlns:o="urn:schemas-microsoft-com:office:office" xmlns:r="http://schemas.openxmlformats.org/officeDocument/2006/relationships" xmlns:m="http://schemas.openxmlformats.org/officeDocument/2006/math" xmlns:v="urn:schemas-microsoft-com:vml" xmlns:wp14="http://schemas.microsoft.com/office/word/2010/wordprocessingDrawing" xmlns:wp="http://schemas.openxmlformats.org/drawingml/2006/wordprocessingDrawing" xmlns:w10="urn:schemas-microsoft-com:office:word" xmlns:w="http://schemas.openxmlformats.org/wordprocessingml/2006/main" xmlns:w14="http://schemas.microsoft.com/office/word/2010/wordml" xmlns:w15="http://schemas.microsoft.com/office/word/2012/wordml" xmlns:w16se="http://schemas.microsoft.com/office/word/2015/wordml/symex" xmlns:wpg="http://schemas.microsoft.com/office/word/2010/wordprocessingGroup" xmlns:wpi="http://schemas.microsoft.com/office/word/2010/wordprocessingInk" xmlns:wne="http://schemas.microsoft.com/office/word/2006/wordml" xmlns:wps="http://schemas.microsoft.com/office/word/2010/wordprocessingShape" mc:Ignorable="w14 w15 w16se wp14">
   <w:p>
     <w:pPr>
       <w:pStyle w:val="Cabealho"/>
@@ -1687,7 +2591,7 @@
 </file>
 
 <file path=word/numbering.xml><?xml version="1.0" encoding="utf-8"?>
-<w:numbering xmlns:wpc="http://schemas.microsoft.com/office/word/2010/wordprocessingCanvas" xmlns:cx="http://schemas.microsoft.com/office/drawing/2014/chartex" xmlns:cx1="http://schemas.microsoft.com/office/drawing/2015/9/8/chartex" xmlns:mc="http://schemas.openxmlformats.org/markup-compatibility/2006" xmlns:o="urn:schemas-microsoft-com:office:office" xmlns:r="http://schemas.openxmlformats.org/officeDocument/2006/relationships" xmlns:m="http://schemas.openxmlformats.org/officeDocument/2006/math" xmlns:v="urn:schemas-microsoft-com:vml" xmlns:wp14="http://schemas.microsoft.com/office/word/2010/wordprocessingDrawing" xmlns:wp="http://schemas.openxmlformats.org/drawingml/2006/wordprocessingDrawing" xmlns:w10="urn:schemas-microsoft-com:office:word" xmlns:w="http://schemas.openxmlformats.org/wordprocessingml/2006/main" xmlns:w14="http://schemas.microsoft.com/office/word/2010/wordml" xmlns:w15="http://schemas.microsoft.com/office/word/2012/wordml" xmlns:w16se="http://schemas.microsoft.com/office/word/2015/wordml/symex" xmlns:wpg="http://schemas.microsoft.com/office/word/2010/wordprocessingGroup" xmlns:wpi="http://schemas.microsoft.com/office/word/2010/wordprocessingInk" xmlns:wne="http://schemas.microsoft.com/office/word/2006/wordml" xmlns:wps="http://schemas.microsoft.com/office/word/2010/wordprocessingShape" mc:Ignorable="w14 w15 w16se wp14">
+<w:numbering xmlns:wpc="http://schemas.microsoft.com/office/word/2010/wordprocessingCanvas" xmlns:cx="http://schemas.microsoft.com/office/drawing/2014/chartex" xmlns:mc="http://schemas.openxmlformats.org/markup-compatibility/2006" xmlns:o="urn:schemas-microsoft-com:office:office" xmlns:r="http://schemas.openxmlformats.org/officeDocument/2006/relationships" xmlns:m="http://schemas.openxmlformats.org/officeDocument/2006/math" xmlns:v="urn:schemas-microsoft-com:vml" xmlns:wp14="http://schemas.microsoft.com/office/word/2010/wordprocessingDrawing" xmlns:wp="http://schemas.openxmlformats.org/drawingml/2006/wordprocessingDrawing" xmlns:w10="urn:schemas-microsoft-com:office:word" xmlns:w="http://schemas.openxmlformats.org/wordprocessingml/2006/main" xmlns:w14="http://schemas.microsoft.com/office/word/2010/wordml" xmlns:w15="http://schemas.microsoft.com/office/word/2012/wordml" xmlns:w16se="http://schemas.microsoft.com/office/word/2015/wordml/symex" xmlns:wpg="http://schemas.microsoft.com/office/word/2010/wordprocessingGroup" xmlns:wpi="http://schemas.microsoft.com/office/word/2010/wordprocessingInk" xmlns:wne="http://schemas.microsoft.com/office/word/2006/wordml" xmlns:wps="http://schemas.microsoft.com/office/word/2010/wordprocessingShape" mc:Ignorable="w14 w15 w16se wp14">
   <w:abstractNum w:abstractNumId="0" w15:restartNumberingAfterBreak="0">
     <w:nsid w:val="FFFFFF88"/>
     <w:multiLevelType w:val="singleLevel"/>
@@ -2242,6 +3146,95 @@
     </w:lvl>
   </w:abstractNum>
   <w:abstractNum w:abstractNumId="5" w15:restartNumberingAfterBreak="0">
+    <w:nsid w:val="1DB71EFE"/>
+    <w:multiLevelType w:val="hybridMultilevel"/>
+    <w:tmpl w:val="44B2C2AC"/>
+    <w:lvl w:ilvl="0" w:tplc="A4C2199E">
+      <w:start w:val="1"/>
+      <w:numFmt w:val="lowerLetter"/>
+      <w:lvlText w:val="%1)"/>
+      <w:lvlJc w:val="left"/>
+      <w:pPr>
+        <w:ind w:left="720" w:hanging="360"/>
+      </w:pPr>
+      <w:rPr>
+        <w:rFonts w:hint="default"/>
+      </w:rPr>
+    </w:lvl>
+    <w:lvl w:ilvl="1" w:tplc="04160019" w:tentative="1">
+      <w:start w:val="1"/>
+      <w:numFmt w:val="lowerLetter"/>
+      <w:lvlText w:val="%2."/>
+      <w:lvlJc w:val="left"/>
+      <w:pPr>
+        <w:ind w:left="1440" w:hanging="360"/>
+      </w:pPr>
+    </w:lvl>
+    <w:lvl w:ilvl="2" w:tplc="0416001B" w:tentative="1">
+      <w:start w:val="1"/>
+      <w:numFmt w:val="lowerRoman"/>
+      <w:lvlText w:val="%3."/>
+      <w:lvlJc w:val="right"/>
+      <w:pPr>
+        <w:ind w:left="2160" w:hanging="180"/>
+      </w:pPr>
+    </w:lvl>
+    <w:lvl w:ilvl="3" w:tplc="0416000F" w:tentative="1">
+      <w:start w:val="1"/>
+      <w:numFmt w:val="decimal"/>
+      <w:lvlText w:val="%4."/>
+      <w:lvlJc w:val="left"/>
+      <w:pPr>
+        <w:ind w:left="2880" w:hanging="360"/>
+      </w:pPr>
+    </w:lvl>
+    <w:lvl w:ilvl="4" w:tplc="04160019" w:tentative="1">
+      <w:start w:val="1"/>
+      <w:numFmt w:val="lowerLetter"/>
+      <w:lvlText w:val="%5."/>
+      <w:lvlJc w:val="left"/>
+      <w:pPr>
+        <w:ind w:left="3600" w:hanging="360"/>
+      </w:pPr>
+    </w:lvl>
+    <w:lvl w:ilvl="5" w:tplc="0416001B" w:tentative="1">
+      <w:start w:val="1"/>
+      <w:numFmt w:val="lowerRoman"/>
+      <w:lvlText w:val="%6."/>
+      <w:lvlJc w:val="right"/>
+      <w:pPr>
+        <w:ind w:left="4320" w:hanging="180"/>
+      </w:pPr>
+    </w:lvl>
+    <w:lvl w:ilvl="6" w:tplc="0416000F" w:tentative="1">
+      <w:start w:val="1"/>
+      <w:numFmt w:val="decimal"/>
+      <w:lvlText w:val="%7."/>
+      <w:lvlJc w:val="left"/>
+      <w:pPr>
+        <w:ind w:left="5040" w:hanging="360"/>
+      </w:pPr>
+    </w:lvl>
+    <w:lvl w:ilvl="7" w:tplc="04160019" w:tentative="1">
+      <w:start w:val="1"/>
+      <w:numFmt w:val="lowerLetter"/>
+      <w:lvlText w:val="%8."/>
+      <w:lvlJc w:val="left"/>
+      <w:pPr>
+        <w:ind w:left="5760" w:hanging="360"/>
+      </w:pPr>
+    </w:lvl>
+    <w:lvl w:ilvl="8" w:tplc="0416001B" w:tentative="1">
+      <w:start w:val="1"/>
+      <w:numFmt w:val="lowerRoman"/>
+      <w:lvlText w:val="%9."/>
+      <w:lvlJc w:val="right"/>
+      <w:pPr>
+        <w:ind w:left="6480" w:hanging="180"/>
+      </w:pPr>
+    </w:lvl>
+  </w:abstractNum>
+  <w:abstractNum w:abstractNumId="6" w15:restartNumberingAfterBreak="0">
     <w:nsid w:val="1FD13A6F"/>
     <w:multiLevelType w:val="multilevel"/>
     <w:tmpl w:val="E40E7E6C"/>
@@ -2381,7 +3374,7 @@
       </w:rPr>
     </w:lvl>
   </w:abstractNum>
-  <w:abstractNum w:abstractNumId="6" w15:restartNumberingAfterBreak="0">
+  <w:abstractNum w:abstractNumId="7" w15:restartNumberingAfterBreak="0">
     <w:nsid w:val="27540B40"/>
     <w:multiLevelType w:val="hybridMultilevel"/>
     <w:tmpl w:val="7E109130"/>
@@ -2470,7 +3463,7 @@
       </w:pPr>
     </w:lvl>
   </w:abstractNum>
-  <w:abstractNum w:abstractNumId="7" w15:restartNumberingAfterBreak="0">
+  <w:abstractNum w:abstractNumId="8" w15:restartNumberingAfterBreak="0">
     <w:nsid w:val="2C8232F4"/>
     <w:multiLevelType w:val="hybridMultilevel"/>
     <w:tmpl w:val="1A56AC36"/>
@@ -2559,7 +3552,7 @@
       </w:pPr>
     </w:lvl>
   </w:abstractNum>
-  <w:abstractNum w:abstractNumId="8" w15:restartNumberingAfterBreak="0">
+  <w:abstractNum w:abstractNumId="9" w15:restartNumberingAfterBreak="0">
     <w:nsid w:val="34E26EA6"/>
     <w:multiLevelType w:val="multilevel"/>
     <w:tmpl w:val="3C58877C"/>
@@ -2699,7 +3692,7 @@
       </w:rPr>
     </w:lvl>
   </w:abstractNum>
-  <w:abstractNum w:abstractNumId="9" w15:restartNumberingAfterBreak="0">
+  <w:abstractNum w:abstractNumId="10" w15:restartNumberingAfterBreak="0">
     <w:nsid w:val="39F52A64"/>
     <w:multiLevelType w:val="singleLevel"/>
     <w:tmpl w:val="AE162D36"/>
@@ -2718,7 +3711,7 @@
       </w:rPr>
     </w:lvl>
   </w:abstractNum>
-  <w:abstractNum w:abstractNumId="10" w15:restartNumberingAfterBreak="0">
+  <w:abstractNum w:abstractNumId="11" w15:restartNumberingAfterBreak="0">
     <w:nsid w:val="3EB02082"/>
     <w:multiLevelType w:val="multilevel"/>
     <w:tmpl w:val="A5D200B2"/>
@@ -2858,7 +3851,7 @@
       </w:rPr>
     </w:lvl>
   </w:abstractNum>
-  <w:abstractNum w:abstractNumId="11" w15:restartNumberingAfterBreak="0">
+  <w:abstractNum w:abstractNumId="12" w15:restartNumberingAfterBreak="0">
     <w:nsid w:val="43F26983"/>
     <w:multiLevelType w:val="multilevel"/>
     <w:tmpl w:val="1E482440"/>
@@ -3002,7 +3995,7 @@
       </w:rPr>
     </w:lvl>
   </w:abstractNum>
-  <w:abstractNum w:abstractNumId="12" w15:restartNumberingAfterBreak="0">
+  <w:abstractNum w:abstractNumId="13" w15:restartNumberingAfterBreak="0">
     <w:nsid w:val="5F2F46EB"/>
     <w:multiLevelType w:val="multilevel"/>
     <w:tmpl w:val="D4DCBC9C"/>
@@ -3142,7 +4135,7 @@
       </w:rPr>
     </w:lvl>
   </w:abstractNum>
-  <w:abstractNum w:abstractNumId="13" w15:restartNumberingAfterBreak="0">
+  <w:abstractNum w:abstractNumId="14" w15:restartNumberingAfterBreak="0">
     <w:nsid w:val="63447252"/>
     <w:multiLevelType w:val="hybridMultilevel"/>
     <w:tmpl w:val="CCF684C8"/>
@@ -3258,7 +4251,96 @@
       </w:pPr>
     </w:lvl>
   </w:abstractNum>
-  <w:abstractNum w:abstractNumId="14" w15:restartNumberingAfterBreak="0">
+  <w:abstractNum w:abstractNumId="15" w15:restartNumberingAfterBreak="0">
+    <w:nsid w:val="6DEA6E60"/>
+    <w:multiLevelType w:val="multilevel"/>
+    <w:tmpl w:val="09A8C87A"/>
+    <w:lvl w:ilvl="0">
+      <w:start w:val="1"/>
+      <w:numFmt w:val="lowerLetter"/>
+      <w:lvlText w:val="%1)"/>
+      <w:lvlJc w:val="left"/>
+      <w:pPr>
+        <w:ind w:left="1065" w:hanging="705"/>
+      </w:pPr>
+      <w:rPr>
+        <w:rFonts w:hint="default"/>
+      </w:rPr>
+    </w:lvl>
+    <w:lvl w:ilvl="1" w:tentative="1">
+      <w:start w:val="1"/>
+      <w:numFmt w:val="lowerLetter"/>
+      <w:lvlText w:val="%2."/>
+      <w:lvlJc w:val="left"/>
+      <w:pPr>
+        <w:ind w:left="1440" w:hanging="360"/>
+      </w:pPr>
+    </w:lvl>
+    <w:lvl w:ilvl="2" w:tentative="1">
+      <w:start w:val="1"/>
+      <w:numFmt w:val="lowerRoman"/>
+      <w:lvlText w:val="%3."/>
+      <w:lvlJc w:val="right"/>
+      <w:pPr>
+        <w:ind w:left="2160" w:hanging="180"/>
+      </w:pPr>
+    </w:lvl>
+    <w:lvl w:ilvl="3" w:tentative="1">
+      <w:start w:val="1"/>
+      <w:numFmt w:val="decimal"/>
+      <w:lvlText w:val="%4."/>
+      <w:lvlJc w:val="left"/>
+      <w:pPr>
+        <w:ind w:left="2880" w:hanging="360"/>
+      </w:pPr>
+    </w:lvl>
+    <w:lvl w:ilvl="4" w:tentative="1">
+      <w:start w:val="1"/>
+      <w:numFmt w:val="lowerLetter"/>
+      <w:lvlText w:val="%5."/>
+      <w:lvlJc w:val="left"/>
+      <w:pPr>
+        <w:ind w:left="3600" w:hanging="360"/>
+      </w:pPr>
+    </w:lvl>
+    <w:lvl w:ilvl="5" w:tentative="1">
+      <w:start w:val="1"/>
+      <w:numFmt w:val="lowerRoman"/>
+      <w:lvlText w:val="%6."/>
+      <w:lvlJc w:val="right"/>
+      <w:pPr>
+        <w:ind w:left="4320" w:hanging="180"/>
+      </w:pPr>
+    </w:lvl>
+    <w:lvl w:ilvl="6" w:tentative="1">
+      <w:start w:val="1"/>
+      <w:numFmt w:val="decimal"/>
+      <w:lvlText w:val="%7."/>
+      <w:lvlJc w:val="left"/>
+      <w:pPr>
+        <w:ind w:left="5040" w:hanging="360"/>
+      </w:pPr>
+    </w:lvl>
+    <w:lvl w:ilvl="7" w:tentative="1">
+      <w:start w:val="1"/>
+      <w:numFmt w:val="lowerLetter"/>
+      <w:lvlText w:val="%8."/>
+      <w:lvlJc w:val="left"/>
+      <w:pPr>
+        <w:ind w:left="5760" w:hanging="360"/>
+      </w:pPr>
+    </w:lvl>
+    <w:lvl w:ilvl="8" w:tentative="1">
+      <w:start w:val="1"/>
+      <w:numFmt w:val="lowerRoman"/>
+      <w:lvlText w:val="%9."/>
+      <w:lvlJc w:val="right"/>
+      <w:pPr>
+        <w:ind w:left="6480" w:hanging="180"/>
+      </w:pPr>
+    </w:lvl>
+  </w:abstractNum>
+  <w:abstractNum w:abstractNumId="16" w15:restartNumberingAfterBreak="0">
     <w:nsid w:val="729A5C18"/>
     <w:multiLevelType w:val="singleLevel"/>
     <w:tmpl w:val="AE162D36"/>
@@ -3281,25 +4363,25 @@
     <w:abstractNumId w:val="2"/>
   </w:num>
   <w:num w:numId="2">
-    <w:abstractNumId w:val="13"/>
+    <w:abstractNumId w:val="14"/>
   </w:num>
   <w:num w:numId="3">
-    <w:abstractNumId w:val="11"/>
+    <w:abstractNumId w:val="12"/>
   </w:num>
   <w:num w:numId="4">
-    <w:abstractNumId w:val="5"/>
+    <w:abstractNumId w:val="6"/>
   </w:num>
   <w:num w:numId="5">
     <w:abstractNumId w:val="1"/>
   </w:num>
   <w:num w:numId="6">
-    <w:abstractNumId w:val="8"/>
+    <w:abstractNumId w:val="9"/>
   </w:num>
   <w:num w:numId="7">
     <w:abstractNumId w:val="4"/>
   </w:num>
   <w:num w:numId="8">
-    <w:abstractNumId w:val="12"/>
+    <w:abstractNumId w:val="13"/>
   </w:num>
   <w:num w:numId="9">
     <w:abstractNumId w:val="3"/>
@@ -3308,19 +4390,25 @@
     <w:abstractNumId w:val="0"/>
   </w:num>
   <w:num w:numId="11">
+    <w:abstractNumId w:val="11"/>
+  </w:num>
+  <w:num w:numId="12">
     <w:abstractNumId w:val="10"/>
   </w:num>
-  <w:num w:numId="12">
-    <w:abstractNumId w:val="9"/>
-  </w:num>
   <w:num w:numId="13">
-    <w:abstractNumId w:val="14"/>
+    <w:abstractNumId w:val="16"/>
   </w:num>
   <w:num w:numId="14">
+    <w:abstractNumId w:val="8"/>
+  </w:num>
+  <w:num w:numId="15">
     <w:abstractNumId w:val="7"/>
   </w:num>
-  <w:num w:numId="15">
-    <w:abstractNumId w:val="6"/>
+  <w:num w:numId="16">
+    <w:abstractNumId w:val="5"/>
+  </w:num>
+  <w:num w:numId="17">
+    <w:abstractNumId w:val="15"/>
   </w:num>
 </w:numbering>
 </file>
@@ -4499,7 +5587,7 @@
 </file>
 
 <file path=customXml/itemProps1.xml><?xml version="1.0" encoding="utf-8"?>
-<ds:datastoreItem xmlns:ds="http://schemas.openxmlformats.org/officeDocument/2006/customXml" ds:itemID="{FB348DBE-4073-4230-807C-9C23973A5A20}">
+<ds:datastoreItem xmlns:ds="http://schemas.openxmlformats.org/officeDocument/2006/customXml" ds:itemID="{6524637D-B48B-4EF0-AE31-45E1D8B456A2}">
   <ds:schemaRefs>
     <ds:schemaRef ds:uri="http://schemas.openxmlformats.org/officeDocument/2006/bibliography"/>
   </ds:schemaRefs>

</xml_diff>

<commit_message>
feat: continuacao correcao DOC PFC
</commit_message>
<xml_diff>
--- a/PFC_2025_Docs/ApêndiceI-ProjetodeSistemaDistribuído/ProjetodeSistemaDistribuído.docx
+++ b/PFC_2025_Docs/ApêndiceI-ProjetodeSistemaDistribuído/ProjetodeSistemaDistribuído.docx
@@ -1,6 +1,6 @@
 
 <file path=word/document.xml><?xml version="1.0" encoding="utf-8"?>
-<w:document xmlns:wpc="http://schemas.microsoft.com/office/word/2010/wordprocessingCanvas" xmlns:cx="http://schemas.microsoft.com/office/drawing/2014/chartex" xmlns:mc="http://schemas.openxmlformats.org/markup-compatibility/2006" xmlns:o="urn:schemas-microsoft-com:office:office" xmlns:r="http://schemas.openxmlformats.org/officeDocument/2006/relationships" xmlns:m="http://schemas.openxmlformats.org/officeDocument/2006/math" xmlns:v="urn:schemas-microsoft-com:vml" xmlns:wp14="http://schemas.microsoft.com/office/word/2010/wordprocessingDrawing" xmlns:wp="http://schemas.openxmlformats.org/drawingml/2006/wordprocessingDrawing" xmlns:w10="urn:schemas-microsoft-com:office:word" xmlns:w="http://schemas.openxmlformats.org/wordprocessingml/2006/main" xmlns:w14="http://schemas.microsoft.com/office/word/2010/wordml" xmlns:w15="http://schemas.microsoft.com/office/word/2012/wordml" xmlns:w16se="http://schemas.microsoft.com/office/word/2015/wordml/symex" xmlns:wpg="http://schemas.microsoft.com/office/word/2010/wordprocessingGroup" xmlns:wpi="http://schemas.microsoft.com/office/word/2010/wordprocessingInk" xmlns:wne="http://schemas.microsoft.com/office/word/2006/wordml" xmlns:wps="http://schemas.microsoft.com/office/word/2010/wordprocessingShape" mc:Ignorable="w14 w15 w16se wp14">
+<w:document xmlns:wpc="http://schemas.microsoft.com/office/word/2010/wordprocessingCanvas" xmlns:cx="http://schemas.microsoft.com/office/drawing/2014/chartex" xmlns:cx1="http://schemas.microsoft.com/office/drawing/2015/9/8/chartex" xmlns:cx2="http://schemas.microsoft.com/office/drawing/2015/10/21/chartex" xmlns:cx3="http://schemas.microsoft.com/office/drawing/2016/5/9/chartex" xmlns:cx4="http://schemas.microsoft.com/office/drawing/2016/5/10/chartex" xmlns:cx5="http://schemas.microsoft.com/office/drawing/2016/5/11/chartex" xmlns:cx6="http://schemas.microsoft.com/office/drawing/2016/5/12/chartex" xmlns:cx7="http://schemas.microsoft.com/office/drawing/2016/5/13/chartex" xmlns:cx8="http://schemas.microsoft.com/office/drawing/2016/5/14/chartex" xmlns:mc="http://schemas.openxmlformats.org/markup-compatibility/2006" xmlns:aink="http://schemas.microsoft.com/office/drawing/2016/ink" xmlns:am3d="http://schemas.microsoft.com/office/drawing/2017/model3d" xmlns:o="urn:schemas-microsoft-com:office:office" xmlns:r="http://schemas.openxmlformats.org/officeDocument/2006/relationships" xmlns:m="http://schemas.openxmlformats.org/officeDocument/2006/math" xmlns:v="urn:schemas-microsoft-com:vml" xmlns:wp14="http://schemas.microsoft.com/office/word/2010/wordprocessingDrawing" xmlns:wp="http://schemas.openxmlformats.org/drawingml/2006/wordprocessingDrawing" xmlns:w10="urn:schemas-microsoft-com:office:word" xmlns:w="http://schemas.openxmlformats.org/wordprocessingml/2006/main" xmlns:w14="http://schemas.microsoft.com/office/word/2010/wordml" xmlns:w15="http://schemas.microsoft.com/office/word/2012/wordml" xmlns:w16cex="http://schemas.microsoft.com/office/word/2018/wordml/cex" xmlns:w16cid="http://schemas.microsoft.com/office/word/2016/wordml/cid" xmlns:w16="http://schemas.microsoft.com/office/word/2018/wordml" xmlns:w16sdtdh="http://schemas.microsoft.com/office/word/2020/wordml/sdtdatahash" xmlns:w16se="http://schemas.microsoft.com/office/word/2015/wordml/symex" xmlns:wpg="http://schemas.microsoft.com/office/word/2010/wordprocessingGroup" xmlns:wpi="http://schemas.microsoft.com/office/word/2010/wordprocessingInk" xmlns:wne="http://schemas.microsoft.com/office/word/2006/wordml" xmlns:wps="http://schemas.microsoft.com/office/word/2010/wordprocessingShape" mc:Ignorable="w14 w15 w16se w16cid w16 w16cex w16sdtdh wp14">
   <w:body>
     <w:p>
       <w:pPr>
@@ -149,8 +149,6 @@
           <w:szCs w:val="24"/>
         </w:rPr>
       </w:pPr>
-      <w:bookmarkStart w:id="0" w:name="_GoBack"/>
-      <w:bookmarkEnd w:id="0"/>
     </w:p>
     <w:p>
       <w:pPr>
@@ -290,7 +288,7 @@
       <w:pPr>
         <w:pStyle w:val="EstiloFonte12NegritoCentralizado"/>
       </w:pPr>
-      <w:bookmarkStart w:id="1" w:name="_Toc192060077"/>
+      <w:bookmarkStart w:id="0" w:name="_Toc192060077"/>
     </w:p>
     <w:sdt>
       <w:sdtPr>
@@ -1074,124 +1072,124 @@
       <w:pPr>
         <w:pStyle w:val="Ttulo1"/>
       </w:pPr>
-      <w:bookmarkStart w:id="2" w:name="_Toc507747267"/>
-      <w:bookmarkStart w:id="3" w:name="_Toc14345934"/>
-      <w:bookmarkStart w:id="4" w:name="_Toc46909575"/>
-      <w:bookmarkStart w:id="5" w:name="_Toc204949122"/>
-      <w:bookmarkEnd w:id="1"/>
+      <w:bookmarkStart w:id="1" w:name="_Toc507747267"/>
+      <w:bookmarkStart w:id="2" w:name="_Toc14345934"/>
+      <w:bookmarkStart w:id="3" w:name="_Toc46909575"/>
+      <w:bookmarkStart w:id="4" w:name="_Toc204949122"/>
+      <w:bookmarkEnd w:id="0"/>
       <w:r>
         <w:lastRenderedPageBreak/>
         <w:t xml:space="preserve">1 </w:t>
       </w:r>
+      <w:bookmarkEnd w:id="1"/>
       <w:bookmarkEnd w:id="2"/>
       <w:bookmarkEnd w:id="3"/>
+      <w:r>
+        <w:t>PROJETO DE SISTEMA DISTRIBUÍDO</w:t>
+      </w:r>
       <w:bookmarkEnd w:id="4"/>
-      <w:r>
-        <w:t>PROJETO DE SISTEMA DISTRIBUÍDO</w:t>
+    </w:p>
+    <w:p>
+      <w:bookmarkStart w:id="5" w:name="_Toc507747268"/>
+      <w:bookmarkStart w:id="6" w:name="_Toc14345935"/>
+      <w:bookmarkStart w:id="7" w:name="_Toc46909576"/>
+      <w:r>
+        <w:t>Um s</w:t>
+      </w:r>
+      <w:r>
+        <w:t>istema distribuído é aquele em que os componentes localizados em um computador estão conectado</w:t>
+      </w:r>
+      <w:r>
+        <w:t xml:space="preserve">s uns aos outros em uma rede, </w:t>
+      </w:r>
+      <w:r>
+        <w:t>comunicam</w:t>
+      </w:r>
+      <w:r>
+        <w:t>-se</w:t>
+      </w:r>
+      <w:r>
+        <w:t xml:space="preserve"> e coordenam suas ações apenas passando mensagens. Essa definição leva as seguintes características de sistemas distribuídos: dispositivos sendo acessados por vários usu</w:t>
+      </w:r>
+      <w:r>
+        <w:t>ários ao mesmo tempo, falta de r</w:t>
+      </w:r>
+      <w:r>
+        <w:t>elógio global e falhas de comp</w:t>
+      </w:r>
+      <w:r>
+        <w:t>onentes individuais (COULOURIS; DOLLIMORE;</w:t>
+      </w:r>
+      <w:r>
+        <w:t xml:space="preserve"> KINDBERG</w:t>
+      </w:r>
+      <w:r>
+        <w:t>, 2007).</w:t>
+      </w:r>
+    </w:p>
+    <w:p>
+      <w:pPr>
+        <w:pStyle w:val="Ttulo2"/>
+      </w:pPr>
+    </w:p>
+    <w:p>
+      <w:pPr>
+        <w:pStyle w:val="Ttulo2"/>
+      </w:pPr>
+      <w:bookmarkStart w:id="8" w:name="_Toc204949123"/>
+      <w:r>
+        <w:rPr>
+          <w:caps w:val="0"/>
+        </w:rPr>
+        <w:t>1</w:t>
+      </w:r>
+      <w:r>
+        <w:rPr>
+          <w:caps w:val="0"/>
+        </w:rPr>
+        <w:t>.</w:t>
+      </w:r>
+      <w:r>
+        <w:rPr>
+          <w:caps w:val="0"/>
+        </w:rPr>
+        <w:t xml:space="preserve">1 </w:t>
       </w:r>
       <w:bookmarkEnd w:id="5"/>
-    </w:p>
-    <w:p>
-      <w:bookmarkStart w:id="6" w:name="_Toc507747268"/>
-      <w:bookmarkStart w:id="7" w:name="_Toc14345935"/>
-      <w:bookmarkStart w:id="8" w:name="_Toc46909576"/>
-      <w:r>
-        <w:t>Um s</w:t>
-      </w:r>
-      <w:r>
-        <w:t>istema distribuído é aquele em que os componentes localizados em um computador estão conectado</w:t>
-      </w:r>
-      <w:r>
-        <w:t xml:space="preserve">s uns aos outros em uma rede, </w:t>
-      </w:r>
-      <w:r>
-        <w:t>comunicam</w:t>
-      </w:r>
-      <w:r>
-        <w:t>-se</w:t>
-      </w:r>
-      <w:r>
-        <w:t xml:space="preserve"> e coordenam suas ações apenas passando mensagens. Essa definição leva as seguintes características de sistemas distribuídos: dispositivos sendo acessados por vários usu</w:t>
-      </w:r>
-      <w:r>
-        <w:t>ários ao mesmo tempo, falta de r</w:t>
-      </w:r>
-      <w:r>
-        <w:t>elógio global e falhas de comp</w:t>
-      </w:r>
-      <w:r>
-        <w:t>onentes individuais (COULOURIS; DOLLIMORE;</w:t>
-      </w:r>
-      <w:r>
-        <w:t xml:space="preserve"> KINDBERG</w:t>
-      </w:r>
-      <w:r>
-        <w:t>, 2007).</w:t>
-      </w:r>
-    </w:p>
-    <w:p>
-      <w:pPr>
-        <w:pStyle w:val="Ttulo2"/>
-      </w:pPr>
-    </w:p>
-    <w:p>
-      <w:pPr>
-        <w:pStyle w:val="Ttulo2"/>
-      </w:pPr>
-      <w:bookmarkStart w:id="9" w:name="_Toc204949123"/>
-      <w:r>
-        <w:rPr>
-          <w:caps w:val="0"/>
-        </w:rPr>
-        <w:t>1</w:t>
-      </w:r>
-      <w:r>
-        <w:rPr>
-          <w:caps w:val="0"/>
-        </w:rPr>
-        <w:t>.</w:t>
-      </w:r>
-      <w:r>
-        <w:rPr>
-          <w:caps w:val="0"/>
-        </w:rPr>
-        <w:t xml:space="preserve">1 </w:t>
-      </w:r>
       <w:bookmarkEnd w:id="6"/>
       <w:bookmarkEnd w:id="7"/>
+      <w:r>
+        <w:rPr>
+          <w:caps w:val="0"/>
+        </w:rPr>
+        <w:t>PROCEDIMENTOS PARA TRATAMENTO D</w:t>
+      </w:r>
+      <w:r>
+        <w:rPr>
+          <w:caps w:val="0"/>
+        </w:rPr>
+        <w:t>OS DESAFIOS</w:t>
+      </w:r>
       <w:bookmarkEnd w:id="8"/>
-      <w:r>
-        <w:rPr>
-          <w:caps w:val="0"/>
-        </w:rPr>
-        <w:t>PROCEDIMENTOS PARA TRATAMENTO D</w:t>
-      </w:r>
-      <w:r>
-        <w:rPr>
-          <w:caps w:val="0"/>
-        </w:rPr>
-        <w:t>OS DESAFIOS</w:t>
+    </w:p>
+    <w:p>
+      <w:r>
+        <w:t>Esta seção descreve os principais requisitos necessários para um sistema distribuído apresentar interoperabilidade funcional. Esses requisitos são: heterogeneidade, escalabilidade, abertura, segurança, manuseio de falhas, concorrência e transparência.</w:t>
+      </w:r>
+    </w:p>
+    <w:p/>
+    <w:p>
+      <w:pPr>
+        <w:pStyle w:val="Ttulo3"/>
+      </w:pPr>
+      <w:bookmarkStart w:id="9" w:name="_Toc204949124"/>
+      <w:r>
+        <w:t>1</w:t>
+      </w:r>
+      <w:r>
+        <w:t>.1.1 Heterogeneidade</w:t>
       </w:r>
       <w:bookmarkEnd w:id="9"/>
-    </w:p>
-    <w:p>
-      <w:r>
-        <w:t>Esta seção descreve os principais requisitos necessários para um sistema distribuído apresentar interoperabilidade funcional. Esses requisitos são: heterogeneidade, escalabilidade, abertura, segurança, manuseio de falhas, concorrência e transparência.</w:t>
-      </w:r>
-    </w:p>
-    <w:p/>
-    <w:p>
-      <w:pPr>
-        <w:pStyle w:val="Ttulo3"/>
-      </w:pPr>
-      <w:bookmarkStart w:id="10" w:name="_Toc204949124"/>
-      <w:r>
-        <w:t>1</w:t>
-      </w:r>
-      <w:r>
-        <w:t>.1.1 Heterogeneidade</w:t>
-      </w:r>
-      <w:bookmarkEnd w:id="10"/>
     </w:p>
     <w:p>
       <w:r>
@@ -1223,16 +1221,11 @@
           <w:numId w:val="16"/>
         </w:numPr>
       </w:pPr>
-      <w:proofErr w:type="gramStart"/>
       <w:r>
         <w:t>r</w:t>
       </w:r>
       <w:r>
-        <w:t>edes</w:t>
-      </w:r>
-      <w:proofErr w:type="gramEnd"/>
-      <w:r>
-        <w:t xml:space="preserve">: </w:t>
+        <w:t xml:space="preserve">edes: </w:t>
       </w:r>
       <w:r>
         <w:t xml:space="preserve"> via protocolos de I</w:t>
@@ -1249,7 +1242,6 @@
           <w:numId w:val="16"/>
         </w:numPr>
       </w:pPr>
-      <w:proofErr w:type="gramStart"/>
       <w:r>
         <w:rPr>
           <w:i/>
@@ -1262,7 +1254,6 @@
         </w:rPr>
         <w:t>ardwares</w:t>
       </w:r>
-      <w:proofErr w:type="gramEnd"/>
       <w:r>
         <w:t xml:space="preserve"> de computador: diferentes padrões de placas de rede fazem que aconteça diferentes implementações. Exemplo: placa de rede Ethernet têm uma implementação diferente daqueles que possuem placas de outros padrões, isto acontece também com arquiteturas de microprocessadores (Intel, ARM,</w:t>
       </w:r>
@@ -1281,16 +1272,11 @@
           <w:numId w:val="16"/>
         </w:numPr>
       </w:pPr>
-      <w:proofErr w:type="gramStart"/>
       <w:r>
         <w:t>s</w:t>
       </w:r>
       <w:r>
-        <w:t>istemas</w:t>
-      </w:r>
-      <w:proofErr w:type="gramEnd"/>
-      <w:r>
-        <w:t xml:space="preserve"> operacionais: diferentes sistemas operacionais trazem consigo diferentes formas de programação;</w:t>
+        <w:t>istemas operacionais: diferentes sistemas operacionais trazem consigo diferentes formas de programação;</w:t>
       </w:r>
     </w:p>
     <w:p>
@@ -1301,16 +1287,11 @@
           <w:numId w:val="16"/>
         </w:numPr>
       </w:pPr>
-      <w:proofErr w:type="gramStart"/>
       <w:r>
         <w:t>l</w:t>
       </w:r>
       <w:r>
-        <w:t>inguagens</w:t>
-      </w:r>
-      <w:proofErr w:type="gramEnd"/>
-      <w:r>
-        <w:t xml:space="preserve"> de programação: cada lingu</w:t>
+        <w:t>inguagens de programação: cada lingu</w:t>
       </w:r>
       <w:r>
         <w:t>agem de programação possui particularidades</w:t>
@@ -1326,17 +1307,12 @@
       </w:r>
     </w:p>
     <w:p>
-      <w:proofErr w:type="gramStart"/>
       <w:r>
         <w:lastRenderedPageBreak/>
         <w:t>i</w:t>
       </w:r>
       <w:r>
-        <w:t>mplementação</w:t>
-      </w:r>
-      <w:proofErr w:type="gramEnd"/>
-      <w:r>
-        <w:t xml:space="preserve"> de diferentes desenvolvedores: é necessário que diferentes desenvolvedores utilizem de padrões </w:t>
+        <w:t xml:space="preserve">mplementação de diferentes desenvolvedores: é necessário que diferentes desenvolvedores utilizem de padrões </w:t>
       </w:r>
       <w:r>
         <w:t xml:space="preserve">e convenções </w:t>
@@ -1356,33 +1332,111 @@
       <w:pPr>
         <w:pStyle w:val="Ttulo3"/>
       </w:pPr>
-      <w:bookmarkStart w:id="11" w:name="_Toc204949125"/>
+      <w:bookmarkStart w:id="10" w:name="_Toc204949125"/>
       <w:r>
         <w:t>1</w:t>
       </w:r>
       <w:r>
         <w:t>.1.2 Escalabilidade</w:t>
       </w:r>
+      <w:bookmarkEnd w:id="10"/>
+    </w:p>
+    <w:p>
+      <w:r>
+        <w:t>Um sistema é classificado como escalável se, perante um significativo número de recursos e usuários</w:t>
+      </w:r>
+      <w:r>
+        <w:t>,</w:t>
+      </w:r>
+      <w:r>
+        <w:t xml:space="preserve"> ele permanece eficiente </w:t>
+      </w:r>
+      <w:r>
+        <w:t>(COULOURIS; DOLLIMORE;</w:t>
+      </w:r>
+      <w:r>
+        <w:t xml:space="preserve"> KINDBERG</w:t>
+      </w:r>
+      <w:r>
+        <w:t>, 2007).</w:t>
+      </w:r>
+    </w:p>
+    <w:p/>
+    <w:p>
+      <w:pPr>
+        <w:pStyle w:val="Ttulo3"/>
+      </w:pPr>
+      <w:bookmarkStart w:id="11" w:name="_Toc204949126"/>
+      <w:r>
+        <w:t>1</w:t>
+      </w:r>
+      <w:r>
+        <w:t>.1.3 Abertura</w:t>
+      </w:r>
       <w:bookmarkEnd w:id="11"/>
     </w:p>
     <w:p>
       <w:r>
-        <w:t>Um sistema é classificado como escalável se, perante um significativo número de recursos e usuários</w:t>
-      </w:r>
-      <w:r>
-        <w:t>,</w:t>
-      </w:r>
-      <w:r>
-        <w:t xml:space="preserve"> ele permanece eficiente </w:t>
-      </w:r>
-      <w:r>
-        <w:t>(COULOURIS; DOLLIMORE;</w:t>
-      </w:r>
-      <w:r>
-        <w:t xml:space="preserve"> KINDBERG</w:t>
-      </w:r>
-      <w:r>
-        <w:t>, 2007).</w:t>
+        <w:t xml:space="preserve">De acordo com </w:t>
+      </w:r>
+      <w:proofErr w:type="spellStart"/>
+      <w:r>
+        <w:t>Tanenbaum</w:t>
+      </w:r>
+      <w:proofErr w:type="spellEnd"/>
+      <w:r>
+        <w:t xml:space="preserve"> </w:t>
+      </w:r>
+      <w:r>
+        <w:t>(2007, p.4), um sistema distribuído aberto é um sistema que oferece serviços de acordo com regras padronizadas que descrevem a sintaxe e a semântica desses serviços. No caso de sistemas distribuídos, em geral os serviços são especificados por meio de interfaces, que costumam ser descritas em uma linguagem de definição de interface (</w:t>
+      </w:r>
+      <w:r>
+        <w:rPr>
+          <w:i/>
+        </w:rPr>
+        <w:t xml:space="preserve">Interface </w:t>
+      </w:r>
+      <w:proofErr w:type="spellStart"/>
+      <w:r>
+        <w:rPr>
+          <w:i/>
+        </w:rPr>
+        <w:t>Definition</w:t>
+      </w:r>
+      <w:proofErr w:type="spellEnd"/>
+      <w:r>
+        <w:rPr>
+          <w:i/>
+        </w:rPr>
+        <w:t xml:space="preserve"> </w:t>
+      </w:r>
+      <w:proofErr w:type="spellStart"/>
+      <w:r>
+        <w:rPr>
+          <w:i/>
+        </w:rPr>
+        <w:t>Language</w:t>
+      </w:r>
+      <w:proofErr w:type="spellEnd"/>
+      <w:r>
+        <w:t xml:space="preserve"> – IDL).</w:t>
+      </w:r>
+    </w:p>
+    <w:p>
+      <w:r>
+        <w:t xml:space="preserve">A principal característica de um sistema aberto é a documentação das principais interfaces do software com as principais funções, como utilizá-las em outras aplicações e principalmente a divulgação da API para que outros desenvolvedores possam utilizar dos recursos oferecidos pelo sistema. Um exemplo são os aplicativos que utilizam as APIs do Google Maps, conseguindo utilizar dados </w:t>
+      </w:r>
+      <w:r>
+        <w:t>fornecidos pela</w:t>
+      </w:r>
+      <w:r>
+        <w:t xml:space="preserve"> API, sem precisar ter contato com os desenvolvedores d</w:t>
+      </w:r>
+      <w:r>
+        <w:t>a</w:t>
+      </w:r>
+      <w:r>
+        <w:t xml:space="preserve"> Google.</w:t>
       </w:r>
     </w:p>
     <w:p/>
@@ -1390,108 +1444,14 @@
       <w:pPr>
         <w:pStyle w:val="Ttulo3"/>
       </w:pPr>
-      <w:bookmarkStart w:id="12" w:name="_Toc204949126"/>
+      <w:bookmarkStart w:id="12" w:name="_Toc204949127"/>
       <w:r>
         <w:t>1</w:t>
       </w:r>
       <w:r>
-        <w:t>.1.3 Abertura</w:t>
+        <w:t>.1.4 Segurança</w:t>
       </w:r>
       <w:bookmarkEnd w:id="12"/>
-    </w:p>
-    <w:p>
-      <w:r>
-        <w:t xml:space="preserve">De acordo com </w:t>
-      </w:r>
-      <w:proofErr w:type="spellStart"/>
-      <w:r>
-        <w:t>Tanenbaum</w:t>
-      </w:r>
-      <w:proofErr w:type="spellEnd"/>
-      <w:r>
-        <w:t xml:space="preserve"> </w:t>
-      </w:r>
-      <w:r>
-        <w:t>(2007, p.4), um sistema distribuído aberto é um sistema que oferece serviços de acordo com regras padronizadas que descrevem a sintaxe e a semântica desses serviços. No caso de sistemas distribuídos, em geral os serviços são especificados por meio de interfaces, que costumam ser descritas em uma linguagem de definição de interface (</w:t>
-      </w:r>
-      <w:r>
-        <w:rPr>
-          <w:i/>
-        </w:rPr>
-        <w:t xml:space="preserve">Interface </w:t>
-      </w:r>
-      <w:proofErr w:type="spellStart"/>
-      <w:r>
-        <w:rPr>
-          <w:i/>
-        </w:rPr>
-        <w:t>Definition</w:t>
-      </w:r>
-      <w:proofErr w:type="spellEnd"/>
-      <w:r>
-        <w:rPr>
-          <w:i/>
-        </w:rPr>
-        <w:t xml:space="preserve"> </w:t>
-      </w:r>
-      <w:proofErr w:type="spellStart"/>
-      <w:r>
-        <w:rPr>
-          <w:i/>
-        </w:rPr>
-        <w:t>Language</w:t>
-      </w:r>
-      <w:proofErr w:type="spellEnd"/>
-      <w:r>
-        <w:t xml:space="preserve"> – IDL).</w:t>
-      </w:r>
-    </w:p>
-    <w:p>
-      <w:r>
-        <w:t xml:space="preserve">A principal característica de um sistema aberto é a documentação das principais interfaces do software com as principais funções, como utilizá-las em outras aplicações e principalmente a divulgação da API para que outros desenvolvedores possam utilizar dos recursos oferecidos pelo sistema. Um exemplo são os aplicativos que utilizam as </w:t>
-      </w:r>
-      <w:proofErr w:type="spellStart"/>
-      <w:r>
-        <w:t>APIs</w:t>
-      </w:r>
-      <w:proofErr w:type="spellEnd"/>
-      <w:r>
-        <w:t xml:space="preserve"> do Google </w:t>
-      </w:r>
-      <w:proofErr w:type="spellStart"/>
-      <w:r>
-        <w:t>Maps</w:t>
-      </w:r>
-      <w:proofErr w:type="spellEnd"/>
-      <w:r>
-        <w:t xml:space="preserve">, conseguindo utilizar dados </w:t>
-      </w:r>
-      <w:r>
-        <w:t>fornecidos pela</w:t>
-      </w:r>
-      <w:r>
-        <w:t xml:space="preserve"> API, sem precisar ter contato com os desenvolvedores d</w:t>
-      </w:r>
-      <w:r>
-        <w:t>a</w:t>
-      </w:r>
-      <w:r>
-        <w:t xml:space="preserve"> Google.</w:t>
-      </w:r>
-    </w:p>
-    <w:p/>
-    <w:p>
-      <w:pPr>
-        <w:pStyle w:val="Ttulo3"/>
-      </w:pPr>
-      <w:bookmarkStart w:id="13" w:name="_Toc204949127"/>
-      <w:r>
-        <w:t>1</w:t>
-      </w:r>
-      <w:r>
-        <w:t>.1.4 Segurança</w:t>
-      </w:r>
-      <w:bookmarkEnd w:id="13"/>
     </w:p>
     <w:p>
       <w:r>
@@ -1534,7 +1494,7 @@
       <w:pPr>
         <w:pStyle w:val="Ttulo3"/>
       </w:pPr>
-      <w:bookmarkStart w:id="14" w:name="_Toc204949128"/>
+      <w:bookmarkStart w:id="13" w:name="_Toc204949128"/>
       <w:r>
         <w:t>1</w:t>
       </w:r>
@@ -1547,60 +1507,87 @@
       <w:r>
         <w:t>alhas</w:t>
       </w:r>
+      <w:bookmarkEnd w:id="13"/>
+    </w:p>
+    <w:p>
+      <w:proofErr w:type="spellStart"/>
+      <w:r>
+        <w:t>Coulouris</w:t>
+      </w:r>
+      <w:proofErr w:type="spellEnd"/>
+      <w:r>
+        <w:t xml:space="preserve">, </w:t>
+      </w:r>
+      <w:proofErr w:type="spellStart"/>
+      <w:r>
+        <w:t>Dollimore</w:t>
+      </w:r>
+      <w:proofErr w:type="spellEnd"/>
+      <w:r>
+        <w:t xml:space="preserve"> e </w:t>
+      </w:r>
+      <w:proofErr w:type="spellStart"/>
+      <w:r>
+        <w:t>Kindberg</w:t>
+      </w:r>
+      <w:proofErr w:type="spellEnd"/>
+      <w:r>
+        <w:t xml:space="preserve"> </w:t>
+      </w:r>
+      <w:r>
+        <w:t>(2007) afirmam que falhas em sistemas distribuídos são parciais, pois todos eles possuem componentes que funcionam independentemente, portanto, mesmo c</w:t>
+      </w:r>
+      <w:r>
+        <w:t xml:space="preserve">om a falha de um componente, </w:t>
+      </w:r>
+      <w:r>
+        <w:t>outros podem continuar operando normalmente, dificultando assim o manuseio de falhas. É essencial que todo componente seja desenvolvido com o objetivo de que ele, mesmo ocorrendo falhas dos componentes que depende, funcione ou trate destas falhas apropriadamente.</w:t>
+      </w:r>
+    </w:p>
+    <w:p/>
+    <w:p>
+      <w:pPr>
+        <w:pStyle w:val="Ttulo3"/>
+      </w:pPr>
+      <w:bookmarkStart w:id="14" w:name="_Toc204949129"/>
+      <w:r>
+        <w:t>1</w:t>
+      </w:r>
+      <w:r>
+        <w:t>.1.6 Concorrência</w:t>
+      </w:r>
       <w:bookmarkEnd w:id="14"/>
     </w:p>
     <w:p>
-      <w:proofErr w:type="spellStart"/>
-      <w:r>
-        <w:t>Coulouris</w:t>
-      </w:r>
-      <w:proofErr w:type="spellEnd"/>
-      <w:r>
-        <w:t xml:space="preserve">, </w:t>
-      </w:r>
-      <w:proofErr w:type="spellStart"/>
-      <w:r>
-        <w:t>Dollimore</w:t>
-      </w:r>
-      <w:proofErr w:type="spellEnd"/>
-      <w:r>
-        <w:t xml:space="preserve"> e </w:t>
-      </w:r>
-      <w:proofErr w:type="spellStart"/>
-      <w:r>
-        <w:t>Kindberg</w:t>
-      </w:r>
-      <w:proofErr w:type="spellEnd"/>
-      <w:r>
-        <w:t xml:space="preserve"> </w:t>
-      </w:r>
-      <w:r>
-        <w:t>(2007) afirmam que falhas em sistemas distribuídos são parciais, pois todos eles possuem componentes que funcionam independentemente, portanto, mesmo c</w:t>
-      </w:r>
-      <w:r>
-        <w:t xml:space="preserve">om a falha de um componente, </w:t>
-      </w:r>
-      <w:r>
-        <w:t>outros podem continuar operando normalmente, dificultando assim o manuseio de falhas. É essencial que todo componente seja desenvolvido com o objetivo de que ele, mesmo ocorrendo falhas dos componentes que depende, funcione ou trate destas falhas apropriadamente.</w:t>
-      </w:r>
-    </w:p>
-    <w:p/>
+      <w:r>
+        <w:t xml:space="preserve">Em um ambiente concorrente, cada recurso deve ser projetado para oferecer consistência nos estados de seus dados. É essencial que todos os recursos estejam disponíveis, com o maior desempenho possível e para o maior número de usuários possíveis simultaneamente </w:t>
+      </w:r>
+      <w:r>
+        <w:t>(COULOURIS; DOLLIMORE;</w:t>
+      </w:r>
+      <w:r>
+        <w:t xml:space="preserve"> KINDBERG</w:t>
+      </w:r>
+      <w:r>
+        <w:t>, 2007).</w:t>
+      </w:r>
+    </w:p>
     <w:p>
       <w:pPr>
         <w:pStyle w:val="Ttulo3"/>
       </w:pPr>
-      <w:bookmarkStart w:id="15" w:name="_Toc204949129"/>
+      <w:bookmarkStart w:id="15" w:name="_Toc204949130"/>
       <w:r>
         <w:t>1</w:t>
       </w:r>
       <w:r>
-        <w:t>.1.6 Concorrência</w:t>
+        <w:t>.1.7 Transparência</w:t>
       </w:r>
       <w:bookmarkEnd w:id="15"/>
     </w:p>
     <w:p>
       <w:r>
-        <w:t xml:space="preserve">Em um ambiente concorrente, cada recurso deve ser projetado para oferecer consistência nos estados de seus dados. É essencial que todos os recursos estejam disponíveis, com o maior desempenho possível e para o maior número de usuários possíveis simultaneamente </w:t>
+        <w:t xml:space="preserve">O desafio da transparência tem o objetivo de tornar aspectos da distribuição invisíveis para o desenvolvedor e usuários, a fim de que ele se preocupe apenas com o projeto de seu sistema em particular. O objetivo de tornar ocultos certos aspectos da distribuição é para que este seja percebido como um sistema único em vez de uma coleção de componentes independentes </w:t>
       </w:r>
       <w:r>
         <w:t>(COULOURIS; DOLLIMORE;</w:t>
@@ -1614,65 +1601,38 @@
     </w:p>
     <w:p>
       <w:pPr>
-        <w:pStyle w:val="Ttulo3"/>
-      </w:pPr>
-      <w:bookmarkStart w:id="16" w:name="_Toc204949130"/>
-      <w:r>
-        <w:t>1</w:t>
-      </w:r>
-      <w:r>
-        <w:t>.1.7 Transparência</w:t>
+        <w:rPr>
+          <w:rFonts w:eastAsia="Arial Unicode MS"/>
+        </w:rPr>
+      </w:pPr>
+    </w:p>
+    <w:p>
+      <w:pPr>
+        <w:pStyle w:val="Ttulo2"/>
+        <w:rPr>
+          <w:caps w:val="0"/>
+        </w:rPr>
+      </w:pPr>
+      <w:bookmarkStart w:id="16" w:name="_Toc507747269"/>
+      <w:bookmarkStart w:id="17" w:name="_Toc14345936"/>
+      <w:bookmarkStart w:id="18" w:name="_Toc46909577"/>
+      <w:bookmarkStart w:id="19" w:name="_Toc204949131"/>
+      <w:r>
+        <w:rPr>
+          <w:caps w:val="0"/>
+        </w:rPr>
+        <w:t xml:space="preserve">1.2 </w:t>
+      </w:r>
+      <w:r>
+        <w:rPr>
+          <w:caps w:val="0"/>
+        </w:rPr>
+        <w:t>TECNOLOGIAS E ARQUITETURAS DE DISTRIBUÇÃO</w:t>
       </w:r>
       <w:bookmarkEnd w:id="16"/>
-    </w:p>
-    <w:p>
-      <w:r>
-        <w:t xml:space="preserve">O desafio da transparência tem o objetivo de tornar aspectos da distribuição invisíveis para o desenvolvedor e usuários, a fim de que ele se preocupe apenas com o projeto de seu sistema em particular. O objetivo de tornar ocultos certos aspectos da distribuição é para que este seja percebido como um sistema único em vez de uma coleção de componentes independentes </w:t>
-      </w:r>
-      <w:r>
-        <w:t>(COULOURIS; DOLLIMORE;</w:t>
-      </w:r>
-      <w:r>
-        <w:t xml:space="preserve"> KINDBERG</w:t>
-      </w:r>
-      <w:r>
-        <w:t>, 2007).</w:t>
-      </w:r>
-    </w:p>
-    <w:p>
-      <w:pPr>
-        <w:rPr>
-          <w:rFonts w:eastAsia="Arial Unicode MS"/>
-        </w:rPr>
-      </w:pPr>
-    </w:p>
-    <w:p>
-      <w:pPr>
-        <w:pStyle w:val="Ttulo2"/>
-        <w:rPr>
-          <w:caps w:val="0"/>
-        </w:rPr>
-      </w:pPr>
-      <w:bookmarkStart w:id="17" w:name="_Toc507747269"/>
-      <w:bookmarkStart w:id="18" w:name="_Toc14345936"/>
-      <w:bookmarkStart w:id="19" w:name="_Toc46909577"/>
-      <w:bookmarkStart w:id="20" w:name="_Toc204949131"/>
-      <w:r>
-        <w:rPr>
-          <w:caps w:val="0"/>
-        </w:rPr>
-        <w:t xml:space="preserve">1.2 </w:t>
-      </w:r>
-      <w:r>
-        <w:rPr>
-          <w:caps w:val="0"/>
-        </w:rPr>
-        <w:t>TECNOLOGIAS E ARQUITETURAS DE DISTRIBUÇÃO</w:t>
-      </w:r>
       <w:bookmarkEnd w:id="17"/>
       <w:bookmarkEnd w:id="18"/>
       <w:bookmarkEnd w:id="19"/>
-      <w:bookmarkEnd w:id="20"/>
     </w:p>
     <w:p>
       <w:r>
@@ -1684,11 +1644,9 @@
       <w:r>
         <w:t xml:space="preserve"> </w:t>
       </w:r>
-      <w:proofErr w:type="spellStart"/>
       <w:r>
         <w:t>Donate</w:t>
       </w:r>
-      <w:proofErr w:type="spellEnd"/>
       <w:r>
         <w:t xml:space="preserve"> possui uma arquitetura baseada em </w:t>
       </w:r>
@@ -1712,13 +1670,8 @@
       <w:r>
         <w:t xml:space="preserve">O diagrama de distribuição do sistema </w:t>
       </w:r>
-      <w:proofErr w:type="spellStart"/>
-      <w:r>
-        <w:t>Donate</w:t>
-      </w:r>
-      <w:proofErr w:type="spellEnd"/>
-      <w:r>
-        <w:t xml:space="preserve"> está apresentado abaixo e</w:t>
+      <w:r>
+        <w:t>Donate está apresentado abaixo e</w:t>
       </w:r>
       <w:r>
         <w:t xml:space="preserve">la explica como funciona o sistema </w:t>
@@ -1751,15 +1704,7 @@
         </w:numPr>
       </w:pPr>
       <w:r>
-        <w:t xml:space="preserve">P1 - processo SGBD </w:t>
-      </w:r>
-      <w:proofErr w:type="spellStart"/>
-      <w:r>
-        <w:t>PostgreSQL</w:t>
-      </w:r>
-      <w:proofErr w:type="spellEnd"/>
-      <w:r>
-        <w:t>: gerenciamento de acessos ao banco de dados</w:t>
+        <w:t>P1 - processo SGBD PostgreSQL: gerenciamento de acessos ao banco de dados</w:t>
       </w:r>
     </w:p>
     <w:p>
@@ -1771,7 +1716,13 @@
         </w:numPr>
       </w:pPr>
       <w:r>
-        <w:t>P2 - processo Outlook: recebimento e envio de e-mails</w:t>
+        <w:t xml:space="preserve">P2 - processo </w:t>
+      </w:r>
+      <w:r>
+        <w:t>Servidor de e-mail</w:t>
+      </w:r>
+      <w:r>
+        <w:t>: recebimento e envio de e-mails</w:t>
       </w:r>
     </w:p>
     <w:p>
@@ -1795,15 +1746,7 @@
       </w:r>
       <w:proofErr w:type="spellEnd"/>
       <w:r>
-        <w:t xml:space="preserve"> (Spring Boot): conecta </w:t>
-      </w:r>
-      <w:proofErr w:type="spellStart"/>
-      <w:r>
-        <w:t>APIs</w:t>
-      </w:r>
-      <w:proofErr w:type="spellEnd"/>
-      <w:r>
-        <w:t xml:space="preserve"> com o banco de dados, gerencia conexões de usuários e alimenta os aplicativos Web e mobile</w:t>
+        <w:t xml:space="preserve"> (Spring Boot): conecta APIs com o banco de dados, gerencia conexões de usuários e alimenta os aplicativos Web e mobile</w:t>
       </w:r>
     </w:p>
     <w:p>
@@ -1858,293 +1801,32 @@
         </w:numPr>
       </w:pPr>
       <w:r>
-        <w:t xml:space="preserve">P6 - processo </w:t>
-      </w:r>
-      <w:proofErr w:type="spellStart"/>
-      <w:r>
-        <w:t>Donate</w:t>
-      </w:r>
-      <w:proofErr w:type="spellEnd"/>
-      <w:r>
-        <w:t xml:space="preserve"> mobile: processamento do aplicativo mobile</w:t>
-      </w:r>
-    </w:p>
-    <w:p>
-      <w:pPr>
-        <w:rPr>
-          <w:bCs/>
-          <w:szCs w:val="24"/>
-        </w:rPr>
-      </w:pPr>
-      <w:r>
-        <w:rPr>
-          <w:bCs/>
+        <w:t>P6 - processo Donate mobile: processamento do aplicativo mobile</w:t>
+      </w:r>
+    </w:p>
+    <w:p>
+      <w:pPr>
+        <w:pStyle w:val="PargrafodaLista"/>
+        <w:ind w:left="1065"/>
+      </w:pPr>
+    </w:p>
+    <w:p>
+      <w:pPr>
+        <w:pStyle w:val="PargrafodaLista"/>
+        <w:ind w:left="1065"/>
+      </w:pPr>
+    </w:p>
+    <w:p>
+      <w:r>
+        <w:rPr>
           <w:noProof/>
-          <w:szCs w:val="24"/>
-        </w:rPr>
-        <mc:AlternateContent>
-          <mc:Choice Requires="wps">
-            <w:drawing>
-              <wp:anchor distT="0" distB="0" distL="114300" distR="114300" simplePos="0" relativeHeight="251661312" behindDoc="0" locked="0" layoutInCell="1" allowOverlap="1" wp14:anchorId="295D223F" wp14:editId="74F79BA8">
-                <wp:simplePos x="0" y="0"/>
-                <wp:positionH relativeFrom="column">
-                  <wp:posOffset>5441915</wp:posOffset>
-                </wp:positionH>
-                <wp:positionV relativeFrom="paragraph">
-                  <wp:posOffset>979742</wp:posOffset>
-                </wp:positionV>
-                <wp:extent cx="866899" cy="45924"/>
-                <wp:effectExtent l="181928" t="0" r="191452" b="0"/>
-                <wp:wrapNone/>
-                <wp:docPr id="8" name="Retângulo 8"/>
-                <wp:cNvGraphicFramePr/>
-                <a:graphic xmlns:a="http://schemas.openxmlformats.org/drawingml/2006/main">
-                  <a:graphicData uri="http://schemas.microsoft.com/office/word/2010/wordprocessingShape">
-                    <wps:wsp>
-                      <wps:cNvSpPr/>
-                      <wps:spPr>
-                        <a:xfrm rot="17705314">
-                          <a:off x="0" y="0"/>
-                          <a:ext cx="866899" cy="45924"/>
-                        </a:xfrm>
-                        <a:prstGeom prst="rect">
-                          <a:avLst/>
-                        </a:prstGeom>
-                        <a:solidFill>
-                          <a:schemeClr val="bg1">
-                            <a:lumMod val="95000"/>
-                          </a:schemeClr>
-                        </a:solidFill>
-                        <a:ln>
-                          <a:noFill/>
-                        </a:ln>
-                      </wps:spPr>
-                      <wps:style>
-                        <a:lnRef idx="2">
-                          <a:schemeClr val="accent1">
-                            <a:shade val="50000"/>
-                          </a:schemeClr>
-                        </a:lnRef>
-                        <a:fillRef idx="1">
-                          <a:schemeClr val="accent1"/>
-                        </a:fillRef>
-                        <a:effectRef idx="0">
-                          <a:schemeClr val="accent1"/>
-                        </a:effectRef>
-                        <a:fontRef idx="minor">
-                          <a:schemeClr val="lt1"/>
-                        </a:fontRef>
-                      </wps:style>
-                      <wps:bodyPr rot="0" spcFirstLastPara="0" vertOverflow="overflow" horzOverflow="overflow" vert="horz" wrap="square" lIns="91440" tIns="45720" rIns="91440" bIns="45720" numCol="1" spcCol="0" rtlCol="0" fromWordArt="0" anchor="ctr" anchorCtr="0" forceAA="0" compatLnSpc="1">
-                        <a:prstTxWarp prst="textNoShape">
-                          <a:avLst/>
-                        </a:prstTxWarp>
-                        <a:noAutofit/>
-                      </wps:bodyPr>
-                    </wps:wsp>
-                  </a:graphicData>
-                </a:graphic>
-                <wp14:sizeRelH relativeFrom="margin">
-                  <wp14:pctWidth>0</wp14:pctWidth>
-                </wp14:sizeRelH>
-                <wp14:sizeRelV relativeFrom="margin">
-                  <wp14:pctHeight>0</wp14:pctHeight>
-                </wp14:sizeRelV>
-              </wp:anchor>
-            </w:drawing>
-          </mc:Choice>
-          <mc:Fallback>
-            <w:pict>
-              <v:rect w14:anchorId="526CEF31" id="Retângulo 8" o:spid="_x0000_s1026" style="position:absolute;margin-left:428.5pt;margin-top:77.15pt;width:68.25pt;height:3.6pt;rotation:-4254036fd;z-index:251661312;visibility:visible;mso-wrap-style:square;mso-width-percent:0;mso-height-percent:0;mso-wrap-distance-left:9pt;mso-wrap-distance-top:0;mso-wrap-distance-right:9pt;mso-wrap-distance-bottom:0;mso-position-horizontal:absolute;mso-position-horizontal-relative:text;mso-position-vertical:absolute;mso-position-vertical-relative:text;mso-width-percent:0;mso-height-percent:0;mso-width-relative:margin;mso-height-relative:margin;v-text-anchor:middle" o:gfxdata="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" fillcolor="#f2f2f2 [3052]" stroked="f" strokeweight="2pt"/>
-            </w:pict>
-          </mc:Fallback>
-        </mc:AlternateContent>
-      </w:r>
-      <w:r>
-        <w:rPr>
-          <w:bCs/>
-          <w:noProof/>
-          <w:szCs w:val="24"/>
-        </w:rPr>
-        <mc:AlternateContent>
-          <mc:Choice Requires="wps">
-            <w:drawing>
-              <wp:anchor distT="0" distB="0" distL="114300" distR="114300" simplePos="0" relativeHeight="251660288" behindDoc="0" locked="0" layoutInCell="1" allowOverlap="1" wp14:anchorId="5A1B74E4" wp14:editId="6A602837">
-                <wp:simplePos x="0" y="0"/>
-                <wp:positionH relativeFrom="column">
-                  <wp:posOffset>5670987</wp:posOffset>
-                </wp:positionH>
-                <wp:positionV relativeFrom="paragraph">
-                  <wp:posOffset>1380267</wp:posOffset>
-                </wp:positionV>
-                <wp:extent cx="77190" cy="45719"/>
-                <wp:effectExtent l="0" t="0" r="0" b="0"/>
-                <wp:wrapNone/>
-                <wp:docPr id="7" name="Retângulo 7"/>
-                <wp:cNvGraphicFramePr/>
-                <a:graphic xmlns:a="http://schemas.openxmlformats.org/drawingml/2006/main">
-                  <a:graphicData uri="http://schemas.microsoft.com/office/word/2010/wordprocessingShape">
-                    <wps:wsp>
-                      <wps:cNvSpPr/>
-                      <wps:spPr>
-                        <a:xfrm>
-                          <a:off x="0" y="0"/>
-                          <a:ext cx="77190" cy="45719"/>
-                        </a:xfrm>
-                        <a:prstGeom prst="rect">
-                          <a:avLst/>
-                        </a:prstGeom>
-                        <a:solidFill>
-                          <a:schemeClr val="bg1">
-                            <a:lumMod val="95000"/>
-                          </a:schemeClr>
-                        </a:solidFill>
-                        <a:ln>
-                          <a:noFill/>
-                        </a:ln>
-                      </wps:spPr>
-                      <wps:style>
-                        <a:lnRef idx="2">
-                          <a:schemeClr val="accent1">
-                            <a:shade val="50000"/>
-                          </a:schemeClr>
-                        </a:lnRef>
-                        <a:fillRef idx="1">
-                          <a:schemeClr val="accent1"/>
-                        </a:fillRef>
-                        <a:effectRef idx="0">
-                          <a:schemeClr val="accent1"/>
-                        </a:effectRef>
-                        <a:fontRef idx="minor">
-                          <a:schemeClr val="lt1"/>
-                        </a:fontRef>
-                      </wps:style>
-                      <wps:bodyPr rot="0" spcFirstLastPara="0" vertOverflow="overflow" horzOverflow="overflow" vert="horz" wrap="square" lIns="91440" tIns="45720" rIns="91440" bIns="45720" numCol="1" spcCol="0" rtlCol="0" fromWordArt="0" anchor="ctr" anchorCtr="0" forceAA="0" compatLnSpc="1">
-                        <a:prstTxWarp prst="textNoShape">
-                          <a:avLst/>
-                        </a:prstTxWarp>
-                        <a:noAutofit/>
-                      </wps:bodyPr>
-                    </wps:wsp>
-                  </a:graphicData>
-                </a:graphic>
-                <wp14:sizeRelH relativeFrom="margin">
-                  <wp14:pctWidth>0</wp14:pctWidth>
-                </wp14:sizeRelH>
-                <wp14:sizeRelV relativeFrom="margin">
-                  <wp14:pctHeight>0</wp14:pctHeight>
-                </wp14:sizeRelV>
-              </wp:anchor>
-            </w:drawing>
-          </mc:Choice>
-          <mc:Fallback>
-            <w:pict>
-              <v:rect w14:anchorId="2E450538" id="Retângulo 7" o:spid="_x0000_s1026" style="position:absolute;margin-left:446.55pt;margin-top:108.7pt;width:6.1pt;height:3.6pt;z-index:251660288;visibility:visible;mso-wrap-style:square;mso-width-percent:0;mso-height-percent:0;mso-wrap-distance-left:9pt;mso-wrap-distance-top:0;mso-wrap-distance-right:9pt;mso-wrap-distance-bottom:0;mso-position-horizontal:absolute;mso-position-horizontal-relative:text;mso-position-vertical:absolute;mso-position-vertical-relative:text;mso-width-percent:0;mso-height-percent:0;mso-width-relative:margin;mso-height-relative:margin;v-text-anchor:middle" o:gfxdata="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" fillcolor="#f2f2f2 [3052]" stroked="f" strokeweight="2pt"/>
-            </w:pict>
-          </mc:Fallback>
-        </mc:AlternateContent>
-      </w:r>
-      <w:r>
-        <w:rPr>
-          <w:bCs/>
-          <w:noProof/>
-          <w:szCs w:val="24"/>
-        </w:rPr>
-        <mc:AlternateContent>
-          <mc:Choice Requires="wps">
-            <w:drawing>
-              <wp:anchor distT="0" distB="0" distL="114300" distR="114300" simplePos="0" relativeHeight="251659264" behindDoc="0" locked="0" layoutInCell="1" allowOverlap="1" wp14:anchorId="05F3BA93" wp14:editId="72493ECA">
-                <wp:simplePos x="0" y="0"/>
-                <wp:positionH relativeFrom="column">
-                  <wp:posOffset>5878607</wp:posOffset>
-                </wp:positionH>
-                <wp:positionV relativeFrom="paragraph">
-                  <wp:posOffset>590113</wp:posOffset>
-                </wp:positionV>
-                <wp:extent cx="178130" cy="59377"/>
-                <wp:effectExtent l="0" t="0" r="0" b="0"/>
-                <wp:wrapNone/>
-                <wp:docPr id="4" name="Retângulo 4"/>
-                <wp:cNvGraphicFramePr/>
-                <a:graphic xmlns:a="http://schemas.openxmlformats.org/drawingml/2006/main">
-                  <a:graphicData uri="http://schemas.microsoft.com/office/word/2010/wordprocessingShape">
-                    <wps:wsp>
-                      <wps:cNvSpPr/>
-                      <wps:spPr>
-                        <a:xfrm flipV="1">
-                          <a:off x="0" y="0"/>
-                          <a:ext cx="178130" cy="59377"/>
-                        </a:xfrm>
-                        <a:prstGeom prst="rect">
-                          <a:avLst/>
-                        </a:prstGeom>
-                        <a:solidFill>
-                          <a:schemeClr val="bg1">
-                            <a:lumMod val="95000"/>
-                          </a:schemeClr>
-                        </a:solidFill>
-                        <a:ln>
-                          <a:noFill/>
-                        </a:ln>
-                      </wps:spPr>
-                      <wps:style>
-                        <a:lnRef idx="2">
-                          <a:schemeClr val="accent1">
-                            <a:shade val="50000"/>
-                          </a:schemeClr>
-                        </a:lnRef>
-                        <a:fillRef idx="1">
-                          <a:schemeClr val="accent1"/>
-                        </a:fillRef>
-                        <a:effectRef idx="0">
-                          <a:schemeClr val="accent1"/>
-                        </a:effectRef>
-                        <a:fontRef idx="minor">
-                          <a:schemeClr val="lt1"/>
-                        </a:fontRef>
-                      </wps:style>
-                      <wps:bodyPr rot="0" spcFirstLastPara="0" vertOverflow="overflow" horzOverflow="overflow" vert="horz" wrap="square" lIns="91440" tIns="45720" rIns="91440" bIns="45720" numCol="1" spcCol="0" rtlCol="0" fromWordArt="0" anchor="ctr" anchorCtr="0" forceAA="0" compatLnSpc="1">
-                        <a:prstTxWarp prst="textNoShape">
-                          <a:avLst/>
-                        </a:prstTxWarp>
-                        <a:noAutofit/>
-                      </wps:bodyPr>
-                    </wps:wsp>
-                  </a:graphicData>
-                </a:graphic>
-                <wp14:sizeRelH relativeFrom="margin">
-                  <wp14:pctWidth>0</wp14:pctWidth>
-                </wp14:sizeRelH>
-                <wp14:sizeRelV relativeFrom="margin">
-                  <wp14:pctHeight>0</wp14:pctHeight>
-                </wp14:sizeRelV>
-              </wp:anchor>
-            </w:drawing>
-          </mc:Choice>
-          <mc:Fallback>
-            <w:pict>
-              <v:rect w14:anchorId="784987EC" id="Retângulo 4" o:spid="_x0000_s1026" style="position:absolute;margin-left:462.9pt;margin-top:46.45pt;width:14.05pt;height:4.7pt;flip:y;z-index:251659264;visibility:visible;mso-wrap-style:square;mso-width-percent:0;mso-height-percent:0;mso-wrap-distance-left:9pt;mso-wrap-distance-top:0;mso-wrap-distance-right:9pt;mso-wrap-distance-bottom:0;mso-position-horizontal:absolute;mso-position-horizontal-relative:text;mso-position-vertical:absolute;mso-position-vertical-relative:text;mso-width-percent:0;mso-height-percent:0;mso-width-relative:margin;mso-height-relative:margin;v-text-anchor:middle" o:gfxdata="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" fillcolor="#f2f2f2 [3052]" stroked="f" strokeweight="2pt"/>
-            </w:pict>
-          </mc:Fallback>
-        </mc:AlternateContent>
-      </w:r>
-      <w:r>
-        <w:rPr>
-          <w:noProof/>
-        </w:rPr>
-        <w:t xml:space="preserve"> </w:t>
-      </w:r>
-      <w:r>
-        <w:rPr>
-          <w:bCs/>
-          <w:noProof/>
-          <w:szCs w:val="24"/>
-        </w:rPr>
+        </w:rPr>
+        <w:lastRenderedPageBreak/>
         <w:drawing>
-          <wp:inline distT="0" distB="0" distL="0" distR="0" wp14:anchorId="7EFABDB8" wp14:editId="744D433C">
-            <wp:extent cx="5705475" cy="4048125"/>
-            <wp:effectExtent l="0" t="0" r="9525" b="9525"/>
-            <wp:docPr id="5" name="Imagem 5"/>
+          <wp:inline distT="0" distB="0" distL="0" distR="0" wp14:anchorId="1B3DC5BE" wp14:editId="21E6B006">
+            <wp:extent cx="5639435" cy="4333875"/>
+            <wp:effectExtent l="0" t="0" r="0" b="9525"/>
+            <wp:docPr id="9" name="Imagem 9"/>
             <wp:cNvGraphicFramePr>
               <a:graphicFrameLocks xmlns:a="http://schemas.openxmlformats.org/drawingml/2006/main" noChangeAspect="1"/>
             </wp:cNvGraphicFramePr>
@@ -2152,19 +1834,28 @@
               <a:graphicData uri="http://schemas.openxmlformats.org/drawingml/2006/picture">
                 <pic:pic xmlns:pic="http://schemas.openxmlformats.org/drawingml/2006/picture">
                   <pic:nvPicPr>
-                    <pic:cNvPr id="1" name=""/>
-                    <pic:cNvPicPr/>
+                    <pic:cNvPr id="0" name="Picture 10"/>
+                    <pic:cNvPicPr>
+                      <a:picLocks noChangeAspect="1" noChangeArrowheads="1"/>
+                    </pic:cNvPicPr>
                   </pic:nvPicPr>
                   <pic:blipFill>
-                    <a:blip r:embed="rId10"/>
+                    <a:blip r:embed="rId10">
+                      <a:extLst>
+                        <a:ext uri="{28A0092B-C50C-407E-A947-70E740481C1C}">
+                          <a14:useLocalDpi xmlns:a14="http://schemas.microsoft.com/office/drawing/2010/main" val="0"/>
+                        </a:ext>
+                      </a:extLst>
+                    </a:blip>
+                    <a:srcRect/>
                     <a:stretch>
                       <a:fillRect/>
                     </a:stretch>
                   </pic:blipFill>
-                  <pic:spPr>
+                  <pic:spPr bwMode="auto">
                     <a:xfrm>
                       <a:off x="0" y="0"/>
-                      <a:ext cx="5705475" cy="4048125"/>
+                      <a:ext cx="5639435" cy="4333875"/>
                     </a:xfrm>
                     <a:prstGeom prst="rect">
                       <a:avLst/>
@@ -2176,44 +1867,22 @@
           </wp:inline>
         </w:drawing>
       </w:r>
-    </w:p>
-    <w:p>
-      <w:pPr>
-        <w:pStyle w:val="Legenda"/>
-        <w:rPr>
-          <w:i/>
-          <w:szCs w:val="20"/>
-        </w:rPr>
-      </w:pPr>
-      <w:r>
-        <w:rPr>
-          <w:szCs w:val="20"/>
-        </w:rPr>
-        <w:t xml:space="preserve">FIGURA </w:t>
-      </w:r>
-      <w:r>
-        <w:rPr>
-          <w:szCs w:val="20"/>
-        </w:rPr>
-        <w:t>1</w:t>
-      </w:r>
-      <w:r>
-        <w:rPr>
-          <w:szCs w:val="20"/>
-        </w:rPr>
-        <w:t xml:space="preserve">- Diagrama de </w:t>
-      </w:r>
-      <w:r>
-        <w:rPr>
-          <w:szCs w:val="20"/>
-        </w:rPr>
-        <w:t>sistemas distribuído do projeto DONATE</w:t>
-      </w:r>
-    </w:p>
-    <w:p>
-      <w:pPr>
-        <w:pStyle w:val="Legenda"/>
-      </w:pPr>
+      <w:r>
+        <w:t xml:space="preserve">Figura </w:t>
+      </w:r>
+      <w:fldSimple w:instr=" SEQ Figura \* ARABIC ">
+        <w:r>
+          <w:rPr>
+            <w:noProof/>
+          </w:rPr>
+          <w:t>1</w:t>
+        </w:r>
+      </w:fldSimple>
+      <w:r>
+        <w:t>-Diagrama do Sistema Distribuído do Projeto DONATE</w:t>
+      </w:r>
+    </w:p>
+    <w:p>
       <w:r>
         <w:rPr>
           <w:szCs w:val="20"/>
@@ -2259,7 +1928,7 @@
 </file>
 
 <file path=word/endnotes.xml><?xml version="1.0" encoding="utf-8"?>
-<w:endnotes xmlns:wpc="http://schemas.microsoft.com/office/word/2010/wordprocessingCanvas" xmlns:cx="http://schemas.microsoft.com/office/drawing/2014/chartex" xmlns:mc="http://schemas.openxmlformats.org/markup-compatibility/2006" xmlns:o="urn:schemas-microsoft-com:office:office" xmlns:r="http://schemas.openxmlformats.org/officeDocument/2006/relationships" xmlns:m="http://schemas.openxmlformats.org/officeDocument/2006/math" xmlns:v="urn:schemas-microsoft-com:vml" xmlns:wp14="http://schemas.microsoft.com/office/word/2010/wordprocessingDrawing" xmlns:wp="http://schemas.openxmlformats.org/drawingml/2006/wordprocessingDrawing" xmlns:w10="urn:schemas-microsoft-com:office:word" xmlns:w="http://schemas.openxmlformats.org/wordprocessingml/2006/main" xmlns:w14="http://schemas.microsoft.com/office/word/2010/wordml" xmlns:w15="http://schemas.microsoft.com/office/word/2012/wordml" xmlns:w16se="http://schemas.microsoft.com/office/word/2015/wordml/symex" xmlns:wpg="http://schemas.microsoft.com/office/word/2010/wordprocessingGroup" xmlns:wpi="http://schemas.microsoft.com/office/word/2010/wordprocessingInk" xmlns:wne="http://schemas.microsoft.com/office/word/2006/wordml" xmlns:wps="http://schemas.microsoft.com/office/word/2010/wordprocessingShape" mc:Ignorable="w14 w15 w16se wp14">
+<w:endnotes xmlns:wpc="http://schemas.microsoft.com/office/word/2010/wordprocessingCanvas" xmlns:cx="http://schemas.microsoft.com/office/drawing/2014/chartex" xmlns:cx1="http://schemas.microsoft.com/office/drawing/2015/9/8/chartex" xmlns:cx2="http://schemas.microsoft.com/office/drawing/2015/10/21/chartex" xmlns:cx3="http://schemas.microsoft.com/office/drawing/2016/5/9/chartex" xmlns:cx4="http://schemas.microsoft.com/office/drawing/2016/5/10/chartex" xmlns:cx5="http://schemas.microsoft.com/office/drawing/2016/5/11/chartex" xmlns:cx6="http://schemas.microsoft.com/office/drawing/2016/5/12/chartex" xmlns:cx7="http://schemas.microsoft.com/office/drawing/2016/5/13/chartex" xmlns:cx8="http://schemas.microsoft.com/office/drawing/2016/5/14/chartex" xmlns:mc="http://schemas.openxmlformats.org/markup-compatibility/2006" xmlns:aink="http://schemas.microsoft.com/office/drawing/2016/ink" xmlns:am3d="http://schemas.microsoft.com/office/drawing/2017/model3d" xmlns:o="urn:schemas-microsoft-com:office:office" xmlns:r="http://schemas.openxmlformats.org/officeDocument/2006/relationships" xmlns:m="http://schemas.openxmlformats.org/officeDocument/2006/math" xmlns:v="urn:schemas-microsoft-com:vml" xmlns:wp14="http://schemas.microsoft.com/office/word/2010/wordprocessingDrawing" xmlns:wp="http://schemas.openxmlformats.org/drawingml/2006/wordprocessingDrawing" xmlns:w10="urn:schemas-microsoft-com:office:word" xmlns:w="http://schemas.openxmlformats.org/wordprocessingml/2006/main" xmlns:w14="http://schemas.microsoft.com/office/word/2010/wordml" xmlns:w15="http://schemas.microsoft.com/office/word/2012/wordml" xmlns:w16cex="http://schemas.microsoft.com/office/word/2018/wordml/cex" xmlns:w16cid="http://schemas.microsoft.com/office/word/2016/wordml/cid" xmlns:w16="http://schemas.microsoft.com/office/word/2018/wordml" xmlns:w16sdtdh="http://schemas.microsoft.com/office/word/2020/wordml/sdtdatahash" xmlns:w16se="http://schemas.microsoft.com/office/word/2015/wordml/symex" xmlns:wpg="http://schemas.microsoft.com/office/word/2010/wordprocessingGroup" xmlns:wpi="http://schemas.microsoft.com/office/word/2010/wordprocessingInk" xmlns:wne="http://schemas.microsoft.com/office/word/2006/wordml" xmlns:wps="http://schemas.microsoft.com/office/word/2010/wordprocessingShape" mc:Ignorable="w14 w15 w16se w16cid w16 w16cex w16sdtdh wp14">
   <w:endnote w:type="separator" w:id="-1">
     <w:p>
       <w:r>
@@ -2354,7 +2023,7 @@
 </file>
 
 <file path=word/footnotes.xml><?xml version="1.0" encoding="utf-8"?>
-<w:footnotes xmlns:wpc="http://schemas.microsoft.com/office/word/2010/wordprocessingCanvas" xmlns:cx="http://schemas.microsoft.com/office/drawing/2014/chartex" xmlns:mc="http://schemas.openxmlformats.org/markup-compatibility/2006" xmlns:o="urn:schemas-microsoft-com:office:office" xmlns:r="http://schemas.openxmlformats.org/officeDocument/2006/relationships" xmlns:m="http://schemas.openxmlformats.org/officeDocument/2006/math" xmlns:v="urn:schemas-microsoft-com:vml" xmlns:wp14="http://schemas.microsoft.com/office/word/2010/wordprocessingDrawing" xmlns:wp="http://schemas.openxmlformats.org/drawingml/2006/wordprocessingDrawing" xmlns:w10="urn:schemas-microsoft-com:office:word" xmlns:w="http://schemas.openxmlformats.org/wordprocessingml/2006/main" xmlns:w14="http://schemas.microsoft.com/office/word/2010/wordml" xmlns:w15="http://schemas.microsoft.com/office/word/2012/wordml" xmlns:w16se="http://schemas.microsoft.com/office/word/2015/wordml/symex" xmlns:wpg="http://schemas.microsoft.com/office/word/2010/wordprocessingGroup" xmlns:wpi="http://schemas.microsoft.com/office/word/2010/wordprocessingInk" xmlns:wne="http://schemas.microsoft.com/office/word/2006/wordml" xmlns:wps="http://schemas.microsoft.com/office/word/2010/wordprocessingShape" mc:Ignorable="w14 w15 w16se wp14">
+<w:footnotes xmlns:wpc="http://schemas.microsoft.com/office/word/2010/wordprocessingCanvas" xmlns:cx="http://schemas.microsoft.com/office/drawing/2014/chartex" xmlns:cx1="http://schemas.microsoft.com/office/drawing/2015/9/8/chartex" xmlns:cx2="http://schemas.microsoft.com/office/drawing/2015/10/21/chartex" xmlns:cx3="http://schemas.microsoft.com/office/drawing/2016/5/9/chartex" xmlns:cx4="http://schemas.microsoft.com/office/drawing/2016/5/10/chartex" xmlns:cx5="http://schemas.microsoft.com/office/drawing/2016/5/11/chartex" xmlns:cx6="http://schemas.microsoft.com/office/drawing/2016/5/12/chartex" xmlns:cx7="http://schemas.microsoft.com/office/drawing/2016/5/13/chartex" xmlns:cx8="http://schemas.microsoft.com/office/drawing/2016/5/14/chartex" xmlns:mc="http://schemas.openxmlformats.org/markup-compatibility/2006" xmlns:aink="http://schemas.microsoft.com/office/drawing/2016/ink" xmlns:am3d="http://schemas.microsoft.com/office/drawing/2017/model3d" xmlns:o="urn:schemas-microsoft-com:office:office" xmlns:r="http://schemas.openxmlformats.org/officeDocument/2006/relationships" xmlns:m="http://schemas.openxmlformats.org/officeDocument/2006/math" xmlns:v="urn:schemas-microsoft-com:vml" xmlns:wp14="http://schemas.microsoft.com/office/word/2010/wordprocessingDrawing" xmlns:wp="http://schemas.openxmlformats.org/drawingml/2006/wordprocessingDrawing" xmlns:w10="urn:schemas-microsoft-com:office:word" xmlns:w="http://schemas.openxmlformats.org/wordprocessingml/2006/main" xmlns:w14="http://schemas.microsoft.com/office/word/2010/wordml" xmlns:w15="http://schemas.microsoft.com/office/word/2012/wordml" xmlns:w16cex="http://schemas.microsoft.com/office/word/2018/wordml/cex" xmlns:w16cid="http://schemas.microsoft.com/office/word/2016/wordml/cid" xmlns:w16="http://schemas.microsoft.com/office/word/2018/wordml" xmlns:w16sdtdh="http://schemas.microsoft.com/office/word/2020/wordml/sdtdatahash" xmlns:w16se="http://schemas.microsoft.com/office/word/2015/wordml/symex" xmlns:wpg="http://schemas.microsoft.com/office/word/2010/wordprocessingGroup" xmlns:wpi="http://schemas.microsoft.com/office/word/2010/wordprocessingInk" xmlns:wne="http://schemas.microsoft.com/office/word/2006/wordml" xmlns:wps="http://schemas.microsoft.com/office/word/2010/wordprocessingShape" mc:Ignorable="w14 w15 w16se w16cid w16 w16cex w16sdtdh wp14">
   <w:footnote w:type="separator" w:id="-1">
     <w:p>
       <w:r>
@@ -2449,14 +2118,14 @@
 </file>
 
 <file path=word/header1.xml><?xml version="1.0" encoding="utf-8"?>
-<w:hdr xmlns:wpc="http://schemas.microsoft.com/office/word/2010/wordprocessingCanvas" xmlns:cx="http://schemas.microsoft.com/office/drawing/2014/chartex" xmlns:mc="http://schemas.openxmlformats.org/markup-compatibility/2006" xmlns:o="urn:schemas-microsoft-com:office:office" xmlns:r="http://schemas.openxmlformats.org/officeDocument/2006/relationships" xmlns:m="http://schemas.openxmlformats.org/officeDocument/2006/math" xmlns:v="urn:schemas-microsoft-com:vml" xmlns:wp14="http://schemas.microsoft.com/office/word/2010/wordprocessingDrawing" xmlns:wp="http://schemas.openxmlformats.org/drawingml/2006/wordprocessingDrawing" xmlns:w10="urn:schemas-microsoft-com:office:word" xmlns:w="http://schemas.openxmlformats.org/wordprocessingml/2006/main" xmlns:w14="http://schemas.microsoft.com/office/word/2010/wordml" xmlns:w15="http://schemas.microsoft.com/office/word/2012/wordml" xmlns:w16se="http://schemas.microsoft.com/office/word/2015/wordml/symex" xmlns:wpg="http://schemas.microsoft.com/office/word/2010/wordprocessingGroup" xmlns:wpi="http://schemas.microsoft.com/office/word/2010/wordprocessingInk" xmlns:wne="http://schemas.microsoft.com/office/word/2006/wordml" xmlns:wps="http://schemas.microsoft.com/office/word/2010/wordprocessingShape" mc:Ignorable="w14 w15 w16se wp14">
+<w:hdr xmlns:wpc="http://schemas.microsoft.com/office/word/2010/wordprocessingCanvas" xmlns:cx="http://schemas.microsoft.com/office/drawing/2014/chartex" xmlns:cx1="http://schemas.microsoft.com/office/drawing/2015/9/8/chartex" xmlns:cx2="http://schemas.microsoft.com/office/drawing/2015/10/21/chartex" xmlns:cx3="http://schemas.microsoft.com/office/drawing/2016/5/9/chartex" xmlns:cx4="http://schemas.microsoft.com/office/drawing/2016/5/10/chartex" xmlns:cx5="http://schemas.microsoft.com/office/drawing/2016/5/11/chartex" xmlns:cx6="http://schemas.microsoft.com/office/drawing/2016/5/12/chartex" xmlns:cx7="http://schemas.microsoft.com/office/drawing/2016/5/13/chartex" xmlns:cx8="http://schemas.microsoft.com/office/drawing/2016/5/14/chartex" xmlns:mc="http://schemas.openxmlformats.org/markup-compatibility/2006" xmlns:aink="http://schemas.microsoft.com/office/drawing/2016/ink" xmlns:am3d="http://schemas.microsoft.com/office/drawing/2017/model3d" xmlns:o="urn:schemas-microsoft-com:office:office" xmlns:r="http://schemas.openxmlformats.org/officeDocument/2006/relationships" xmlns:m="http://schemas.openxmlformats.org/officeDocument/2006/math" xmlns:v="urn:schemas-microsoft-com:vml" xmlns:wp14="http://schemas.microsoft.com/office/word/2010/wordprocessingDrawing" xmlns:wp="http://schemas.openxmlformats.org/drawingml/2006/wordprocessingDrawing" xmlns:w10="urn:schemas-microsoft-com:office:word" xmlns:w="http://schemas.openxmlformats.org/wordprocessingml/2006/main" xmlns:w14="http://schemas.microsoft.com/office/word/2010/wordml" xmlns:w15="http://schemas.microsoft.com/office/word/2012/wordml" xmlns:w16cex="http://schemas.microsoft.com/office/word/2018/wordml/cex" xmlns:w16cid="http://schemas.microsoft.com/office/word/2016/wordml/cid" xmlns:w16="http://schemas.microsoft.com/office/word/2018/wordml" xmlns:w16sdtdh="http://schemas.microsoft.com/office/word/2020/wordml/sdtdatahash" xmlns:w16se="http://schemas.microsoft.com/office/word/2015/wordml/symex" xmlns:wpg="http://schemas.microsoft.com/office/word/2010/wordprocessingGroup" xmlns:wpi="http://schemas.microsoft.com/office/word/2010/wordprocessingInk" xmlns:wne="http://schemas.microsoft.com/office/word/2006/wordml" xmlns:wps="http://schemas.microsoft.com/office/word/2010/wordprocessingShape" mc:Ignorable="w14 w15 w16se w16cid w16 w16cex w16sdtdh wp14">
   <w:p/>
   <w:p/>
 </w:hdr>
 </file>
 
 <file path=word/header2.xml><?xml version="1.0" encoding="utf-8"?>
-<w:hdr xmlns:wpc="http://schemas.microsoft.com/office/word/2010/wordprocessingCanvas" xmlns:cx="http://schemas.microsoft.com/office/drawing/2014/chartex" xmlns:mc="http://schemas.openxmlformats.org/markup-compatibility/2006" xmlns:o="urn:schemas-microsoft-com:office:office" xmlns:r="http://schemas.openxmlformats.org/officeDocument/2006/relationships" xmlns:m="http://schemas.openxmlformats.org/officeDocument/2006/math" xmlns:v="urn:schemas-microsoft-com:vml" xmlns:wp14="http://schemas.microsoft.com/office/word/2010/wordprocessingDrawing" xmlns:wp="http://schemas.openxmlformats.org/drawingml/2006/wordprocessingDrawing" xmlns:w10="urn:schemas-microsoft-com:office:word" xmlns:w="http://schemas.openxmlformats.org/wordprocessingml/2006/main" xmlns:w14="http://schemas.microsoft.com/office/word/2010/wordml" xmlns:w15="http://schemas.microsoft.com/office/word/2012/wordml" xmlns:w16se="http://schemas.microsoft.com/office/word/2015/wordml/symex" xmlns:wpg="http://schemas.microsoft.com/office/word/2010/wordprocessingGroup" xmlns:wpi="http://schemas.microsoft.com/office/word/2010/wordprocessingInk" xmlns:wne="http://schemas.microsoft.com/office/word/2006/wordml" xmlns:wps="http://schemas.microsoft.com/office/word/2010/wordprocessingShape" mc:Ignorable="w14 w15 w16se wp14">
+<w:hdr xmlns:wpc="http://schemas.microsoft.com/office/word/2010/wordprocessingCanvas" xmlns:cx="http://schemas.microsoft.com/office/drawing/2014/chartex" xmlns:cx1="http://schemas.microsoft.com/office/drawing/2015/9/8/chartex" xmlns:cx2="http://schemas.microsoft.com/office/drawing/2015/10/21/chartex" xmlns:cx3="http://schemas.microsoft.com/office/drawing/2016/5/9/chartex" xmlns:cx4="http://schemas.microsoft.com/office/drawing/2016/5/10/chartex" xmlns:cx5="http://schemas.microsoft.com/office/drawing/2016/5/11/chartex" xmlns:cx6="http://schemas.microsoft.com/office/drawing/2016/5/12/chartex" xmlns:cx7="http://schemas.microsoft.com/office/drawing/2016/5/13/chartex" xmlns:cx8="http://schemas.microsoft.com/office/drawing/2016/5/14/chartex" xmlns:mc="http://schemas.openxmlformats.org/markup-compatibility/2006" xmlns:aink="http://schemas.microsoft.com/office/drawing/2016/ink" xmlns:am3d="http://schemas.microsoft.com/office/drawing/2017/model3d" xmlns:o="urn:schemas-microsoft-com:office:office" xmlns:r="http://schemas.openxmlformats.org/officeDocument/2006/relationships" xmlns:m="http://schemas.openxmlformats.org/officeDocument/2006/math" xmlns:v="urn:schemas-microsoft-com:vml" xmlns:wp14="http://schemas.microsoft.com/office/word/2010/wordprocessingDrawing" xmlns:wp="http://schemas.openxmlformats.org/drawingml/2006/wordprocessingDrawing" xmlns:w10="urn:schemas-microsoft-com:office:word" xmlns:w="http://schemas.openxmlformats.org/wordprocessingml/2006/main" xmlns:w14="http://schemas.microsoft.com/office/word/2010/wordml" xmlns:w15="http://schemas.microsoft.com/office/word/2012/wordml" xmlns:w16cex="http://schemas.microsoft.com/office/word/2018/wordml/cex" xmlns:w16cid="http://schemas.microsoft.com/office/word/2016/wordml/cid" xmlns:w16="http://schemas.microsoft.com/office/word/2018/wordml" xmlns:w16sdtdh="http://schemas.microsoft.com/office/word/2020/wordml/sdtdatahash" xmlns:w16se="http://schemas.microsoft.com/office/word/2015/wordml/symex" xmlns:wpg="http://schemas.microsoft.com/office/word/2010/wordprocessingGroup" xmlns:wpi="http://schemas.microsoft.com/office/word/2010/wordprocessingInk" xmlns:wne="http://schemas.microsoft.com/office/word/2006/wordml" xmlns:wps="http://schemas.microsoft.com/office/word/2010/wordprocessingShape" mc:Ignorable="w14 w15 w16se w16cid w16 w16cex w16sdtdh wp14">
   <w:p>
     <w:pPr>
       <w:pStyle w:val="Cabealho"/>
@@ -2509,7 +2178,7 @@
 </file>
 
 <file path=word/header3.xml><?xml version="1.0" encoding="utf-8"?>
-<w:hdr xmlns:wpc="http://schemas.microsoft.com/office/word/2010/wordprocessingCanvas" xmlns:cx="http://schemas.microsoft.com/office/drawing/2014/chartex" xmlns:mc="http://schemas.openxmlformats.org/markup-compatibility/2006" xmlns:o="urn:schemas-microsoft-com:office:office" xmlns:r="http://schemas.openxmlformats.org/officeDocument/2006/relationships" xmlns:m="http://schemas.openxmlformats.org/officeDocument/2006/math" xmlns:v="urn:schemas-microsoft-com:vml" xmlns:wp14="http://schemas.microsoft.com/office/word/2010/wordprocessingDrawing" xmlns:wp="http://schemas.openxmlformats.org/drawingml/2006/wordprocessingDrawing" xmlns:w10="urn:schemas-microsoft-com:office:word" xmlns:w="http://schemas.openxmlformats.org/wordprocessingml/2006/main" xmlns:w14="http://schemas.microsoft.com/office/word/2010/wordml" xmlns:w15="http://schemas.microsoft.com/office/word/2012/wordml" xmlns:w16se="http://schemas.microsoft.com/office/word/2015/wordml/symex" xmlns:wpg="http://schemas.microsoft.com/office/word/2010/wordprocessingGroup" xmlns:wpi="http://schemas.microsoft.com/office/word/2010/wordprocessingInk" xmlns:wne="http://schemas.microsoft.com/office/word/2006/wordml" xmlns:wps="http://schemas.microsoft.com/office/word/2010/wordprocessingShape" mc:Ignorable="w14 w15 w16se wp14">
+<w:hdr xmlns:wpc="http://schemas.microsoft.com/office/word/2010/wordprocessingCanvas" xmlns:cx="http://schemas.microsoft.com/office/drawing/2014/chartex" xmlns:cx1="http://schemas.microsoft.com/office/drawing/2015/9/8/chartex" xmlns:cx2="http://schemas.microsoft.com/office/drawing/2015/10/21/chartex" xmlns:cx3="http://schemas.microsoft.com/office/drawing/2016/5/9/chartex" xmlns:cx4="http://schemas.microsoft.com/office/drawing/2016/5/10/chartex" xmlns:cx5="http://schemas.microsoft.com/office/drawing/2016/5/11/chartex" xmlns:cx6="http://schemas.microsoft.com/office/drawing/2016/5/12/chartex" xmlns:cx7="http://schemas.microsoft.com/office/drawing/2016/5/13/chartex" xmlns:cx8="http://schemas.microsoft.com/office/drawing/2016/5/14/chartex" xmlns:mc="http://schemas.openxmlformats.org/markup-compatibility/2006" xmlns:aink="http://schemas.microsoft.com/office/drawing/2016/ink" xmlns:am3d="http://schemas.microsoft.com/office/drawing/2017/model3d" xmlns:o="urn:schemas-microsoft-com:office:office" xmlns:r="http://schemas.openxmlformats.org/officeDocument/2006/relationships" xmlns:m="http://schemas.openxmlformats.org/officeDocument/2006/math" xmlns:v="urn:schemas-microsoft-com:vml" xmlns:wp14="http://schemas.microsoft.com/office/word/2010/wordprocessingDrawing" xmlns:wp="http://schemas.openxmlformats.org/drawingml/2006/wordprocessingDrawing" xmlns:w10="urn:schemas-microsoft-com:office:word" xmlns:w="http://schemas.openxmlformats.org/wordprocessingml/2006/main" xmlns:w14="http://schemas.microsoft.com/office/word/2010/wordml" xmlns:w15="http://schemas.microsoft.com/office/word/2012/wordml" xmlns:w16cex="http://schemas.microsoft.com/office/word/2018/wordml/cex" xmlns:w16cid="http://schemas.microsoft.com/office/word/2016/wordml/cid" xmlns:w16="http://schemas.microsoft.com/office/word/2018/wordml" xmlns:w16sdtdh="http://schemas.microsoft.com/office/word/2020/wordml/sdtdatahash" xmlns:w16se="http://schemas.microsoft.com/office/word/2015/wordml/symex" xmlns:wpg="http://schemas.microsoft.com/office/word/2010/wordprocessingGroup" xmlns:wpi="http://schemas.microsoft.com/office/word/2010/wordprocessingInk" xmlns:wne="http://schemas.microsoft.com/office/word/2006/wordml" xmlns:wps="http://schemas.microsoft.com/office/word/2010/wordprocessingShape" mc:Ignorable="w14 w15 w16se w16cid w16 w16cex w16sdtdh wp14">
   <w:p>
     <w:pPr>
       <w:pStyle w:val="Cabealho"/>
@@ -2528,7 +2197,7 @@
 </file>
 
 <file path=word/header4.xml><?xml version="1.0" encoding="utf-8"?>
-<w:hdr xmlns:wpc="http://schemas.microsoft.com/office/word/2010/wordprocessingCanvas" xmlns:cx="http://schemas.microsoft.com/office/drawing/2014/chartex" xmlns:mc="http://schemas.openxmlformats.org/markup-compatibility/2006" xmlns:o="urn:schemas-microsoft-com:office:office" xmlns:r="http://schemas.openxmlformats.org/officeDocument/2006/relationships" xmlns:m="http://schemas.openxmlformats.org/officeDocument/2006/math" xmlns:v="urn:schemas-microsoft-com:vml" xmlns:wp14="http://schemas.microsoft.com/office/word/2010/wordprocessingDrawing" xmlns:wp="http://schemas.openxmlformats.org/drawingml/2006/wordprocessingDrawing" xmlns:w10="urn:schemas-microsoft-com:office:word" xmlns:w="http://schemas.openxmlformats.org/wordprocessingml/2006/main" xmlns:w14="http://schemas.microsoft.com/office/word/2010/wordml" xmlns:w15="http://schemas.microsoft.com/office/word/2012/wordml" xmlns:w16se="http://schemas.microsoft.com/office/word/2015/wordml/symex" xmlns:wpg="http://schemas.microsoft.com/office/word/2010/wordprocessingGroup" xmlns:wpi="http://schemas.microsoft.com/office/word/2010/wordprocessingInk" xmlns:wne="http://schemas.microsoft.com/office/word/2006/wordml" xmlns:wps="http://schemas.microsoft.com/office/word/2010/wordprocessingShape" mc:Ignorable="w14 w15 w16se wp14">
+<w:hdr xmlns:wpc="http://schemas.microsoft.com/office/word/2010/wordprocessingCanvas" xmlns:cx="http://schemas.microsoft.com/office/drawing/2014/chartex" xmlns:cx1="http://schemas.microsoft.com/office/drawing/2015/9/8/chartex" xmlns:cx2="http://schemas.microsoft.com/office/drawing/2015/10/21/chartex" xmlns:cx3="http://schemas.microsoft.com/office/drawing/2016/5/9/chartex" xmlns:cx4="http://schemas.microsoft.com/office/drawing/2016/5/10/chartex" xmlns:cx5="http://schemas.microsoft.com/office/drawing/2016/5/11/chartex" xmlns:cx6="http://schemas.microsoft.com/office/drawing/2016/5/12/chartex" xmlns:cx7="http://schemas.microsoft.com/office/drawing/2016/5/13/chartex" xmlns:cx8="http://schemas.microsoft.com/office/drawing/2016/5/14/chartex" xmlns:mc="http://schemas.openxmlformats.org/markup-compatibility/2006" xmlns:aink="http://schemas.microsoft.com/office/drawing/2016/ink" xmlns:am3d="http://schemas.microsoft.com/office/drawing/2017/model3d" xmlns:o="urn:schemas-microsoft-com:office:office" xmlns:r="http://schemas.openxmlformats.org/officeDocument/2006/relationships" xmlns:m="http://schemas.openxmlformats.org/officeDocument/2006/math" xmlns:v="urn:schemas-microsoft-com:vml" xmlns:wp14="http://schemas.microsoft.com/office/word/2010/wordprocessingDrawing" xmlns:wp="http://schemas.openxmlformats.org/drawingml/2006/wordprocessingDrawing" xmlns:w10="urn:schemas-microsoft-com:office:word" xmlns:w="http://schemas.openxmlformats.org/wordprocessingml/2006/main" xmlns:w14="http://schemas.microsoft.com/office/word/2010/wordml" xmlns:w15="http://schemas.microsoft.com/office/word/2012/wordml" xmlns:w16cex="http://schemas.microsoft.com/office/word/2018/wordml/cex" xmlns:w16cid="http://schemas.microsoft.com/office/word/2016/wordml/cid" xmlns:w16="http://schemas.microsoft.com/office/word/2018/wordml" xmlns:w16sdtdh="http://schemas.microsoft.com/office/word/2020/wordml/sdtdatahash" xmlns:w16se="http://schemas.microsoft.com/office/word/2015/wordml/symex" xmlns:wpg="http://schemas.microsoft.com/office/word/2010/wordprocessingGroup" xmlns:wpi="http://schemas.microsoft.com/office/word/2010/wordprocessingInk" xmlns:wne="http://schemas.microsoft.com/office/word/2006/wordml" xmlns:wps="http://schemas.microsoft.com/office/word/2010/wordprocessingShape" mc:Ignorable="w14 w15 w16se w16cid w16 w16cex w16sdtdh wp14">
   <w:sdt>
     <w:sdtPr>
       <w:id w:val="-936437513"/>
@@ -2581,7 +2250,7 @@
 </file>
 
 <file path=word/header5.xml><?xml version="1.0" encoding="utf-8"?>
-<w:hdr xmlns:wpc="http://schemas.microsoft.com/office/word/2010/wordprocessingCanvas" xmlns:cx="http://schemas.microsoft.com/office/drawing/2014/chartex" xmlns:mc="http://schemas.openxmlformats.org/markup-compatibility/2006" xmlns:o="urn:schemas-microsoft-com:office:office" xmlns:r="http://schemas.openxmlformats.org/officeDocument/2006/relationships" xmlns:m="http://schemas.openxmlformats.org/officeDocument/2006/math" xmlns:v="urn:schemas-microsoft-com:vml" xmlns:wp14="http://schemas.microsoft.com/office/word/2010/wordprocessingDrawing" xmlns:wp="http://schemas.openxmlformats.org/drawingml/2006/wordprocessingDrawing" xmlns:w10="urn:schemas-microsoft-com:office:word" xmlns:w="http://schemas.openxmlformats.org/wordprocessingml/2006/main" xmlns:w14="http://schemas.microsoft.com/office/word/2010/wordml" xmlns:w15="http://schemas.microsoft.com/office/word/2012/wordml" xmlns:w16se="http://schemas.microsoft.com/office/word/2015/wordml/symex" xmlns:wpg="http://schemas.microsoft.com/office/word/2010/wordprocessingGroup" xmlns:wpi="http://schemas.microsoft.com/office/word/2010/wordprocessingInk" xmlns:wne="http://schemas.microsoft.com/office/word/2006/wordml" xmlns:wps="http://schemas.microsoft.com/office/word/2010/wordprocessingShape" mc:Ignorable="w14 w15 w16se wp14">
+<w:hdr xmlns:wpc="http://schemas.microsoft.com/office/word/2010/wordprocessingCanvas" xmlns:cx="http://schemas.microsoft.com/office/drawing/2014/chartex" xmlns:cx1="http://schemas.microsoft.com/office/drawing/2015/9/8/chartex" xmlns:cx2="http://schemas.microsoft.com/office/drawing/2015/10/21/chartex" xmlns:cx3="http://schemas.microsoft.com/office/drawing/2016/5/9/chartex" xmlns:cx4="http://schemas.microsoft.com/office/drawing/2016/5/10/chartex" xmlns:cx5="http://schemas.microsoft.com/office/drawing/2016/5/11/chartex" xmlns:cx6="http://schemas.microsoft.com/office/drawing/2016/5/12/chartex" xmlns:cx7="http://schemas.microsoft.com/office/drawing/2016/5/13/chartex" xmlns:cx8="http://schemas.microsoft.com/office/drawing/2016/5/14/chartex" xmlns:mc="http://schemas.openxmlformats.org/markup-compatibility/2006" xmlns:aink="http://schemas.microsoft.com/office/drawing/2016/ink" xmlns:am3d="http://schemas.microsoft.com/office/drawing/2017/model3d" xmlns:o="urn:schemas-microsoft-com:office:office" xmlns:r="http://schemas.openxmlformats.org/officeDocument/2006/relationships" xmlns:m="http://schemas.openxmlformats.org/officeDocument/2006/math" xmlns:v="urn:schemas-microsoft-com:vml" xmlns:wp14="http://schemas.microsoft.com/office/word/2010/wordprocessingDrawing" xmlns:wp="http://schemas.openxmlformats.org/drawingml/2006/wordprocessingDrawing" xmlns:w10="urn:schemas-microsoft-com:office:word" xmlns:w="http://schemas.openxmlformats.org/wordprocessingml/2006/main" xmlns:w14="http://schemas.microsoft.com/office/word/2010/wordml" xmlns:w15="http://schemas.microsoft.com/office/word/2012/wordml" xmlns:w16cex="http://schemas.microsoft.com/office/word/2018/wordml/cex" xmlns:w16cid="http://schemas.microsoft.com/office/word/2016/wordml/cid" xmlns:w16="http://schemas.microsoft.com/office/word/2018/wordml" xmlns:w16sdtdh="http://schemas.microsoft.com/office/word/2020/wordml/sdtdatahash" xmlns:w16se="http://schemas.microsoft.com/office/word/2015/wordml/symex" xmlns:wpg="http://schemas.microsoft.com/office/word/2010/wordprocessingGroup" xmlns:wpi="http://schemas.microsoft.com/office/word/2010/wordprocessingInk" xmlns:wne="http://schemas.microsoft.com/office/word/2006/wordml" xmlns:wps="http://schemas.microsoft.com/office/word/2010/wordprocessingShape" mc:Ignorable="w14 w15 w16se w16cid w16 w16cex w16sdtdh wp14">
   <w:p>
     <w:pPr>
       <w:pStyle w:val="Cabealho"/>
@@ -2591,7 +2260,7 @@
 </file>
 
 <file path=word/numbering.xml><?xml version="1.0" encoding="utf-8"?>
-<w:numbering xmlns:wpc="http://schemas.microsoft.com/office/word/2010/wordprocessingCanvas" xmlns:cx="http://schemas.microsoft.com/office/drawing/2014/chartex" xmlns:mc="http://schemas.openxmlformats.org/markup-compatibility/2006" xmlns:o="urn:schemas-microsoft-com:office:office" xmlns:r="http://schemas.openxmlformats.org/officeDocument/2006/relationships" xmlns:m="http://schemas.openxmlformats.org/officeDocument/2006/math" xmlns:v="urn:schemas-microsoft-com:vml" xmlns:wp14="http://schemas.microsoft.com/office/word/2010/wordprocessingDrawing" xmlns:wp="http://schemas.openxmlformats.org/drawingml/2006/wordprocessingDrawing" xmlns:w10="urn:schemas-microsoft-com:office:word" xmlns:w="http://schemas.openxmlformats.org/wordprocessingml/2006/main" xmlns:w14="http://schemas.microsoft.com/office/word/2010/wordml" xmlns:w15="http://schemas.microsoft.com/office/word/2012/wordml" xmlns:w16se="http://schemas.microsoft.com/office/word/2015/wordml/symex" xmlns:wpg="http://schemas.microsoft.com/office/word/2010/wordprocessingGroup" xmlns:wpi="http://schemas.microsoft.com/office/word/2010/wordprocessingInk" xmlns:wne="http://schemas.microsoft.com/office/word/2006/wordml" xmlns:wps="http://schemas.microsoft.com/office/word/2010/wordprocessingShape" mc:Ignorable="w14 w15 w16se wp14">
+<w:numbering xmlns:wpc="http://schemas.microsoft.com/office/word/2010/wordprocessingCanvas" xmlns:cx="http://schemas.microsoft.com/office/drawing/2014/chartex" xmlns:cx1="http://schemas.microsoft.com/office/drawing/2015/9/8/chartex" xmlns:cx2="http://schemas.microsoft.com/office/drawing/2015/10/21/chartex" xmlns:cx3="http://schemas.microsoft.com/office/drawing/2016/5/9/chartex" xmlns:cx4="http://schemas.microsoft.com/office/drawing/2016/5/10/chartex" xmlns:cx5="http://schemas.microsoft.com/office/drawing/2016/5/11/chartex" xmlns:cx6="http://schemas.microsoft.com/office/drawing/2016/5/12/chartex" xmlns:cx7="http://schemas.microsoft.com/office/drawing/2016/5/13/chartex" xmlns:cx8="http://schemas.microsoft.com/office/drawing/2016/5/14/chartex" xmlns:mc="http://schemas.openxmlformats.org/markup-compatibility/2006" xmlns:aink="http://schemas.microsoft.com/office/drawing/2016/ink" xmlns:am3d="http://schemas.microsoft.com/office/drawing/2017/model3d" xmlns:o="urn:schemas-microsoft-com:office:office" xmlns:r="http://schemas.openxmlformats.org/officeDocument/2006/relationships" xmlns:m="http://schemas.openxmlformats.org/officeDocument/2006/math" xmlns:v="urn:schemas-microsoft-com:vml" xmlns:wp14="http://schemas.microsoft.com/office/word/2010/wordprocessingDrawing" xmlns:wp="http://schemas.openxmlformats.org/drawingml/2006/wordprocessingDrawing" xmlns:w10="urn:schemas-microsoft-com:office:word" xmlns:w="http://schemas.openxmlformats.org/wordprocessingml/2006/main" xmlns:w14="http://schemas.microsoft.com/office/word/2010/wordml" xmlns:w15="http://schemas.microsoft.com/office/word/2012/wordml" xmlns:w16cex="http://schemas.microsoft.com/office/word/2018/wordml/cex" xmlns:w16cid="http://schemas.microsoft.com/office/word/2016/wordml/cid" xmlns:w16="http://schemas.microsoft.com/office/word/2018/wordml" xmlns:w16sdtdh="http://schemas.microsoft.com/office/word/2020/wordml/sdtdatahash" xmlns:w16se="http://schemas.microsoft.com/office/word/2015/wordml/symex" xmlns:wpg="http://schemas.microsoft.com/office/word/2010/wordprocessingGroup" xmlns:wpi="http://schemas.microsoft.com/office/word/2010/wordprocessingInk" xmlns:wne="http://schemas.microsoft.com/office/word/2006/wordml" xmlns:wps="http://schemas.microsoft.com/office/word/2010/wordprocessingShape" mc:Ignorable="w14 w15 w16se w16cid w16 w16cex w16sdtdh wp14">
   <w:abstractNum w:abstractNumId="0" w15:restartNumberingAfterBreak="0">
     <w:nsid w:val="FFFFFF88"/>
     <w:multiLevelType w:val="singleLevel"/>
@@ -4414,7 +4083,7 @@
 </file>
 
 <file path=word/styles.xml><?xml version="1.0" encoding="utf-8"?>
-<w:styles xmlns:mc="http://schemas.openxmlformats.org/markup-compatibility/2006" xmlns:r="http://schemas.openxmlformats.org/officeDocument/2006/relationships" xmlns:w="http://schemas.openxmlformats.org/wordprocessingml/2006/main" xmlns:w14="http://schemas.microsoft.com/office/word/2010/wordml" xmlns:w15="http://schemas.microsoft.com/office/word/2012/wordml" xmlns:w16se="http://schemas.microsoft.com/office/word/2015/wordml/symex" mc:Ignorable="w14 w15 w16se">
+<w:styles xmlns:mc="http://schemas.openxmlformats.org/markup-compatibility/2006" xmlns:r="http://schemas.openxmlformats.org/officeDocument/2006/relationships" xmlns:w="http://schemas.openxmlformats.org/wordprocessingml/2006/main" xmlns:w14="http://schemas.microsoft.com/office/word/2010/wordml" xmlns:w15="http://schemas.microsoft.com/office/word/2012/wordml" xmlns:w16cex="http://schemas.microsoft.com/office/word/2018/wordml/cex" xmlns:w16cid="http://schemas.microsoft.com/office/word/2016/wordml/cid" xmlns:w16="http://schemas.microsoft.com/office/word/2018/wordml" xmlns:w16sdtdh="http://schemas.microsoft.com/office/word/2020/wordml/sdtdatahash" xmlns:w16se="http://schemas.microsoft.com/office/word/2015/wordml/symex" mc:Ignorable="w14 w15 w16se w16cid w16 w16cex w16sdtdh">
   <w:docDefaults>
     <w:rPrDefault>
       <w:rPr>
@@ -4424,7 +4093,7 @@
     </w:rPrDefault>
     <w:pPrDefault/>
   </w:docDefaults>
-  <w:latentStyles w:defLockedState="0" w:defUIPriority="99" w:defSemiHidden="0" w:defUnhideWhenUsed="0" w:defQFormat="0" w:count="371">
+  <w:latentStyles w:defLockedState="0" w:defUIPriority="99" w:defSemiHidden="0" w:defUnhideWhenUsed="0" w:defQFormat="0" w:count="376">
     <w:lsdException w:name="Normal" w:uiPriority="0" w:qFormat="1"/>
     <w:lsdException w:name="heading 1" w:uiPriority="9" w:qFormat="1"/>
     <w:lsdException w:name="heading 2" w:uiPriority="9" w:qFormat="1"/>
@@ -4530,7 +4199,6 @@
     <w:lsdException w:name="HTML Sample" w:semiHidden="1" w:unhideWhenUsed="1"/>
     <w:lsdException w:name="HTML Typewriter" w:semiHidden="1" w:unhideWhenUsed="1"/>
     <w:lsdException w:name="HTML Variable" w:semiHidden="1" w:unhideWhenUsed="1"/>
-    <w:lsdException w:name="Normal Table" w:semiHidden="1" w:unhideWhenUsed="1"/>
     <w:lsdException w:name="annotation subject" w:semiHidden="1" w:unhideWhenUsed="1"/>
     <w:lsdException w:name="No List" w:semiHidden="1" w:unhideWhenUsed="1"/>
     <w:lsdException w:name="Outline List 1" w:semiHidden="1" w:unhideWhenUsed="1"/>
@@ -4573,11 +4241,8 @@
     <w:lsdException w:name="Table Contemporary" w:semiHidden="1" w:unhideWhenUsed="1"/>
     <w:lsdException w:name="Table Elegant" w:semiHidden="1" w:unhideWhenUsed="1"/>
     <w:lsdException w:name="Table Professional" w:semiHidden="1" w:unhideWhenUsed="1"/>
-    <w:lsdException w:name="Table Subtle 1" w:semiHidden="1" w:unhideWhenUsed="1"/>
     <w:lsdException w:name="Table Subtle 2" w:semiHidden="1" w:unhideWhenUsed="1"/>
     <w:lsdException w:name="Table Web 1" w:semiHidden="1" w:unhideWhenUsed="1"/>
-    <w:lsdException w:name="Table Web 2" w:semiHidden="1" w:unhideWhenUsed="1"/>
-    <w:lsdException w:name="Table Web 3" w:semiHidden="1" w:unhideWhenUsed="1"/>
     <w:lsdException w:name="Balloon Text" w:semiHidden="1" w:unhideWhenUsed="1"/>
     <w:lsdException w:name="Table Grid" w:uiPriority="59"/>
     <w:lsdException w:name="Table Theme" w:semiHidden="1" w:unhideWhenUsed="1"/>
@@ -4796,6 +4461,11 @@
     <w:lsdException w:name="List Table 5 Dark Accent 6" w:uiPriority="50"/>
     <w:lsdException w:name="List Table 6 Colorful Accent 6" w:uiPriority="51"/>
     <w:lsdException w:name="List Table 7 Colorful Accent 6" w:uiPriority="52"/>
+    <w:lsdException w:name="Mention" w:semiHidden="1" w:unhideWhenUsed="1"/>
+    <w:lsdException w:name="Smart Hyperlink" w:semiHidden="1" w:unhideWhenUsed="1"/>
+    <w:lsdException w:name="Hashtag" w:semiHidden="1" w:unhideWhenUsed="1"/>
+    <w:lsdException w:name="Unresolved Mention" w:semiHidden="1" w:unhideWhenUsed="1"/>
+    <w:lsdException w:name="Smart Link" w:semiHidden="1" w:unhideWhenUsed="1"/>
   </w:latentStyles>
   <w:style w:type="paragraph" w:default="1" w:styleId="Normal">
     <w:name w:val="Normal"/>

</xml_diff>

<commit_message>
feat: atualizado arquivo do sistema distribuido
</commit_message>
<xml_diff>
--- a/PFC_2025_Docs/ApêndiceI-ProjetodeSistemaDistribuído/ProjetodeSistemaDistribuído.docx
+++ b/PFC_2025_Docs/ApêndiceI-ProjetodeSistemaDistribuído/ProjetodeSistemaDistribuído.docx
@@ -1379,13 +1379,8 @@
       <w:r>
         <w:t xml:space="preserve">De acordo com </w:t>
       </w:r>
-      <w:proofErr w:type="spellStart"/>
-      <w:r>
-        <w:t>Tanenbaum</w:t>
-      </w:r>
-      <w:proofErr w:type="spellEnd"/>
-      <w:r>
-        <w:t xml:space="preserve"> </w:t>
+      <w:r>
+        <w:t xml:space="preserve">Tanenbaum </w:t>
       </w:r>
       <w:r>
         <w:t>(2007, p.4), um sistema distribuído aberto é um sistema que oferece serviços de acordo com regras padronizadas que descrevem a sintaxe e a semântica desses serviços. No caso de sistemas distribuídos, em geral os serviços são especificados por meio de interfaces, que costumam ser descritas em uma linguagem de definição de interface (</w:t>
@@ -1394,30 +1389,8 @@
         <w:rPr>
           <w:i/>
         </w:rPr>
-        <w:t xml:space="preserve">Interface </w:t>
-      </w:r>
-      <w:proofErr w:type="spellStart"/>
-      <w:r>
-        <w:rPr>
-          <w:i/>
-        </w:rPr>
-        <w:t>Definition</w:t>
-      </w:r>
-      <w:proofErr w:type="spellEnd"/>
-      <w:r>
-        <w:rPr>
-          <w:i/>
-        </w:rPr>
-        <w:t xml:space="preserve"> </w:t>
-      </w:r>
-      <w:proofErr w:type="spellStart"/>
-      <w:r>
-        <w:rPr>
-          <w:i/>
-        </w:rPr>
-        <w:t>Language</w:t>
-      </w:r>
-      <w:proofErr w:type="spellEnd"/>
+        <w:t>Interface Definition Language</w:t>
+      </w:r>
       <w:r>
         <w:t xml:space="preserve"> – IDL).</w:t>
       </w:r>
@@ -1510,29 +1483,8 @@
       <w:bookmarkEnd w:id="13"/>
     </w:p>
     <w:p>
-      <w:proofErr w:type="spellStart"/>
-      <w:r>
-        <w:t>Coulouris</w:t>
-      </w:r>
-      <w:proofErr w:type="spellEnd"/>
-      <w:r>
-        <w:t xml:space="preserve">, </w:t>
-      </w:r>
-      <w:proofErr w:type="spellStart"/>
-      <w:r>
-        <w:t>Dollimore</w:t>
-      </w:r>
-      <w:proofErr w:type="spellEnd"/>
-      <w:r>
-        <w:t xml:space="preserve"> e </w:t>
-      </w:r>
-      <w:proofErr w:type="spellStart"/>
-      <w:r>
-        <w:t>Kindberg</w:t>
-      </w:r>
-      <w:proofErr w:type="spellEnd"/>
-      <w:r>
-        <w:t xml:space="preserve"> </w:t>
+      <w:r>
+        <w:t xml:space="preserve">Coulouris, Dollimore e Kindberg </w:t>
       </w:r>
       <w:r>
         <w:t>(2007) afirmam que falhas em sistemas distribuídos são parciais, pois todos eles possuem componentes que funcionam independentemente, portanto, mesmo c</w:t>
@@ -1736,7 +1688,6 @@
       <w:r>
         <w:t xml:space="preserve">P3 - processo </w:t>
       </w:r>
-      <w:proofErr w:type="spellStart"/>
       <w:r>
         <w:rPr>
           <w:i/>
@@ -1744,7 +1695,6 @@
         </w:rPr>
         <w:t>back-end</w:t>
       </w:r>
-      <w:proofErr w:type="spellEnd"/>
       <w:r>
         <w:t xml:space="preserve"> (Spring Boot): conecta APIs com o banco de dados, gerencia conexões de usuários e alimenta os aplicativos Web e mobile</w:t>
       </w:r>
@@ -1765,17 +1715,8 @@
           <w:i/>
           <w:iCs/>
         </w:rPr>
-        <w:t>front-</w:t>
-      </w:r>
-      <w:proofErr w:type="spellStart"/>
-      <w:r>
-        <w:rPr>
-          <w:i/>
-          <w:iCs/>
-        </w:rPr>
-        <w:t>end</w:t>
-      </w:r>
-      <w:proofErr w:type="spellEnd"/>
+        <w:t>front-end</w:t>
+      </w:r>
       <w:r>
         <w:t xml:space="preserve"> (Angular): interface gráfica do projeto</w:t>
       </w:r>
@@ -1807,26 +1748,35 @@
     <w:p>
       <w:pPr>
         <w:pStyle w:val="PargrafodaLista"/>
-        <w:ind w:left="1065"/>
-      </w:pPr>
-    </w:p>
-    <w:p>
-      <w:pPr>
-        <w:pStyle w:val="PargrafodaLista"/>
-        <w:ind w:left="1065"/>
-      </w:pPr>
-    </w:p>
-    <w:p>
-      <w:r>
-        <w:rPr>
-          <w:noProof/>
-        </w:rPr>
+        <w:numPr>
+          <w:ilvl w:val="0"/>
+          <w:numId w:val="17"/>
+        </w:numPr>
+      </w:pPr>
+      <w:r>
+        <w:t xml:space="preserve">P7 - processo Servidor de mapas: conecta </w:t>
+      </w:r>
+      <w:r>
+        <w:t>API de mapa</w:t>
+      </w:r>
+    </w:p>
+    <w:p>
+      <w:pPr>
+        <w:ind w:left="360"/>
+      </w:pPr>
+    </w:p>
+    <w:p>
+      <w:pPr>
+        <w:keepNext/>
+        <w:ind w:left="360"/>
+      </w:pPr>
+      <w:r>
         <w:lastRenderedPageBreak/>
         <w:drawing>
-          <wp:inline distT="0" distB="0" distL="0" distR="0" wp14:anchorId="1B3DC5BE" wp14:editId="21E6B006">
-            <wp:extent cx="5639435" cy="4333875"/>
-            <wp:effectExtent l="0" t="0" r="0" b="9525"/>
-            <wp:docPr id="9" name="Imagem 9"/>
+          <wp:inline distT="0" distB="0" distL="0" distR="0" wp14:anchorId="75793ABA" wp14:editId="01AFDFE0">
+            <wp:extent cx="5760720" cy="4450080"/>
+            <wp:effectExtent l="0" t="0" r="0" b="7620"/>
+            <wp:docPr id="1" name="Imagem 1"/>
             <wp:cNvGraphicFramePr>
               <a:graphicFrameLocks xmlns:a="http://schemas.openxmlformats.org/drawingml/2006/main" noChangeAspect="1"/>
             </wp:cNvGraphicFramePr>
@@ -1834,28 +1784,19 @@
               <a:graphicData uri="http://schemas.openxmlformats.org/drawingml/2006/picture">
                 <pic:pic xmlns:pic="http://schemas.openxmlformats.org/drawingml/2006/picture">
                   <pic:nvPicPr>
-                    <pic:cNvPr id="0" name="Picture 10"/>
-                    <pic:cNvPicPr>
-                      <a:picLocks noChangeAspect="1" noChangeArrowheads="1"/>
-                    </pic:cNvPicPr>
+                    <pic:cNvPr id="1" name=""/>
+                    <pic:cNvPicPr/>
                   </pic:nvPicPr>
                   <pic:blipFill>
-                    <a:blip r:embed="rId10">
-                      <a:extLst>
-                        <a:ext uri="{28A0092B-C50C-407E-A947-70E740481C1C}">
-                          <a14:useLocalDpi xmlns:a14="http://schemas.microsoft.com/office/drawing/2010/main" val="0"/>
-                        </a:ext>
-                      </a:extLst>
-                    </a:blip>
-                    <a:srcRect/>
+                    <a:blip r:embed="rId10"/>
                     <a:stretch>
                       <a:fillRect/>
                     </a:stretch>
                   </pic:blipFill>
-                  <pic:spPr bwMode="auto">
+                  <pic:spPr>
                     <a:xfrm>
                       <a:off x="0" y="0"/>
-                      <a:ext cx="5639435" cy="4333875"/>
+                      <a:ext cx="5760720" cy="4450080"/>
                     </a:xfrm>
                     <a:prstGeom prst="rect">
                       <a:avLst/>
@@ -1867,6 +1808,11 @@
           </wp:inline>
         </w:drawing>
       </w:r>
+    </w:p>
+    <w:p>
+      <w:pPr>
+        <w:pStyle w:val="Legenda"/>
+      </w:pPr>
       <w:r>
         <w:t xml:space="preserve">Figura </w:t>
       </w:r>
@@ -1879,7 +1825,10 @@
         </w:r>
       </w:fldSimple>
       <w:r>
-        <w:t>-Diagrama do Sistema Distribuído do Projeto DONATE</w:t>
+        <w:t xml:space="preserve">- </w:t>
+      </w:r>
+      <w:r>
+        <w:t>Diagrama do Sistema Distribuído do Projeto DONATE</w:t>
       </w:r>
     </w:p>
     <w:p>
@@ -4199,6 +4148,7 @@
     <w:lsdException w:name="HTML Sample" w:semiHidden="1" w:unhideWhenUsed="1"/>
     <w:lsdException w:name="HTML Typewriter" w:semiHidden="1" w:unhideWhenUsed="1"/>
     <w:lsdException w:name="HTML Variable" w:semiHidden="1" w:unhideWhenUsed="1"/>
+    <w:lsdException w:name="Normal Table" w:semiHidden="1" w:unhideWhenUsed="1"/>
     <w:lsdException w:name="annotation subject" w:semiHidden="1" w:unhideWhenUsed="1"/>
     <w:lsdException w:name="No List" w:semiHidden="1" w:unhideWhenUsed="1"/>
     <w:lsdException w:name="Outline List 1" w:semiHidden="1" w:unhideWhenUsed="1"/>
@@ -4241,8 +4191,11 @@
     <w:lsdException w:name="Table Contemporary" w:semiHidden="1" w:unhideWhenUsed="1"/>
     <w:lsdException w:name="Table Elegant" w:semiHidden="1" w:unhideWhenUsed="1"/>
     <w:lsdException w:name="Table Professional" w:semiHidden="1" w:unhideWhenUsed="1"/>
+    <w:lsdException w:name="Table Subtle 1" w:semiHidden="1" w:unhideWhenUsed="1"/>
     <w:lsdException w:name="Table Subtle 2" w:semiHidden="1" w:unhideWhenUsed="1"/>
     <w:lsdException w:name="Table Web 1" w:semiHidden="1" w:unhideWhenUsed="1"/>
+    <w:lsdException w:name="Table Web 2" w:semiHidden="1" w:unhideWhenUsed="1"/>
+    <w:lsdException w:name="Table Web 3" w:semiHidden="1" w:unhideWhenUsed="1"/>
     <w:lsdException w:name="Balloon Text" w:semiHidden="1" w:unhideWhenUsed="1"/>
     <w:lsdException w:name="Table Grid" w:uiPriority="59"/>
     <w:lsdException w:name="Table Theme" w:semiHidden="1" w:unhideWhenUsed="1"/>

</xml_diff>

<commit_message>
feat: atualizado sistemas distribuido
</commit_message>
<xml_diff>
--- a/PFC_2025_Docs/ApêndiceI-ProjetodeSistemaDistribuído/ProjetodeSistemaDistribuído.docx
+++ b/PFC_2025_Docs/ApêndiceI-ProjetodeSistemaDistribuído/ProjetodeSistemaDistribuído.docx
@@ -1434,20 +1434,38 @@
         <w:t>fundamental</w:t>
       </w:r>
       <w:r>
-        <w:t xml:space="preserve"> importância. As seguranças de recursos de informação têm três componentes: confidencialidade (proteção contra exposição para pessoas não autorizadas), integridade (proteção contra alteração ou dano)</w:t>
+        <w:t xml:space="preserve"> importância. </w:t>
+      </w:r>
+      <w:r>
+        <w:t>Na</w:t>
+      </w:r>
+      <w:r>
+        <w:t xml:space="preserve"> segurança de recursos de informação </w:t>
+      </w:r>
+      <w:r>
+        <w:t>existe</w:t>
+      </w:r>
+      <w:r>
+        <w:t>m</w:t>
+      </w:r>
+      <w:r>
+        <w:t xml:space="preserve"> quatro</w:t>
+      </w:r>
+      <w:r>
+        <w:t xml:space="preserve"> componentes: confidencialidade (proteção contra exposição para pessoas não autorizadas), integridade (proteção contra alteração ou dano)</w:t>
       </w:r>
       <w:r>
         <w:t>,</w:t>
       </w:r>
       <w:r>
-        <w:t xml:space="preserve"> disponibilidade (proteção contra interferência com os </w:t>
+        <w:t xml:space="preserve"> disponibilidade (proteção contra interferência com os meios de acesso aos recursos) </w:t>
+      </w:r>
+      <w:r>
+        <w:t xml:space="preserve">e autenticidade (provar a identidade do usuário a traves </w:t>
       </w:r>
       <w:r>
         <w:lastRenderedPageBreak/>
-        <w:t xml:space="preserve">meios de acesso aos recursos) </w:t>
-      </w:r>
-      <w:r>
-        <w:t>e autenticidade (provar a identidade do usuário a traves de s</w:t>
+        <w:t>de s</w:t>
       </w:r>
       <w:r>
         <w:t>enhas, certificados digitais, assinaturas digitais</w:t>
@@ -1588,7 +1606,10 @@
     </w:p>
     <w:p>
       <w:r>
-        <w:t xml:space="preserve">A </w:t>
+        <w:t>O</w:t>
+      </w:r>
+      <w:r>
+        <w:t xml:space="preserve"> </w:t>
       </w:r>
       <w:r>
         <w:t>sistema</w:t>
@@ -1615,7 +1636,101 @@
     <w:p>
       <w:r>
         <w:lastRenderedPageBreak/>
-        <w:t>O servidor é responsável por validar as requisições do cliente, processar, persistir os dados e retornar o resultado. O cliente (um navegador) é o canal de comunicação com o usuário, sendo por intermédio dele que ele terá acesso ao sistema, além de prover a interface gráfica de usuário necessária para a interação.</w:t>
+        <w:t>As funcionalidades do sistema Donate estão diretamente relacionadas aos componentes de um sistema distribuído.</w:t>
+      </w:r>
+    </w:p>
+    <w:p>
+      <w:r>
+        <w:t>Por exemplo, o cliente (P5) envia uma solicitação REST para o front-end (P4), que por sua vez se comunica com o back-end (P3) desenvolvido em Spring Boot.</w:t>
+      </w:r>
+    </w:p>
+    <w:p>
+      <w:r>
+        <w:t xml:space="preserve">Este back-end </w:t>
+      </w:r>
+      <w:r>
+        <w:t xml:space="preserve">(P3) </w:t>
+      </w:r>
+      <w:r>
+        <w:t xml:space="preserve">realiza o processamento, acessa o </w:t>
+      </w:r>
+      <w:r>
+        <w:t>gerenciado</w:t>
+      </w:r>
+      <w:r>
+        <w:t>r</w:t>
+      </w:r>
+      <w:r>
+        <w:t xml:space="preserve"> de </w:t>
+      </w:r>
+      <w:r>
+        <w:t>banco de dados</w:t>
+      </w:r>
+      <w:r>
+        <w:t xml:space="preserve"> relacional</w:t>
+      </w:r>
+      <w:r>
+        <w:t xml:space="preserve"> PostgreSQL (P1) para armazenar ou recuperar informações e pode acionar o servidor de e-mail (P2) para notificações automáticas.</w:t>
+      </w:r>
+    </w:p>
+    <w:p>
+      <w:r>
+        <w:t>Além disso</w:t>
+      </w:r>
+      <w:r>
+        <w:t>,</w:t>
+      </w:r>
+      <w:r>
+        <w:t xml:space="preserve"> o </w:t>
+      </w:r>
+      <w:r>
+        <w:t xml:space="preserve">(P3) </w:t>
+      </w:r>
+      <w:r>
+        <w:t>pode consultar o servidor de mapas (P7) para exibir localizações, integrando todos esses processos de maneira transparente para o usuário.</w:t>
+      </w:r>
+    </w:p>
+    <w:p>
+      <w:r>
+        <w:t>Essa comunicação entre múltiplos processos e dispositivos exemplifica o funcionamento de um sistema distribuído dentro do contexto do projeto Donate.</w:t>
+      </w:r>
+    </w:p>
+    <w:p>
+      <w:r>
+        <w:t xml:space="preserve">O </w:t>
+      </w:r>
+      <w:r>
+        <w:t>(P1)</w:t>
+      </w:r>
+      <w:r>
+        <w:t xml:space="preserve"> responsável por validar as requisições do cliente, processar, persistir os dados e retornar o resultado. O cliente</w:t>
+      </w:r>
+      <w:r>
+        <w:t>, (P5),</w:t>
+      </w:r>
+      <w:r>
+        <w:t xml:space="preserve"> (um navegador) </w:t>
+      </w:r>
+      <w:r>
+        <w:t xml:space="preserve">faz a interface </w:t>
+      </w:r>
+      <w:r>
+        <w:t>com o usuário, sendo por intermédio del</w:t>
+      </w:r>
+      <w:r>
+        <w:t>a</w:t>
+      </w:r>
+      <w:r>
+        <w:t xml:space="preserve"> que ele terá acesso a</w:t>
+      </w:r>
+      <w:r>
+        <w:t xml:space="preserve"> todo</w:t>
+      </w:r>
+      <w:r>
+        <w:t xml:space="preserve"> sistema</w:t>
+      </w:r>
+      <w:r>
+        <w:t>.</w:t>
       </w:r>
     </w:p>
     <w:p>
@@ -1656,7 +1771,22 @@
         </w:numPr>
       </w:pPr>
       <w:r>
-        <w:t>P1 - processo SGBD PostgreSQL: gerenciamento de acessos ao banco de dados</w:t>
+        <w:t>P1 - processo SGBD</w:t>
+      </w:r>
+      <w:r>
+        <w:t>R</w:t>
+      </w:r>
+      <w:r>
+        <w:t xml:space="preserve"> PostgreSQL: </w:t>
+      </w:r>
+      <w:r>
+        <w:t>gerenciador</w:t>
+      </w:r>
+      <w:r>
+        <w:t xml:space="preserve"> de banco de dados</w:t>
+      </w:r>
+      <w:r>
+        <w:t xml:space="preserve"> relacional</w:t>
       </w:r>
     </w:p>
     <w:p>
@@ -1764,18 +1894,12 @@
       <w:pPr>
         <w:ind w:left="360"/>
       </w:pPr>
-    </w:p>
-    <w:p>
-      <w:pPr>
-        <w:keepNext/>
-        <w:ind w:left="360"/>
-      </w:pPr>
       <w:r>
         <w:lastRenderedPageBreak/>
         <w:drawing>
-          <wp:inline distT="0" distB="0" distL="0" distR="0" wp14:anchorId="75793ABA" wp14:editId="01AFDFE0">
-            <wp:extent cx="5760720" cy="4450080"/>
-            <wp:effectExtent l="0" t="0" r="0" b="7620"/>
+          <wp:inline distT="0" distB="0" distL="0" distR="0" wp14:anchorId="5524136D" wp14:editId="7F417CE4">
+            <wp:extent cx="5760720" cy="4486910"/>
+            <wp:effectExtent l="0" t="0" r="0" b="8890"/>
             <wp:docPr id="1" name="Imagem 1"/>
             <wp:cNvGraphicFramePr>
               <a:graphicFrameLocks xmlns:a="http://schemas.openxmlformats.org/drawingml/2006/main" noChangeAspect="1"/>
@@ -1796,7 +1920,7 @@
                   <pic:spPr>
                     <a:xfrm>
                       <a:off x="0" y="0"/>
-                      <a:ext cx="5760720" cy="4450080"/>
+                      <a:ext cx="5760720" cy="4486910"/>
                     </a:xfrm>
                     <a:prstGeom prst="rect">
                       <a:avLst/>
@@ -4919,6 +5043,66 @@
       <w:szCs w:val="32"/>
     </w:rPr>
   </w:style>
+  <w:style w:type="character" w:styleId="Refdecomentrio">
+    <w:name w:val="annotation reference"/>
+    <w:basedOn w:val="Fontepargpadro"/>
+    <w:uiPriority w:val="99"/>
+    <w:semiHidden/>
+    <w:unhideWhenUsed/>
+    <w:rsid w:val="003254E2"/>
+    <w:rPr>
+      <w:sz w:val="16"/>
+      <w:szCs w:val="16"/>
+    </w:rPr>
+  </w:style>
+  <w:style w:type="paragraph" w:styleId="Textodecomentrio">
+    <w:name w:val="annotation text"/>
+    <w:basedOn w:val="Normal"/>
+    <w:link w:val="TextodecomentrioChar"/>
+    <w:uiPriority w:val="99"/>
+    <w:unhideWhenUsed/>
+    <w:rsid w:val="003254E2"/>
+    <w:pPr>
+      <w:spacing w:line="240" w:lineRule="auto"/>
+    </w:pPr>
+    <w:rPr>
+      <w:sz w:val="20"/>
+      <w:szCs w:val="20"/>
+    </w:rPr>
+  </w:style>
+  <w:style w:type="character" w:customStyle="1" w:styleId="TextodecomentrioChar">
+    <w:name w:val="Texto de comentário Char"/>
+    <w:basedOn w:val="Fontepargpadro"/>
+    <w:link w:val="Textodecomentrio"/>
+    <w:uiPriority w:val="99"/>
+    <w:rsid w:val="003254E2"/>
+  </w:style>
+  <w:style w:type="paragraph" w:styleId="Assuntodocomentrio">
+    <w:name w:val="annotation subject"/>
+    <w:basedOn w:val="Textodecomentrio"/>
+    <w:next w:val="Textodecomentrio"/>
+    <w:link w:val="AssuntodocomentrioChar"/>
+    <w:uiPriority w:val="99"/>
+    <w:semiHidden/>
+    <w:unhideWhenUsed/>
+    <w:rsid w:val="003254E2"/>
+    <w:rPr>
+      <w:b/>
+      <w:bCs/>
+    </w:rPr>
+  </w:style>
+  <w:style w:type="character" w:customStyle="1" w:styleId="AssuntodocomentrioChar">
+    <w:name w:val="Assunto do comentário Char"/>
+    <w:basedOn w:val="TextodecomentrioChar"/>
+    <w:link w:val="Assuntodocomentrio"/>
+    <w:uiPriority w:val="99"/>
+    <w:semiHidden/>
+    <w:rsid w:val="003254E2"/>
+    <w:rPr>
+      <w:b/>
+      <w:bCs/>
+    </w:rPr>
+  </w:style>
 </w:styles>
 </file>
 

</xml_diff>

<commit_message>
feat: correcao dos espaços a mais entre palavras, correção do sistema distribuido
</commit_message>
<xml_diff>
--- a/PFC_2025_Docs/ApêndiceI-ProjetodeSistemaDistribuído/ProjetodeSistemaDistribuído.docx
+++ b/PFC_2025_Docs/ApêndiceI-ProjetodeSistemaDistribuído/ProjetodeSistemaDistribuído.docx
@@ -1897,9 +1897,9 @@
       <w:r>
         <w:lastRenderedPageBreak/>
         <w:drawing>
-          <wp:inline distT="0" distB="0" distL="0" distR="0" wp14:anchorId="5524136D" wp14:editId="7F417CE4">
-            <wp:extent cx="5760720" cy="4486910"/>
-            <wp:effectExtent l="0" t="0" r="0" b="8890"/>
+          <wp:inline distT="0" distB="0" distL="0" distR="0" wp14:anchorId="7967FC82" wp14:editId="6F6C699B">
+            <wp:extent cx="5760720" cy="4445635"/>
+            <wp:effectExtent l="0" t="0" r="0" b="0"/>
             <wp:docPr id="1" name="Imagem 1"/>
             <wp:cNvGraphicFramePr>
               <a:graphicFrameLocks xmlns:a="http://schemas.openxmlformats.org/drawingml/2006/main" noChangeAspect="1"/>
@@ -1920,7 +1920,7 @@
                   <pic:spPr>
                     <a:xfrm>
                       <a:off x="0" y="0"/>
-                      <a:ext cx="5760720" cy="4486910"/>
+                      <a:ext cx="5760720" cy="4445635"/>
                     </a:xfrm>
                     <a:prstGeom prst="rect">
                       <a:avLst/>
@@ -1940,14 +1940,27 @@
       <w:r>
         <w:t xml:space="preserve">Figura </w:t>
       </w:r>
-      <w:fldSimple w:instr=" SEQ Figura \* ARABIC ">
-        <w:r>
-          <w:rPr>
-            <w:noProof/>
-          </w:rPr>
-          <w:t>1</w:t>
-        </w:r>
-      </w:fldSimple>
+      <w:r>
+        <w:fldChar w:fldCharType="begin"/>
+      </w:r>
+      <w:r>
+        <w:instrText xml:space="preserve"> SEQ Figura \* ARABIC </w:instrText>
+      </w:r>
+      <w:r>
+        <w:fldChar w:fldCharType="separate"/>
+      </w:r>
+      <w:r>
+        <w:rPr>
+          <w:noProof/>
+        </w:rPr>
+        <w:t>1</w:t>
+      </w:r>
+      <w:r>
+        <w:rPr>
+          <w:noProof/>
+        </w:rPr>
+        <w:fldChar w:fldCharType="end"/>
+      </w:r>
       <w:r>
         <w:t xml:space="preserve">- </w:t>
       </w:r>

</xml_diff>

<commit_message>
feat: ajustado sistemas distribuido para ultima entrega
</commit_message>
<xml_diff>
--- a/PFC_2025_Docs/ApêndiceI-ProjetodeSistemaDistribuído/ProjetodeSistemaDistribuído.docx
+++ b/PFC_2025_Docs/ApêndiceI-ProjetodeSistemaDistribuído/ProjetodeSistemaDistribuído.docx
@@ -1895,12 +1895,15 @@
         <w:ind w:left="360"/>
       </w:pPr>
       <w:r>
+        <w:rPr>
+          <w:noProof/>
+        </w:rPr>
         <w:lastRenderedPageBreak/>
         <w:drawing>
-          <wp:inline distT="0" distB="0" distL="0" distR="0" wp14:anchorId="130BF177" wp14:editId="6C56693D">
-            <wp:extent cx="5760720" cy="3754120"/>
+          <wp:inline distT="0" distB="0" distL="0" distR="0" wp14:anchorId="78D4BE0F" wp14:editId="0AA4C2F1">
+            <wp:extent cx="5760720" cy="3702685"/>
             <wp:effectExtent l="0" t="0" r="0" b="0"/>
-            <wp:docPr id="1" name="Imagem 1"/>
+            <wp:docPr id="11" name="Imagem 11"/>
             <wp:cNvGraphicFramePr>
               <a:graphicFrameLocks xmlns:a="http://schemas.openxmlformats.org/drawingml/2006/main" noChangeAspect="1"/>
             </wp:cNvGraphicFramePr>
@@ -1920,7 +1923,7 @@
                   <pic:spPr>
                     <a:xfrm>
                       <a:off x="0" y="0"/>
-                      <a:ext cx="5760720" cy="3754120"/>
+                      <a:ext cx="5760720" cy="3702685"/>
                     </a:xfrm>
                     <a:prstGeom prst="rect">
                       <a:avLst/>
@@ -1940,14 +1943,27 @@
       <w:r>
         <w:t xml:space="preserve">Figura </w:t>
       </w:r>
-      <w:fldSimple w:instr=" SEQ Figura \* ARABIC ">
-        <w:r>
-          <w:rPr>
-            <w:noProof/>
-          </w:rPr>
-          <w:t>1</w:t>
-        </w:r>
-      </w:fldSimple>
+      <w:r>
+        <w:fldChar w:fldCharType="begin"/>
+      </w:r>
+      <w:r>
+        <w:instrText xml:space="preserve"> SEQ Figura \* ARABIC </w:instrText>
+      </w:r>
+      <w:r>
+        <w:fldChar w:fldCharType="separate"/>
+      </w:r>
+      <w:r>
+        <w:rPr>
+          <w:noProof/>
+        </w:rPr>
+        <w:t>1</w:t>
+      </w:r>
+      <w:r>
+        <w:rPr>
+          <w:noProof/>
+        </w:rPr>
+        <w:fldChar w:fldCharType="end"/>
+      </w:r>
       <w:r>
         <w:t xml:space="preserve">- </w:t>
       </w:r>

</xml_diff>